<commit_message>
Añadido Documento del proyecto.docx
Añadido apartado 5.2
</commit_message>
<xml_diff>
--- a/documentation/Documentación del proyecto.docx
+++ b/documentation/Documentación del proyecto.docx
@@ -1,6 +1,6 @@
 
 <file path=word/document.xml><?xml version="1.0" encoding="utf-8"?>
-<w:document xmlns:wpc="http://schemas.microsoft.com/office/word/2010/wordprocessingCanvas" xmlns:cx="http://schemas.microsoft.com/office/drawing/2014/chartex" xmlns:cx1="http://schemas.microsoft.com/office/drawing/2015/9/8/chartex" xmlns:cx2="http://schemas.microsoft.com/office/drawing/2015/10/21/chartex" xmlns:cx3="http://schemas.microsoft.com/office/drawing/2016/5/9/chartex" xmlns:cx4="http://schemas.microsoft.com/office/drawing/2016/5/10/chartex" xmlns:cx5="http://schemas.microsoft.com/office/drawing/2016/5/11/chartex" xmlns:mc="http://schemas.openxmlformats.org/markup-compatibility/2006" xmlns:o="urn:schemas-microsoft-com:office:office" xmlns:r="http://schemas.openxmlformats.org/officeDocument/2006/relationships" xmlns:m="http://schemas.openxmlformats.org/officeDocument/2006/math" xmlns:v="urn:schemas-microsoft-com:vml" xmlns:wp14="http://schemas.microsoft.com/office/word/2010/wordprocessingDrawing" xmlns:wp="http://schemas.openxmlformats.org/drawingml/2006/wordprocessingDrawing" xmlns:w10="urn:schemas-microsoft-com:office:word" xmlns:w="http://schemas.openxmlformats.org/wordprocessingml/2006/main" xmlns:w14="http://schemas.microsoft.com/office/word/2010/wordml" xmlns:w15="http://schemas.microsoft.com/office/word/2012/wordml" xmlns:w16se="http://schemas.microsoft.com/office/word/2015/wordml/symex" xmlns:wpg="http://schemas.microsoft.com/office/word/2010/wordprocessingGroup" xmlns:wpi="http://schemas.microsoft.com/office/word/2010/wordprocessingInk" xmlns:wne="http://schemas.microsoft.com/office/word/2006/wordml" xmlns:wps="http://schemas.microsoft.com/office/word/2010/wordprocessingShape" mc:Ignorable="w14 w15 w16se wp14">
+<w:document xmlns:wpc="http://schemas.microsoft.com/office/word/2010/wordprocessingCanvas" xmlns:cx="http://schemas.microsoft.com/office/drawing/2014/chartex" xmlns:cx1="http://schemas.microsoft.com/office/drawing/2015/9/8/chartex" xmlns:cx2="http://schemas.microsoft.com/office/drawing/2015/10/21/chartex" xmlns:mc="http://schemas.openxmlformats.org/markup-compatibility/2006" xmlns:o="urn:schemas-microsoft-com:office:office" xmlns:r="http://schemas.openxmlformats.org/officeDocument/2006/relationships" xmlns:m="http://schemas.openxmlformats.org/officeDocument/2006/math" xmlns:v="urn:schemas-microsoft-com:vml" xmlns:wp14="http://schemas.microsoft.com/office/word/2010/wordprocessingDrawing" xmlns:wp="http://schemas.openxmlformats.org/drawingml/2006/wordprocessingDrawing" xmlns:w10="urn:schemas-microsoft-com:office:word" xmlns:w="http://schemas.openxmlformats.org/wordprocessingml/2006/main" xmlns:w14="http://schemas.microsoft.com/office/word/2010/wordml" xmlns:w15="http://schemas.microsoft.com/office/word/2012/wordml" xmlns:w16se="http://schemas.microsoft.com/office/word/2015/wordml/symex" xmlns:wpg="http://schemas.microsoft.com/office/word/2010/wordprocessingGroup" xmlns:wpi="http://schemas.microsoft.com/office/word/2010/wordprocessingInk" xmlns:wne="http://schemas.microsoft.com/office/word/2006/wordml" xmlns:wps="http://schemas.microsoft.com/office/word/2010/wordprocessingShape" mc:Ignorable="w14 w15 w16se wp14">
   <w:body>
     <w:sdt>
       <w:sdtPr>
@@ -10,7 +10,6 @@
           <w:docPartUnique/>
         </w:docPartObj>
       </w:sdtPr>
-      <w:sdtEndPr/>
       <w:sdtContent>
         <w:p>
           <w:r>
@@ -462,7 +461,7 @@
                   </wp:anchor>
                 </w:drawing>
               </mc:Choice>
-              <mc:Fallback>
+              <mc:Fallback xmlns:cx5="http://schemas.microsoft.com/office/drawing/2016/5/11/chartex" xmlns:cx4="http://schemas.microsoft.com/office/drawing/2016/5/10/chartex" xmlns:cx3="http://schemas.microsoft.com/office/drawing/2016/5/9/chartex">
                 <w:pict>
                   <v:rect w14:anchorId="30DEBCE3" id="Rectángulo 468" o:spid="_x0000_s1026" style="position:absolute;margin-left:0;margin-top:0;width:244.8pt;height:554.4pt;z-index:251659264;visibility:visible;mso-wrap-style:square;mso-width-percent:400;mso-height-percent:700;mso-left-percent:440;mso-top-percent:25;mso-wrap-distance-left:9pt;mso-wrap-distance-top:0;mso-wrap-distance-right:9pt;mso-wrap-distance-bottom:0;mso-position-horizontal-relative:page;mso-position-vertical-relative:page;mso-width-percent:400;mso-height-percent:700;mso-left-percent:440;mso-top-percent:25;mso-width-relative:page;mso-height-relative:page;v-text-anchor:middle" o:gfxdata="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" fillcolor="white [3212]" strokecolor="#747070 [1614]" strokeweight="1.25pt">
                     <w10:wrap anchorx="page" anchory="page"/>
@@ -560,7 +559,7 @@
                   </wp:anchor>
                 </w:drawing>
               </mc:Choice>
-              <mc:Fallback>
+              <mc:Fallback xmlns:cx5="http://schemas.microsoft.com/office/drawing/2016/5/11/chartex" xmlns:cx4="http://schemas.microsoft.com/office/drawing/2016/5/10/chartex" xmlns:cx3="http://schemas.microsoft.com/office/drawing/2016/5/9/chartex">
                 <w:pict>
                   <v:rect w14:anchorId="1DBC8E02" id="Rectángulo 469" o:spid="_x0000_s1026" style="position:absolute;margin-left:0;margin-top:0;width:226.45pt;height:9.35pt;z-index:251662336;visibility:visible;mso-wrap-style:square;mso-width-percent:370;mso-height-percent:0;mso-left-percent:455;mso-top-percent:690;mso-wrap-distance-left:9pt;mso-wrap-distance-top:0;mso-wrap-distance-right:9pt;mso-wrap-distance-bottom:0;mso-position-horizontal-relative:page;mso-position-vertical-relative:page;mso-width-percent:370;mso-height-percent:0;mso-left-percent:455;mso-top-percent:690;mso-width-relative:page;mso-height-relative:margin;v-text-anchor:middle" o:gfxdata="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" fillcolor="#5b9bd5 [3204]" stroked="f" strokeweight="1pt">
                     <w10:wrap anchorx="page" anchory="page"/>
@@ -625,7 +624,6 @@
                                   <w:dataBinding w:prefixMappings="xmlns:ns0='http://schemas.openxmlformats.org/package/2006/metadata/core-properties' xmlns:ns1='http://purl.org/dc/elements/1.1/'" w:xpath="/ns0:coreProperties[1]/ns1:title[1]" w:storeItemID="{6C3C8BC8-F283-45AE-878A-BAB7291924A1}"/>
                                   <w:text/>
                                 </w:sdtPr>
-                                <w:sdtEndPr/>
                                 <w:sdtContent>
                                   <w:p>
                                     <w:pPr>
@@ -662,7 +660,6 @@
                                   <w:dataBinding w:prefixMappings="xmlns:ns0='http://schemas.openxmlformats.org/package/2006/metadata/core-properties' xmlns:ns1='http://purl.org/dc/elements/1.1/'" w:xpath="/ns0:coreProperties[1]/ns1:subject[1]" w:storeItemID="{6C3C8BC8-F283-45AE-878A-BAB7291924A1}"/>
                                   <w:text/>
                                 </w:sdtPr>
-                                <w:sdtEndPr/>
                                 <w:sdtContent>
                                   <w:p>
                                     <w:pPr>
@@ -723,7 +720,6 @@
                             <w:dataBinding w:prefixMappings="xmlns:ns0='http://schemas.openxmlformats.org/package/2006/metadata/core-properties' xmlns:ns1='http://purl.org/dc/elements/1.1/'" w:xpath="/ns0:coreProperties[1]/ns1:title[1]" w:storeItemID="{6C3C8BC8-F283-45AE-878A-BAB7291924A1}"/>
                             <w:text/>
                           </w:sdtPr>
-                          <w:sdtEndPr/>
                           <w:sdtContent>
                             <w:p>
                               <w:pPr>
@@ -760,7 +756,6 @@
                             <w:dataBinding w:prefixMappings="xmlns:ns0='http://schemas.openxmlformats.org/package/2006/metadata/core-properties' xmlns:ns1='http://purl.org/dc/elements/1.1/'" w:xpath="/ns0:coreProperties[1]/ns1:subject[1]" w:storeItemID="{6C3C8BC8-F283-45AE-878A-BAB7291924A1}"/>
                             <w:text/>
                           </w:sdtPr>
-                          <w:sdtEndPr/>
                           <w:sdtContent>
                             <w:p>
                               <w:pPr>
@@ -778,19 +773,8 @@
                                   <w:sz w:val="32"/>
                                   <w:szCs w:val="32"/>
                                 </w:rPr>
-                                <w:t xml:space="preserve">Cabina de votación </w:t>
+                                <w:t>Cabina de votación Telegram</w:t>
                               </w:r>
-                              <w:proofErr w:type="spellStart"/>
-                              <w:r>
-                                <w:rPr>
-                                  <w:rFonts w:asciiTheme="majorHAnsi" w:eastAsiaTheme="majorEastAsia" w:hAnsiTheme="majorHAnsi" w:cstheme="majorBidi"/>
-                                  <w:color w:val="44546A" w:themeColor="text2"/>
-                                  <w:sz w:val="32"/>
-                                  <w:szCs w:val="32"/>
-                                </w:rPr>
-                                <w:t>Telegram</w:t>
-                              </w:r>
-                              <w:proofErr w:type="spellEnd"/>
                             </w:p>
                           </w:sdtContent>
                         </w:sdt>
@@ -965,21 +949,7 @@
                 <w:rStyle w:val="Hipervnculo"/>
                 <w:noProof/>
               </w:rPr>
-              <w:t xml:space="preserve">Introducción </w:t>
-            </w:r>
-            <w:r>
-              <w:rPr>
-                <w:rStyle w:val="Hipervnculo"/>
-                <w:noProof/>
-              </w:rPr>
-              <w:t>y</w:t>
-            </w:r>
-            <w:r>
-              <w:rPr>
-                <w:rStyle w:val="Hipervnculo"/>
-                <w:noProof/>
-              </w:rPr>
-              <w:t xml:space="preserve"> contexto</w:t>
+              <w:t>Introducción y contexto</w:t>
             </w:r>
             <w:r>
               <w:rPr>
@@ -2650,7 +2620,6 @@
           <w:b/>
           <w:u w:val="single"/>
         </w:rPr>
-        <w:lastRenderedPageBreak/>
         <w:t>Resumen</w:t>
       </w:r>
       <w:bookmarkEnd w:id="0"/>
@@ -3023,7 +2992,6 @@
           <w:b/>
           <w:u w:val="single"/>
         </w:rPr>
-        <w:lastRenderedPageBreak/>
         <w:t>Introducción y contexto</w:t>
       </w:r>
       <w:bookmarkEnd w:id="1"/>
@@ -3498,7 +3466,6 @@
           <w:sz w:val="24"/>
           <w:lang w:eastAsia="es-ES"/>
         </w:rPr>
-        <w:lastRenderedPageBreak/>
         <w:t>Las</w:t>
       </w:r>
       <w:r>
@@ -3537,7 +3504,27 @@
           <w:sz w:val="24"/>
           <w:lang w:eastAsia="es-ES"/>
         </w:rPr>
-        <w:t xml:space="preserve"> de Telegram son varias, entre ellas:</w:t>
+        <w:t xml:space="preserve"> de </w:t>
+      </w:r>
+      <w:proofErr w:type="spellStart"/>
+      <w:r>
+        <w:rPr>
+          <w:rFonts w:eastAsia="Times New Roman" w:cs="Arial"/>
+          <w:color w:val="000000"/>
+          <w:sz w:val="24"/>
+          <w:lang w:eastAsia="es-ES"/>
+        </w:rPr>
+        <w:t>Telegram</w:t>
+      </w:r>
+      <w:proofErr w:type="spellEnd"/>
+      <w:r>
+        <w:rPr>
+          <w:rFonts w:eastAsia="Times New Roman" w:cs="Arial"/>
+          <w:color w:val="000000"/>
+          <w:sz w:val="24"/>
+          <w:lang w:eastAsia="es-ES"/>
+        </w:rPr>
+        <w:t xml:space="preserve"> son varias, entre ellas:</w:t>
       </w:r>
     </w:p>
     <w:p>
@@ -3861,8 +3848,6 @@
           <w:lang w:eastAsia="es-ES"/>
         </w:rPr>
       </w:pPr>
-      <w:bookmarkStart w:id="2" w:name="_GoBack"/>
-      <w:bookmarkEnd w:id="2"/>
     </w:p>
     <w:p>
       <w:pPr>
@@ -3895,16 +3880,15 @@
           <w:u w:val="single"/>
         </w:rPr>
       </w:pPr>
-      <w:bookmarkStart w:id="3" w:name="_Toc471896494"/>
+      <w:bookmarkStart w:id="2" w:name="_Toc471896494"/>
       <w:r>
         <w:rPr>
           <w:b/>
           <w:u w:val="single"/>
         </w:rPr>
-        <w:lastRenderedPageBreak/>
         <w:t>Descripción del sistema</w:t>
       </w:r>
-      <w:bookmarkEnd w:id="3"/>
+      <w:bookmarkEnd w:id="2"/>
     </w:p>
     <w:p/>
     <w:p>
@@ -3919,7 +3903,7 @@
           <w:u w:val="single"/>
         </w:rPr>
       </w:pPr>
-      <w:bookmarkStart w:id="4" w:name="_Toc471896495"/>
+      <w:bookmarkStart w:id="3" w:name="_Toc471896495"/>
       <w:r>
         <w:rPr>
           <w:b/>
@@ -3927,7 +3911,7 @@
         </w:rPr>
         <w:t>Planificación del trabajo</w:t>
       </w:r>
-      <w:bookmarkEnd w:id="4"/>
+      <w:bookmarkEnd w:id="3"/>
     </w:p>
     <w:p/>
     <w:p>
@@ -4500,7 +4484,6 @@
                 <w:sz w:val="24"/>
                 <w:lang w:eastAsia="es-ES"/>
               </w:rPr>
-              <w:lastRenderedPageBreak/>
               <w:t>TAREA</w:t>
             </w:r>
           </w:p>
@@ -6237,7 +6220,7 @@
           <w:lang w:eastAsia="es-ES"/>
         </w:rPr>
       </w:pPr>
-      <w:bookmarkStart w:id="5" w:name="_Toc471896496"/>
+      <w:bookmarkStart w:id="4" w:name="_Toc471896496"/>
       <w:r>
         <w:rPr>
           <w:rFonts w:eastAsia="Times New Roman"/>
@@ -6245,10 +6228,9 @@
           <w:u w:val="single"/>
           <w:lang w:eastAsia="es-ES"/>
         </w:rPr>
-        <w:lastRenderedPageBreak/>
         <w:t>Cambios realizados</w:t>
       </w:r>
-      <w:bookmarkEnd w:id="5"/>
+      <w:bookmarkEnd w:id="4"/>
     </w:p>
     <w:p>
       <w:pPr>
@@ -6324,7 +6306,7 @@
           <w:lang w:eastAsia="es-ES"/>
         </w:rPr>
       </w:pPr>
-      <w:bookmarkStart w:id="6" w:name="_Toc471896497"/>
+      <w:bookmarkStart w:id="5" w:name="_Toc471896497"/>
       <w:r>
         <w:rPr>
           <w:b/>
@@ -6349,7 +6331,7 @@
         </w:rPr>
         <w:t>componentes</w:t>
       </w:r>
-      <w:bookmarkEnd w:id="6"/>
+      <w:bookmarkEnd w:id="5"/>
     </w:p>
     <w:p>
       <w:pPr>
@@ -6425,7 +6407,7 @@
         <w:pStyle w:val="Descripcin"/>
         <w:jc w:val="right"/>
       </w:pPr>
-      <w:bookmarkStart w:id="7" w:name="_Toc471896619"/>
+      <w:bookmarkStart w:id="6" w:name="_Toc471896619"/>
       <w:r>
         <w:t xml:space="preserve">Ilustración </w:t>
       </w:r>
@@ -6453,7 +6435,7 @@
       <w:r>
         <w:t>: Diagrama de componentes</w:t>
       </w:r>
-      <w:bookmarkEnd w:id="7"/>
+      <w:bookmarkEnd w:id="6"/>
     </w:p>
     <w:p>
       <w:pPr>
@@ -6598,7 +6580,6 @@
           <w:sz w:val="24"/>
           <w:lang w:eastAsia="es-ES"/>
         </w:rPr>
-        <w:lastRenderedPageBreak/>
         <w:t xml:space="preserve">El módulo de control de peticiones se comunica a su vez se comunica con la cabina de Telegram. Dicha cabina recibirá las peticiones de voto, creación de votación o de gestión de votaciones del usuario, por ello para poder ejecutar dichas peticiones está comunicado con el módulo de votación. </w:t>
       </w:r>
     </w:p>
@@ -6691,7 +6672,7 @@
           <w:lang w:eastAsia="es-ES"/>
         </w:rPr>
       </w:pPr>
-      <w:bookmarkStart w:id="8" w:name="_Toc471896498"/>
+      <w:bookmarkStart w:id="7" w:name="_Toc471896498"/>
       <w:r>
         <w:rPr>
           <w:rFonts w:eastAsia="Times New Roman"/>
@@ -6701,7 +6682,7 @@
         </w:rPr>
         <w:t>Elementos de control</w:t>
       </w:r>
-      <w:bookmarkEnd w:id="8"/>
+      <w:bookmarkEnd w:id="7"/>
     </w:p>
     <w:p>
       <w:pPr>
@@ -7111,17 +7092,45 @@
           <w:lang w:eastAsia="es-ES"/>
         </w:rPr>
       </w:pPr>
-      <w:bookmarkStart w:id="9" w:name="_Toc471896499"/>
+      <w:bookmarkStart w:id="8" w:name="_Toc471896499"/>
       <w:r>
         <w:rPr>
           <w:b/>
           <w:u w:val="single"/>
           <w:lang w:eastAsia="es-ES"/>
         </w:rPr>
-        <w:lastRenderedPageBreak/>
         <w:t>Entorno de desarrollo</w:t>
       </w:r>
-      <w:bookmarkEnd w:id="9"/>
+      <w:bookmarkEnd w:id="8"/>
+    </w:p>
+    <w:p>
+      <w:pPr>
+        <w:rPr>
+          <w:lang w:eastAsia="es-ES"/>
+        </w:rPr>
+      </w:pPr>
+    </w:p>
+    <w:p>
+      <w:pPr>
+        <w:pStyle w:val="Ttulo2"/>
+        <w:numPr>
+          <w:ilvl w:val="1"/>
+          <w:numId w:val="1"/>
+        </w:numPr>
+        <w:rPr>
+          <w:b/>
+          <w:u w:val="single"/>
+          <w:lang w:eastAsia="es-ES"/>
+        </w:rPr>
+      </w:pPr>
+      <w:r>
+        <w:rPr>
+          <w:b/>
+          <w:u w:val="single"/>
+          <w:lang w:eastAsia="es-ES"/>
+        </w:rPr>
+        <w:t>Descripción del entorno de desarrollo</w:t>
+      </w:r>
     </w:p>
     <w:p>
       <w:pPr>
@@ -7735,18 +7744,2085 @@
     </w:p>
     <w:p>
       <w:pPr>
-        <w:rPr>
-          <w:sz w:val="24"/>
-          <w:lang w:eastAsia="es-ES"/>
-        </w:rPr>
-      </w:pPr>
-      <w:r>
-        <w:rPr>
-          <w:sz w:val="24"/>
-          <w:lang w:eastAsia="es-ES"/>
-        </w:rPr>
-        <w:br w:type="page"/>
-      </w:r>
+        <w:jc w:val="both"/>
+        <w:rPr>
+          <w:sz w:val="24"/>
+          <w:lang w:eastAsia="es-ES"/>
+        </w:rPr>
+      </w:pPr>
+    </w:p>
+    <w:p>
+      <w:pPr>
+        <w:pStyle w:val="Ttulo2"/>
+        <w:numPr>
+          <w:ilvl w:val="1"/>
+          <w:numId w:val="1"/>
+        </w:numPr>
+        <w:rPr>
+          <w:b/>
+          <w:u w:val="single"/>
+          <w:lang w:eastAsia="es-ES"/>
+        </w:rPr>
+      </w:pPr>
+      <w:r>
+        <w:rPr>
+          <w:b/>
+          <w:u w:val="single"/>
+          <w:lang w:eastAsia="es-ES"/>
+        </w:rPr>
+        <w:t>Instalación del entorno de desarrollo</w:t>
+      </w:r>
+    </w:p>
+    <w:p>
+      <w:pPr>
+        <w:rPr>
+          <w:lang w:eastAsia="es-ES"/>
+        </w:rPr>
+      </w:pPr>
+    </w:p>
+    <w:p>
+      <w:pPr>
+        <w:rPr>
+          <w:lang w:eastAsia="es-ES"/>
+        </w:rPr>
+      </w:pPr>
+      <w:r>
+        <w:rPr>
+          <w:lang w:eastAsia="es-ES"/>
+        </w:rPr>
+        <w:t xml:space="preserve">Lo primero de todo que debemos hacer es proceder a descargar </w:t>
+      </w:r>
+      <w:r>
+        <w:rPr>
+          <w:i/>
+          <w:lang w:eastAsia="es-ES"/>
+        </w:rPr>
+        <w:t xml:space="preserve">Oracle VM </w:t>
+      </w:r>
+      <w:proofErr w:type="spellStart"/>
+      <w:r>
+        <w:rPr>
+          <w:i/>
+          <w:lang w:eastAsia="es-ES"/>
+        </w:rPr>
+        <w:t>VirtualBox</w:t>
+      </w:r>
+      <w:proofErr w:type="spellEnd"/>
+      <w:r>
+        <w:rPr>
+          <w:lang w:eastAsia="es-ES"/>
+        </w:rPr>
+        <w:t>, programa que nos permitirá trabajar con la máquina virtual que hemos aportado.</w:t>
+      </w:r>
+    </w:p>
+    <w:p>
+      <w:pPr>
+        <w:rPr>
+          <w:lang w:eastAsia="es-ES"/>
+        </w:rPr>
+      </w:pPr>
+      <w:r>
+        <w:rPr>
+          <w:i/>
+          <w:lang w:eastAsia="es-ES"/>
+        </w:rPr>
+        <w:t xml:space="preserve">Oracle VM </w:t>
+      </w:r>
+      <w:proofErr w:type="spellStart"/>
+      <w:r>
+        <w:rPr>
+          <w:i/>
+          <w:lang w:eastAsia="es-ES"/>
+        </w:rPr>
+        <w:t>VirtualBox</w:t>
+      </w:r>
+      <w:proofErr w:type="spellEnd"/>
+      <w:r>
+        <w:rPr>
+          <w:lang w:eastAsia="es-ES"/>
+        </w:rPr>
+        <w:t xml:space="preserve">: </w:t>
+      </w:r>
+      <w:hyperlink r:id="rId22" w:history="1">
+        <w:r>
+          <w:rPr>
+            <w:rStyle w:val="Hipervnculo"/>
+            <w:lang w:eastAsia="es-ES"/>
+          </w:rPr>
+          <w:t>https://www.virtualbox.org/wiki/Downloads</w:t>
+        </w:r>
+      </w:hyperlink>
+    </w:p>
+    <w:p>
+      <w:pPr>
+        <w:rPr>
+          <w:lang w:eastAsia="es-ES"/>
+        </w:rPr>
+      </w:pPr>
+      <w:r>
+        <w:rPr>
+          <w:lang w:eastAsia="es-ES"/>
+        </w:rPr>
+        <w:t>Procederemos a realizar la instalación simplemente haciendo clic en “Siguiente” en cada ventana de instalación (posiblemente se requiera reiniciar el sistema).</w:t>
+      </w:r>
+    </w:p>
+    <w:p>
+      <w:pPr>
+        <w:rPr>
+          <w:lang w:eastAsia="es-ES"/>
+        </w:rPr>
+      </w:pPr>
+      <w:r>
+        <w:rPr>
+          <w:lang w:eastAsia="es-ES"/>
+        </w:rPr>
+        <w:t xml:space="preserve">Es necesario que la opción de “Virtualización de </w:t>
+      </w:r>
+      <w:proofErr w:type="spellStart"/>
+      <w:r>
+        <w:rPr>
+          <w:lang w:eastAsia="es-ES"/>
+        </w:rPr>
+        <w:t>nucleos</w:t>
+      </w:r>
+      <w:proofErr w:type="spellEnd"/>
+      <w:r>
+        <w:rPr>
+          <w:lang w:eastAsia="es-ES"/>
+        </w:rPr>
+        <w:t xml:space="preserve">” que se encuentra </w:t>
+      </w:r>
+      <w:proofErr w:type="gramStart"/>
+      <w:r>
+        <w:rPr>
+          <w:lang w:eastAsia="es-ES"/>
+        </w:rPr>
+        <w:t>dentro de la BIOS</w:t>
+      </w:r>
+      <w:proofErr w:type="gramEnd"/>
+      <w:r>
+        <w:rPr>
+          <w:lang w:eastAsia="es-ES"/>
+        </w:rPr>
+        <w:t xml:space="preserve"> de nuestro ordenador se encuentre activada para que nuestro programa pueda ejecutar máquinas virtuales.</w:t>
+      </w:r>
+    </w:p>
+    <w:p>
+      <w:pPr>
+        <w:rPr>
+          <w:lang w:eastAsia="es-ES"/>
+        </w:rPr>
+      </w:pPr>
+      <w:r>
+        <w:rPr>
+          <w:lang w:eastAsia="es-ES"/>
+        </w:rPr>
+        <w:t xml:space="preserve">Luego de haber realizado la instalación y configuración de los elementos necesarios para ejecutar </w:t>
+      </w:r>
+      <w:r>
+        <w:rPr>
+          <w:i/>
+          <w:lang w:eastAsia="es-ES"/>
+        </w:rPr>
+        <w:t xml:space="preserve">Oracle VM </w:t>
+      </w:r>
+      <w:proofErr w:type="spellStart"/>
+      <w:r>
+        <w:rPr>
+          <w:i/>
+          <w:lang w:eastAsia="es-ES"/>
+        </w:rPr>
+        <w:t>VirtualBox</w:t>
+      </w:r>
+      <w:proofErr w:type="spellEnd"/>
+      <w:r>
+        <w:rPr>
+          <w:lang w:eastAsia="es-ES"/>
+        </w:rPr>
+        <w:t>, procedemos a descargar la máquina virtual que contendrá todo el entorno de desarrollo del proyecto.</w:t>
+      </w:r>
+    </w:p>
+    <w:p>
+      <w:pPr>
+        <w:rPr>
+          <w:lang w:eastAsia="es-ES"/>
+        </w:rPr>
+      </w:pPr>
+      <w:r>
+        <w:rPr>
+          <w:lang w:eastAsia="es-ES"/>
+        </w:rPr>
+        <w:t xml:space="preserve">Máquina virtual: </w:t>
+      </w:r>
+      <w:hyperlink r:id="rId23" w:history="1">
+        <w:r>
+          <w:rPr>
+            <w:rStyle w:val="Hipervnculo"/>
+            <w:lang w:eastAsia="es-ES"/>
+          </w:rPr>
+          <w:t>https://alumuses-my.sharepoint.com/personal/jossalgon5_alum_us_es/_layouts/15/guestaccess.aspx?guestaccesstoken=hPH5yzkkdAf2jI%2F4MuHO9%2F1yGYG3RArcdrtd4rB%2Btek%3D&amp;docid=1ed5f054ec6a14c9e98f7749e62da6219&amp;rev=1</w:t>
+        </w:r>
+      </w:hyperlink>
+    </w:p>
+    <w:p>
+      <w:pPr>
+        <w:rPr>
+          <w:lang w:eastAsia="es-ES"/>
+        </w:rPr>
+      </w:pPr>
+      <w:r>
+        <w:rPr>
+          <w:lang w:eastAsia="es-ES"/>
+        </w:rPr>
+        <w:t>Una vez descarga procederemos a descomprimir los archivos mediante un software de descompresión de archivos .</w:t>
+      </w:r>
+      <w:proofErr w:type="spellStart"/>
+      <w:r>
+        <w:rPr>
+          <w:lang w:eastAsia="es-ES"/>
+        </w:rPr>
+        <w:t>zip</w:t>
+      </w:r>
+      <w:proofErr w:type="spellEnd"/>
+      <w:r>
+        <w:rPr>
+          <w:lang w:eastAsia="es-ES"/>
+        </w:rPr>
+        <w:t xml:space="preserve"> (nuestra recomendación: 7zip).</w:t>
+      </w:r>
+    </w:p>
+    <w:p>
+      <w:pPr>
+        <w:keepNext/>
+      </w:pPr>
+      <w:r>
+        <w:rPr>
+          <w:lang w:eastAsia="es-ES"/>
+        </w:rPr>
+        <w:t>Por último, para ejecutar la máquina simplemente debemos hacer doble clic en el archivo “</w:t>
+      </w:r>
+      <w:proofErr w:type="spellStart"/>
+      <w:r>
+        <w:rPr>
+          <w:lang w:eastAsia="es-ES"/>
+        </w:rPr>
+        <w:t>EGC.vbox</w:t>
+      </w:r>
+      <w:proofErr w:type="spellEnd"/>
+      <w:r>
+        <w:rPr>
+          <w:lang w:eastAsia="es-ES"/>
+        </w:rPr>
+        <w:t xml:space="preserve">”, el cual abrirá el programa </w:t>
+      </w:r>
+      <w:r>
+        <w:rPr>
+          <w:i/>
+          <w:lang w:eastAsia="es-ES"/>
+        </w:rPr>
+        <w:t xml:space="preserve">Oracle VM </w:t>
+      </w:r>
+      <w:proofErr w:type="spellStart"/>
+      <w:r>
+        <w:rPr>
+          <w:i/>
+          <w:lang w:eastAsia="es-ES"/>
+        </w:rPr>
+        <w:t>VirtualBox</w:t>
+      </w:r>
+      <w:proofErr w:type="spellEnd"/>
+      <w:r>
+        <w:rPr>
+          <w:lang w:eastAsia="es-ES"/>
+        </w:rPr>
+        <w:t xml:space="preserve">. Una vez hecho esto, solo debemos hacer clic en “Run” para iniciar la máquina virtual. Si todo lo anterior se ha realizado de manera correcta, deberemos de ver el escritorio del sistema operativo </w:t>
+      </w:r>
+      <w:proofErr w:type="spellStart"/>
+      <w:r>
+        <w:rPr>
+          <w:lang w:eastAsia="es-ES"/>
+        </w:rPr>
+        <w:t>Lubuntu</w:t>
+      </w:r>
+      <w:proofErr w:type="spellEnd"/>
+      <w:r>
+        <w:rPr>
+          <w:lang w:eastAsia="es-ES"/>
+        </w:rPr>
+        <w:t>:</w:t>
+      </w:r>
+      <w:r>
+        <w:rPr>
+          <w:noProof/>
+          <w:lang w:eastAsia="es-ES"/>
+        </w:rPr>
+        <w:t xml:space="preserve"> </w:t>
+      </w:r>
+      <w:r>
+        <w:rPr>
+          <w:noProof/>
+          <w:lang w:eastAsia="es-ES"/>
+        </w:rPr>
+        <w:drawing>
+          <wp:inline distT="0" distB="0" distL="0" distR="0" wp14:anchorId="13D76E87" wp14:editId="4AB7FDFE">
+            <wp:extent cx="5400040" cy="2884170"/>
+            <wp:effectExtent l="0" t="0" r="0" b="0"/>
+            <wp:docPr id="12" name="Imagen 12"/>
+            <wp:cNvGraphicFramePr>
+              <a:graphicFrameLocks xmlns:a="http://schemas.openxmlformats.org/drawingml/2006/main" noChangeAspect="1"/>
+            </wp:cNvGraphicFramePr>
+            <a:graphic xmlns:a="http://schemas.openxmlformats.org/drawingml/2006/main">
+              <a:graphicData uri="http://schemas.openxmlformats.org/drawingml/2006/picture">
+                <pic:pic xmlns:pic="http://schemas.openxmlformats.org/drawingml/2006/picture">
+                  <pic:nvPicPr>
+                    <pic:cNvPr id="1" name=""/>
+                    <pic:cNvPicPr/>
+                  </pic:nvPicPr>
+                  <pic:blipFill>
+                    <a:blip r:embed="rId24"/>
+                    <a:stretch>
+                      <a:fillRect/>
+                    </a:stretch>
+                  </pic:blipFill>
+                  <pic:spPr>
+                    <a:xfrm>
+                      <a:off x="0" y="0"/>
+                      <a:ext cx="5400040" cy="2884170"/>
+                    </a:xfrm>
+                    <a:prstGeom prst="rect">
+                      <a:avLst/>
+                    </a:prstGeom>
+                  </pic:spPr>
+                </pic:pic>
+              </a:graphicData>
+            </a:graphic>
+          </wp:inline>
+        </w:drawing>
+      </w:r>
+    </w:p>
+    <w:p>
+      <w:pPr>
+        <w:pStyle w:val="Descripcin"/>
+        <w:jc w:val="right"/>
+        <w:rPr>
+          <w:noProof/>
+          <w:lang w:eastAsia="es-ES"/>
+        </w:rPr>
+      </w:pPr>
+      <w:r>
+        <w:t xml:space="preserve">Ilustración </w:t>
+      </w:r>
+      <w:r>
+        <w:fldChar w:fldCharType="begin"/>
+      </w:r>
+      <w:r>
+        <w:instrText xml:space="preserve"> SEQ Ilustración \* ARABIC </w:instrText>
+      </w:r>
+      <w:r>
+        <w:fldChar w:fldCharType="separate"/>
+      </w:r>
+      <w:r>
+        <w:rPr>
+          <w:noProof/>
+        </w:rPr>
+        <w:t>2</w:t>
+      </w:r>
+      <w:r>
+        <w:fldChar w:fldCharType="end"/>
+      </w:r>
+      <w:r>
+        <w:t xml:space="preserve">: Escritorio </w:t>
+      </w:r>
+      <w:proofErr w:type="spellStart"/>
+      <w:r>
+        <w:t>Lubuntu</w:t>
+      </w:r>
+      <w:proofErr w:type="spellEnd"/>
+    </w:p>
+    <w:p>
+      <w:pPr>
+        <w:rPr>
+          <w:sz w:val="24"/>
+          <w:lang w:eastAsia="es-ES"/>
+        </w:rPr>
+      </w:pPr>
+      <w:r>
+        <w:rPr>
+          <w:sz w:val="24"/>
+          <w:lang w:eastAsia="es-ES"/>
+        </w:rPr>
+        <w:t>La máquina virtual dispondrá del software necesario para desarrollar el proyecto.</w:t>
+      </w:r>
+    </w:p>
+    <w:p>
+      <w:pPr>
+        <w:rPr>
+          <w:i/>
+          <w:sz w:val="24"/>
+          <w:lang w:eastAsia="es-ES"/>
+        </w:rPr>
+      </w:pPr>
+      <w:r>
+        <w:rPr>
+          <w:sz w:val="24"/>
+          <w:lang w:eastAsia="es-ES"/>
+        </w:rPr>
+        <w:t>Una vez dentro, procederemos a descargar/clonar el proyecto subido a GitHub. Para ello simplemente deberemos de abrir el terminar del sistema operativo en el escritorio y ejecutar el siguiente comando:</w:t>
+      </w:r>
+      <w:r>
+        <w:rPr>
+          <w:i/>
+          <w:sz w:val="24"/>
+          <w:lang w:eastAsia="es-ES"/>
+        </w:rPr>
+        <w:t xml:space="preserve"> </w:t>
+      </w:r>
+    </w:p>
+    <w:p>
+      <w:pPr>
+        <w:rPr>
+          <w:sz w:val="24"/>
+          <w:lang w:eastAsia="es-ES"/>
+        </w:rPr>
+      </w:pPr>
+      <w:proofErr w:type="spellStart"/>
+      <w:r>
+        <w:rPr>
+          <w:i/>
+          <w:sz w:val="24"/>
+          <w:lang w:eastAsia="es-ES"/>
+        </w:rPr>
+        <w:t>git</w:t>
+      </w:r>
+      <w:proofErr w:type="spellEnd"/>
+      <w:r>
+        <w:rPr>
+          <w:i/>
+          <w:sz w:val="24"/>
+          <w:lang w:eastAsia="es-ES"/>
+        </w:rPr>
+        <w:t xml:space="preserve"> clone </w:t>
+      </w:r>
+      <w:r>
+        <w:rPr>
+          <w:i/>
+          <w:sz w:val="24"/>
+          <w:lang w:eastAsia="es-ES"/>
+        </w:rPr>
+        <w:t>https://github.com/AgoraUS-G1-1617/CabinaTelegram</w:t>
+      </w:r>
+    </w:p>
+    <w:p>
+      <w:pPr>
+        <w:rPr>
+          <w:sz w:val="24"/>
+          <w:lang w:eastAsia="es-ES"/>
+        </w:rPr>
+      </w:pPr>
+    </w:p>
+    <w:p>
+      <w:pPr>
+        <w:rPr>
+          <w:sz w:val="24"/>
+          <w:lang w:eastAsia="es-ES"/>
+        </w:rPr>
+      </w:pPr>
+    </w:p>
+    <w:p>
+      <w:pPr>
+        <w:rPr>
+          <w:sz w:val="24"/>
+          <w:lang w:eastAsia="es-ES"/>
+        </w:rPr>
+      </w:pPr>
+    </w:p>
+    <w:p>
+      <w:pPr>
+        <w:rPr>
+          <w:sz w:val="24"/>
+          <w:lang w:eastAsia="es-ES"/>
+        </w:rPr>
+      </w:pPr>
+    </w:p>
+    <w:p>
+      <w:pPr>
+        <w:rPr>
+          <w:sz w:val="24"/>
+          <w:lang w:eastAsia="es-ES"/>
+        </w:rPr>
+      </w:pPr>
+      <w:r>
+        <w:rPr>
+          <w:sz w:val="24"/>
+          <w:lang w:eastAsia="es-ES"/>
+        </w:rPr>
+        <w:t>Si todo va como lo esperado, veremos en la consola algo como esto.</w:t>
+      </w:r>
+    </w:p>
+    <w:p>
+      <w:pPr>
+        <w:keepNext/>
+        <w:jc w:val="center"/>
+      </w:pPr>
+      <w:r>
+        <w:rPr>
+          <w:noProof/>
+          <w:lang w:eastAsia="es-ES"/>
+        </w:rPr>
+        <w:drawing>
+          <wp:inline distT="0" distB="0" distL="0" distR="0" wp14:anchorId="6A245856" wp14:editId="0F5DDD3F">
+            <wp:extent cx="4629796" cy="943107"/>
+            <wp:effectExtent l="0" t="0" r="0" b="9525"/>
+            <wp:docPr id="14" name="Imagen 14"/>
+            <wp:cNvGraphicFramePr>
+              <a:graphicFrameLocks xmlns:a="http://schemas.openxmlformats.org/drawingml/2006/main" noChangeAspect="1"/>
+            </wp:cNvGraphicFramePr>
+            <a:graphic xmlns:a="http://schemas.openxmlformats.org/drawingml/2006/main">
+              <a:graphicData uri="http://schemas.openxmlformats.org/drawingml/2006/picture">
+                <pic:pic xmlns:pic="http://schemas.openxmlformats.org/drawingml/2006/picture">
+                  <pic:nvPicPr>
+                    <pic:cNvPr id="1" name=""/>
+                    <pic:cNvPicPr/>
+                  </pic:nvPicPr>
+                  <pic:blipFill>
+                    <a:blip r:embed="rId25"/>
+                    <a:stretch>
+                      <a:fillRect/>
+                    </a:stretch>
+                  </pic:blipFill>
+                  <pic:spPr>
+                    <a:xfrm>
+                      <a:off x="0" y="0"/>
+                      <a:ext cx="4629796" cy="943107"/>
+                    </a:xfrm>
+                    <a:prstGeom prst="rect">
+                      <a:avLst/>
+                    </a:prstGeom>
+                  </pic:spPr>
+                </pic:pic>
+              </a:graphicData>
+            </a:graphic>
+          </wp:inline>
+        </w:drawing>
+      </w:r>
+    </w:p>
+    <w:p>
+      <w:pPr>
+        <w:pStyle w:val="Descripcin"/>
+        <w:jc w:val="right"/>
+        <w:rPr>
+          <w:sz w:val="24"/>
+          <w:lang w:eastAsia="es-ES"/>
+        </w:rPr>
+      </w:pPr>
+      <w:r>
+        <w:t xml:space="preserve">Ilustración </w:t>
+      </w:r>
+      <w:r>
+        <w:fldChar w:fldCharType="begin"/>
+      </w:r>
+      <w:r>
+        <w:instrText xml:space="preserve"> SEQ Ilustración \* ARABIC </w:instrText>
+      </w:r>
+      <w:r>
+        <w:fldChar w:fldCharType="separate"/>
+      </w:r>
+      <w:r>
+        <w:rPr>
+          <w:noProof/>
+        </w:rPr>
+        <w:t>3</w:t>
+      </w:r>
+      <w:r>
+        <w:fldChar w:fldCharType="end"/>
+      </w:r>
+      <w:r>
+        <w:t>: Clonar proyecto GitHub</w:t>
+      </w:r>
+    </w:p>
+    <w:p>
+      <w:pPr>
+        <w:rPr>
+          <w:sz w:val="24"/>
+          <w:lang w:eastAsia="es-ES"/>
+        </w:rPr>
+      </w:pPr>
+      <w:r>
+        <w:rPr>
+          <w:sz w:val="24"/>
+          <w:lang w:eastAsia="es-ES"/>
+        </w:rPr>
+        <w:t>Después de esto, se generará una carpeta en el escritorio con el nombre “</w:t>
+      </w:r>
+      <w:proofErr w:type="spellStart"/>
+      <w:r>
+        <w:rPr>
+          <w:sz w:val="24"/>
+          <w:lang w:eastAsia="es-ES"/>
+        </w:rPr>
+        <w:t>CabinaTelegram</w:t>
+      </w:r>
+      <w:proofErr w:type="spellEnd"/>
+      <w:r>
+        <w:rPr>
+          <w:sz w:val="24"/>
+          <w:lang w:eastAsia="es-ES"/>
+        </w:rPr>
+        <w:t>” la cual contendrá todos los archivos del proyecto.</w:t>
+      </w:r>
+    </w:p>
+    <w:p>
+      <w:pPr>
+        <w:rPr>
+          <w:sz w:val="24"/>
+          <w:lang w:eastAsia="es-ES"/>
+        </w:rPr>
+      </w:pPr>
+      <w:r>
+        <w:rPr>
+          <w:sz w:val="24"/>
+          <w:lang w:eastAsia="es-ES"/>
+        </w:rPr>
+        <w:t xml:space="preserve">Procederemos a abrir ahora nuestro software de entorno de desarrollo </w:t>
+      </w:r>
+      <w:proofErr w:type="spellStart"/>
+      <w:r>
+        <w:rPr>
+          <w:i/>
+          <w:sz w:val="24"/>
+          <w:lang w:eastAsia="es-ES"/>
+        </w:rPr>
+        <w:t>JetBains</w:t>
+      </w:r>
+      <w:proofErr w:type="spellEnd"/>
+      <w:r>
+        <w:rPr>
+          <w:i/>
+          <w:sz w:val="24"/>
+          <w:lang w:eastAsia="es-ES"/>
+        </w:rPr>
+        <w:t xml:space="preserve"> </w:t>
+      </w:r>
+      <w:proofErr w:type="spellStart"/>
+      <w:r>
+        <w:rPr>
+          <w:i/>
+          <w:sz w:val="24"/>
+          <w:lang w:eastAsia="es-ES"/>
+        </w:rPr>
+        <w:t>PyCharm</w:t>
+      </w:r>
+      <w:proofErr w:type="spellEnd"/>
+      <w:r>
+        <w:rPr>
+          <w:sz w:val="24"/>
+          <w:lang w:eastAsia="es-ES"/>
+        </w:rPr>
+        <w:t>.</w:t>
+      </w:r>
+      <w:r>
+        <w:rPr>
+          <w:sz w:val="24"/>
+          <w:lang w:eastAsia="es-ES"/>
+        </w:rPr>
+        <w:t xml:space="preserve"> La primera vez que se inicia, nos dará la posibilidad de crear un nuevo proyecto o de importarlo. Para importar nuestro proyecto previamente descargado de GitHub</w:t>
+      </w:r>
+      <w:r>
+        <w:rPr>
+          <w:sz w:val="24"/>
+          <w:lang w:eastAsia="es-ES"/>
+        </w:rPr>
+        <w:t xml:space="preserve"> sólo debemos de hacer los siguientes pasos:</w:t>
+      </w:r>
+    </w:p>
+    <w:p>
+      <w:pPr>
+        <w:pStyle w:val="Prrafodelista"/>
+        <w:numPr>
+          <w:ilvl w:val="0"/>
+          <w:numId w:val="12"/>
+        </w:numPr>
+        <w:rPr>
+          <w:sz w:val="24"/>
+          <w:lang w:eastAsia="es-ES"/>
+        </w:rPr>
+      </w:pPr>
+      <w:r>
+        <w:rPr>
+          <w:sz w:val="24"/>
+          <w:lang w:eastAsia="es-ES"/>
+        </w:rPr>
+        <w:t>Hacer clic en “Open”.</w:t>
+      </w:r>
+    </w:p>
+    <w:p>
+      <w:pPr>
+        <w:keepNext/>
+        <w:ind w:left="360"/>
+      </w:pPr>
+      <w:r>
+        <w:rPr>
+          <w:noProof/>
+          <w:lang w:eastAsia="es-ES"/>
+        </w:rPr>
+        <w:drawing>
+          <wp:inline distT="0" distB="0" distL="0" distR="0" wp14:anchorId="3293B4BF" wp14:editId="6789DE6C">
+            <wp:extent cx="5400040" cy="3187065"/>
+            <wp:effectExtent l="0" t="0" r="0" b="0"/>
+            <wp:docPr id="19" name="Imagen 19"/>
+            <wp:cNvGraphicFramePr>
+              <a:graphicFrameLocks xmlns:a="http://schemas.openxmlformats.org/drawingml/2006/main" noChangeAspect="1"/>
+            </wp:cNvGraphicFramePr>
+            <a:graphic xmlns:a="http://schemas.openxmlformats.org/drawingml/2006/main">
+              <a:graphicData uri="http://schemas.openxmlformats.org/drawingml/2006/picture">
+                <pic:pic xmlns:pic="http://schemas.openxmlformats.org/drawingml/2006/picture">
+                  <pic:nvPicPr>
+                    <pic:cNvPr id="1" name=""/>
+                    <pic:cNvPicPr/>
+                  </pic:nvPicPr>
+                  <pic:blipFill>
+                    <a:blip r:embed="rId26"/>
+                    <a:stretch>
+                      <a:fillRect/>
+                    </a:stretch>
+                  </pic:blipFill>
+                  <pic:spPr>
+                    <a:xfrm>
+                      <a:off x="0" y="0"/>
+                      <a:ext cx="5400040" cy="3187065"/>
+                    </a:xfrm>
+                    <a:prstGeom prst="rect">
+                      <a:avLst/>
+                    </a:prstGeom>
+                  </pic:spPr>
+                </pic:pic>
+              </a:graphicData>
+            </a:graphic>
+          </wp:inline>
+        </w:drawing>
+      </w:r>
+    </w:p>
+    <w:p>
+      <w:pPr>
+        <w:pStyle w:val="Descripcin"/>
+        <w:jc w:val="right"/>
+      </w:pPr>
+      <w:r>
+        <w:t xml:space="preserve">Ilustración </w:t>
+      </w:r>
+      <w:r>
+        <w:fldChar w:fldCharType="begin"/>
+      </w:r>
+      <w:r>
+        <w:instrText xml:space="preserve"> SEQ Ilustración \* ARABIC </w:instrText>
+      </w:r>
+      <w:r>
+        <w:fldChar w:fldCharType="separate"/>
+      </w:r>
+      <w:r>
+        <w:rPr>
+          <w:noProof/>
+        </w:rPr>
+        <w:t>4</w:t>
+      </w:r>
+      <w:r>
+        <w:fldChar w:fldCharType="end"/>
+      </w:r>
+      <w:r>
+        <w:t xml:space="preserve">: Inicio </w:t>
+      </w:r>
+      <w:proofErr w:type="spellStart"/>
+      <w:r>
+        <w:t>JetBrains</w:t>
+      </w:r>
+      <w:proofErr w:type="spellEnd"/>
+      <w:r>
+        <w:t xml:space="preserve"> </w:t>
+      </w:r>
+      <w:proofErr w:type="spellStart"/>
+      <w:r>
+        <w:t>Pycharm</w:t>
+      </w:r>
+      <w:proofErr w:type="spellEnd"/>
+    </w:p>
+    <w:p>
+      <w:pPr>
+        <w:ind w:left="360"/>
+        <w:rPr>
+          <w:sz w:val="24"/>
+          <w:lang w:eastAsia="es-ES"/>
+        </w:rPr>
+      </w:pPr>
+      <w:r>
+        <w:rPr>
+          <w:sz w:val="24"/>
+          <w:lang w:eastAsia="es-ES"/>
+        </w:rPr>
+        <w:t xml:space="preserve"> </w:t>
+      </w:r>
+    </w:p>
+    <w:p>
+      <w:pPr>
+        <w:ind w:left="360"/>
+        <w:rPr>
+          <w:sz w:val="24"/>
+          <w:lang w:eastAsia="es-ES"/>
+        </w:rPr>
+      </w:pPr>
+    </w:p>
+    <w:p>
+      <w:pPr>
+        <w:ind w:left="360"/>
+        <w:rPr>
+          <w:sz w:val="24"/>
+          <w:lang w:eastAsia="es-ES"/>
+        </w:rPr>
+      </w:pPr>
+    </w:p>
+    <w:p>
+      <w:pPr>
+        <w:ind w:left="360"/>
+        <w:rPr>
+          <w:sz w:val="24"/>
+          <w:lang w:eastAsia="es-ES"/>
+        </w:rPr>
+      </w:pPr>
+    </w:p>
+    <w:p>
+      <w:pPr>
+        <w:ind w:left="360"/>
+        <w:rPr>
+          <w:sz w:val="24"/>
+          <w:lang w:eastAsia="es-ES"/>
+        </w:rPr>
+      </w:pPr>
+    </w:p>
+    <w:p>
+      <w:pPr>
+        <w:pStyle w:val="Prrafodelista"/>
+        <w:numPr>
+          <w:ilvl w:val="0"/>
+          <w:numId w:val="12"/>
+        </w:numPr>
+        <w:rPr>
+          <w:sz w:val="24"/>
+          <w:lang w:eastAsia="es-ES"/>
+        </w:rPr>
+      </w:pPr>
+      <w:r>
+        <w:rPr>
+          <w:sz w:val="24"/>
+          <w:lang w:eastAsia="es-ES"/>
+        </w:rPr>
+        <w:t>Seleccionamos nuestra carpeta “</w:t>
+      </w:r>
+      <w:proofErr w:type="spellStart"/>
+      <w:r>
+        <w:rPr>
+          <w:sz w:val="24"/>
+          <w:lang w:eastAsia="es-ES"/>
+        </w:rPr>
+        <w:t>CabinaTelegram</w:t>
+      </w:r>
+      <w:proofErr w:type="spellEnd"/>
+      <w:r>
+        <w:rPr>
+          <w:sz w:val="24"/>
+          <w:lang w:eastAsia="es-ES"/>
+        </w:rPr>
+        <w:t>” ubicada en el escritorio.</w:t>
+      </w:r>
+    </w:p>
+    <w:p>
+      <w:pPr>
+        <w:keepNext/>
+        <w:jc w:val="center"/>
+      </w:pPr>
+      <w:r>
+        <w:rPr>
+          <w:noProof/>
+          <w:lang w:eastAsia="es-ES"/>
+        </w:rPr>
+        <w:drawing>
+          <wp:inline distT="0" distB="0" distL="0" distR="0" wp14:anchorId="73D91DD9" wp14:editId="6B5B056A">
+            <wp:extent cx="4047619" cy="4714286"/>
+            <wp:effectExtent l="0" t="0" r="0" b="0"/>
+            <wp:docPr id="21" name="Imagen 21"/>
+            <wp:cNvGraphicFramePr>
+              <a:graphicFrameLocks xmlns:a="http://schemas.openxmlformats.org/drawingml/2006/main" noChangeAspect="1"/>
+            </wp:cNvGraphicFramePr>
+            <a:graphic xmlns:a="http://schemas.openxmlformats.org/drawingml/2006/main">
+              <a:graphicData uri="http://schemas.openxmlformats.org/drawingml/2006/picture">
+                <pic:pic xmlns:pic="http://schemas.openxmlformats.org/drawingml/2006/picture">
+                  <pic:nvPicPr>
+                    <pic:cNvPr id="1" name=""/>
+                    <pic:cNvPicPr/>
+                  </pic:nvPicPr>
+                  <pic:blipFill>
+                    <a:blip r:embed="rId27"/>
+                    <a:stretch>
+                      <a:fillRect/>
+                    </a:stretch>
+                  </pic:blipFill>
+                  <pic:spPr>
+                    <a:xfrm>
+                      <a:off x="0" y="0"/>
+                      <a:ext cx="4047619" cy="4714286"/>
+                    </a:xfrm>
+                    <a:prstGeom prst="rect">
+                      <a:avLst/>
+                    </a:prstGeom>
+                  </pic:spPr>
+                </pic:pic>
+              </a:graphicData>
+            </a:graphic>
+          </wp:inline>
+        </w:drawing>
+      </w:r>
+    </w:p>
+    <w:p>
+      <w:pPr>
+        <w:pStyle w:val="Descripcin"/>
+        <w:jc w:val="right"/>
+        <w:rPr>
+          <w:sz w:val="24"/>
+          <w:lang w:eastAsia="es-ES"/>
+        </w:rPr>
+      </w:pPr>
+      <w:r>
+        <w:t xml:space="preserve">Ilustración </w:t>
+      </w:r>
+      <w:r>
+        <w:fldChar w:fldCharType="begin"/>
+      </w:r>
+      <w:r>
+        <w:instrText xml:space="preserve"> SEQ Ilustración \* ARABIC </w:instrText>
+      </w:r>
+      <w:r>
+        <w:fldChar w:fldCharType="separate"/>
+      </w:r>
+      <w:r>
+        <w:rPr>
+          <w:noProof/>
+        </w:rPr>
+        <w:t>5</w:t>
+      </w:r>
+      <w:r>
+        <w:fldChar w:fldCharType="end"/>
+      </w:r>
+      <w:r>
+        <w:t>: Importar proyecto</w:t>
+      </w:r>
+    </w:p>
+    <w:p>
+      <w:pPr>
+        <w:pStyle w:val="Prrafodelista"/>
+        <w:numPr>
+          <w:ilvl w:val="0"/>
+          <w:numId w:val="12"/>
+        </w:numPr>
+        <w:rPr>
+          <w:sz w:val="24"/>
+          <w:lang w:eastAsia="es-ES"/>
+        </w:rPr>
+      </w:pPr>
+      <w:r>
+        <w:rPr>
+          <w:sz w:val="24"/>
+          <w:lang w:eastAsia="es-ES"/>
+        </w:rPr>
+        <w:t>Al hacer clic en “OK”, ya tendremos nuestro proyecto importado.</w:t>
+      </w:r>
+    </w:p>
+    <w:p>
+      <w:pPr>
+        <w:keepNext/>
+        <w:jc w:val="center"/>
+      </w:pPr>
+      <w:r>
+        <w:rPr>
+          <w:noProof/>
+          <w:lang w:eastAsia="es-ES"/>
+        </w:rPr>
+        <w:drawing>
+          <wp:inline distT="0" distB="0" distL="0" distR="0" wp14:anchorId="0BF4D743" wp14:editId="4AF2DFDC">
+            <wp:extent cx="5400040" cy="2630170"/>
+            <wp:effectExtent l="0" t="0" r="0" b="0"/>
+            <wp:docPr id="22" name="Imagen 22"/>
+            <wp:cNvGraphicFramePr>
+              <a:graphicFrameLocks xmlns:a="http://schemas.openxmlformats.org/drawingml/2006/main" noChangeAspect="1"/>
+            </wp:cNvGraphicFramePr>
+            <a:graphic xmlns:a="http://schemas.openxmlformats.org/drawingml/2006/main">
+              <a:graphicData uri="http://schemas.openxmlformats.org/drawingml/2006/picture">
+                <pic:pic xmlns:pic="http://schemas.openxmlformats.org/drawingml/2006/picture">
+                  <pic:nvPicPr>
+                    <pic:cNvPr id="1" name=""/>
+                    <pic:cNvPicPr/>
+                  </pic:nvPicPr>
+                  <pic:blipFill>
+                    <a:blip r:embed="rId28"/>
+                    <a:stretch>
+                      <a:fillRect/>
+                    </a:stretch>
+                  </pic:blipFill>
+                  <pic:spPr>
+                    <a:xfrm>
+                      <a:off x="0" y="0"/>
+                      <a:ext cx="5400040" cy="2630170"/>
+                    </a:xfrm>
+                    <a:prstGeom prst="rect">
+                      <a:avLst/>
+                    </a:prstGeom>
+                  </pic:spPr>
+                </pic:pic>
+              </a:graphicData>
+            </a:graphic>
+          </wp:inline>
+        </w:drawing>
+      </w:r>
+    </w:p>
+    <w:p>
+      <w:pPr>
+        <w:pStyle w:val="Descripcin"/>
+        <w:jc w:val="right"/>
+        <w:rPr>
+          <w:sz w:val="24"/>
+          <w:lang w:eastAsia="es-ES"/>
+        </w:rPr>
+      </w:pPr>
+      <w:r>
+        <w:t xml:space="preserve">Ilustración </w:t>
+      </w:r>
+      <w:r>
+        <w:fldChar w:fldCharType="begin"/>
+      </w:r>
+      <w:r>
+        <w:instrText xml:space="preserve"> SEQ Ilustración \* ARABIC </w:instrText>
+      </w:r>
+      <w:r>
+        <w:fldChar w:fldCharType="separate"/>
+      </w:r>
+      <w:r>
+        <w:rPr>
+          <w:noProof/>
+        </w:rPr>
+        <w:t>6</w:t>
+      </w:r>
+      <w:r>
+        <w:fldChar w:fldCharType="end"/>
+      </w:r>
+      <w:r>
+        <w:t>: Proyecto importado</w:t>
+      </w:r>
+    </w:p>
+    <w:p>
+      <w:pPr>
+        <w:rPr>
+          <w:sz w:val="24"/>
+          <w:lang w:eastAsia="es-ES"/>
+        </w:rPr>
+      </w:pPr>
+      <w:r>
+        <w:rPr>
+          <w:sz w:val="24"/>
+          <w:lang w:eastAsia="es-ES"/>
+        </w:rPr>
+        <w:t xml:space="preserve">Una vez realizado esto, necesitamos de un </w:t>
+      </w:r>
+      <w:proofErr w:type="spellStart"/>
+      <w:r>
+        <w:rPr>
+          <w:sz w:val="24"/>
+          <w:lang w:eastAsia="es-ES"/>
+        </w:rPr>
+        <w:t>token</w:t>
+      </w:r>
+      <w:proofErr w:type="spellEnd"/>
+      <w:r>
+        <w:rPr>
+          <w:sz w:val="24"/>
+          <w:lang w:eastAsia="es-ES"/>
+        </w:rPr>
+        <w:t xml:space="preserve"> para generar un </w:t>
+      </w:r>
+      <w:proofErr w:type="spellStart"/>
+      <w:r>
+        <w:rPr>
+          <w:sz w:val="24"/>
+          <w:lang w:eastAsia="es-ES"/>
+        </w:rPr>
+        <w:t>bot</w:t>
+      </w:r>
+      <w:proofErr w:type="spellEnd"/>
+      <w:r>
+        <w:rPr>
+          <w:sz w:val="24"/>
+          <w:lang w:eastAsia="es-ES"/>
+        </w:rPr>
+        <w:t xml:space="preserve"> de pruebas para poder comprobar las modificaciones realizadas en el proyecto. Para ello, accedemos a la aplicación </w:t>
+      </w:r>
+      <w:proofErr w:type="spellStart"/>
+      <w:r>
+        <w:rPr>
+          <w:i/>
+          <w:sz w:val="24"/>
+          <w:lang w:eastAsia="es-ES"/>
+        </w:rPr>
+        <w:t>Telegram</w:t>
+      </w:r>
+      <w:proofErr w:type="spellEnd"/>
+      <w:r>
+        <w:rPr>
+          <w:i/>
+          <w:sz w:val="24"/>
+          <w:lang w:eastAsia="es-ES"/>
+        </w:rPr>
+        <w:t xml:space="preserve"> Desktop</w:t>
+      </w:r>
+      <w:r>
+        <w:rPr>
+          <w:sz w:val="24"/>
+          <w:lang w:eastAsia="es-ES"/>
+        </w:rPr>
+        <w:t xml:space="preserve"> y realizamos los pasos necesarios para poder usarlo. Luego, en el buscador escribimos @</w:t>
+      </w:r>
+      <w:proofErr w:type="spellStart"/>
+      <w:r>
+        <w:rPr>
+          <w:sz w:val="24"/>
+          <w:lang w:eastAsia="es-ES"/>
+        </w:rPr>
+        <w:t>BotFather</w:t>
+      </w:r>
+      <w:proofErr w:type="spellEnd"/>
+      <w:r>
+        <w:rPr>
+          <w:sz w:val="24"/>
+          <w:lang w:eastAsia="es-ES"/>
+        </w:rPr>
+        <w:t xml:space="preserve"> para iniciar un </w:t>
+      </w:r>
+      <w:proofErr w:type="spellStart"/>
+      <w:r>
+        <w:rPr>
+          <w:sz w:val="24"/>
+          <w:lang w:eastAsia="es-ES"/>
+        </w:rPr>
+        <w:t>bot</w:t>
+      </w:r>
+      <w:proofErr w:type="spellEnd"/>
+      <w:r>
+        <w:rPr>
+          <w:sz w:val="24"/>
+          <w:lang w:eastAsia="es-ES"/>
+        </w:rPr>
+        <w:t xml:space="preserve"> aportado por </w:t>
+      </w:r>
+      <w:proofErr w:type="spellStart"/>
+      <w:r>
+        <w:rPr>
+          <w:sz w:val="24"/>
+          <w:lang w:eastAsia="es-ES"/>
+        </w:rPr>
+        <w:t>Telegram</w:t>
+      </w:r>
+      <w:proofErr w:type="spellEnd"/>
+      <w:r>
+        <w:rPr>
+          <w:sz w:val="24"/>
+          <w:lang w:eastAsia="es-ES"/>
+        </w:rPr>
+        <w:t xml:space="preserve"> el cual se encarga de ofrecer </w:t>
+      </w:r>
+      <w:proofErr w:type="spellStart"/>
+      <w:r>
+        <w:rPr>
+          <w:sz w:val="24"/>
+          <w:lang w:eastAsia="es-ES"/>
+        </w:rPr>
+        <w:t>tokens</w:t>
+      </w:r>
+      <w:proofErr w:type="spellEnd"/>
+      <w:r>
+        <w:rPr>
+          <w:sz w:val="24"/>
+          <w:lang w:eastAsia="es-ES"/>
+        </w:rPr>
+        <w:t xml:space="preserve"> para los </w:t>
+      </w:r>
+      <w:proofErr w:type="spellStart"/>
+      <w:r>
+        <w:rPr>
+          <w:sz w:val="24"/>
+          <w:lang w:eastAsia="es-ES"/>
+        </w:rPr>
+        <w:t>bots</w:t>
+      </w:r>
+      <w:proofErr w:type="spellEnd"/>
+      <w:r>
+        <w:rPr>
+          <w:sz w:val="24"/>
+          <w:lang w:eastAsia="es-ES"/>
+        </w:rPr>
+        <w:t xml:space="preserve"> que creemos.</w:t>
+      </w:r>
+      <w:r>
+        <w:rPr>
+          <w:sz w:val="24"/>
+          <w:lang w:eastAsia="es-ES"/>
+        </w:rPr>
+        <w:t xml:space="preserve"> Para iniciar el </w:t>
+      </w:r>
+      <w:proofErr w:type="spellStart"/>
+      <w:r>
+        <w:rPr>
+          <w:sz w:val="24"/>
+          <w:lang w:eastAsia="es-ES"/>
+        </w:rPr>
+        <w:t>bot</w:t>
+      </w:r>
+      <w:proofErr w:type="spellEnd"/>
+      <w:r>
+        <w:rPr>
+          <w:sz w:val="24"/>
+          <w:lang w:eastAsia="es-ES"/>
+        </w:rPr>
+        <w:t>, únicamente escribimos “/</w:t>
+      </w:r>
+      <w:proofErr w:type="spellStart"/>
+      <w:r>
+        <w:rPr>
+          <w:sz w:val="24"/>
+          <w:lang w:eastAsia="es-ES"/>
+        </w:rPr>
+        <w:t>start</w:t>
+      </w:r>
+      <w:proofErr w:type="spellEnd"/>
+      <w:r>
+        <w:rPr>
+          <w:sz w:val="24"/>
+          <w:lang w:eastAsia="es-ES"/>
+        </w:rPr>
+        <w:t>”.</w:t>
+      </w:r>
+    </w:p>
+    <w:p>
+      <w:pPr>
+        <w:keepNext/>
+        <w:jc w:val="center"/>
+      </w:pPr>
+      <w:r>
+        <w:rPr>
+          <w:noProof/>
+          <w:lang w:eastAsia="es-ES"/>
+        </w:rPr>
+        <w:drawing>
+          <wp:inline distT="0" distB="0" distL="0" distR="0" wp14:anchorId="07D62552" wp14:editId="3D6269EB">
+            <wp:extent cx="5400040" cy="3807460"/>
+            <wp:effectExtent l="0" t="0" r="0" b="2540"/>
+            <wp:docPr id="24" name="Imagen 24"/>
+            <wp:cNvGraphicFramePr>
+              <a:graphicFrameLocks xmlns:a="http://schemas.openxmlformats.org/drawingml/2006/main" noChangeAspect="1"/>
+            </wp:cNvGraphicFramePr>
+            <a:graphic xmlns:a="http://schemas.openxmlformats.org/drawingml/2006/main">
+              <a:graphicData uri="http://schemas.openxmlformats.org/drawingml/2006/picture">
+                <pic:pic xmlns:pic="http://schemas.openxmlformats.org/drawingml/2006/picture">
+                  <pic:nvPicPr>
+                    <pic:cNvPr id="1" name=""/>
+                    <pic:cNvPicPr/>
+                  </pic:nvPicPr>
+                  <pic:blipFill>
+                    <a:blip r:embed="rId29"/>
+                    <a:stretch>
+                      <a:fillRect/>
+                    </a:stretch>
+                  </pic:blipFill>
+                  <pic:spPr>
+                    <a:xfrm>
+                      <a:off x="0" y="0"/>
+                      <a:ext cx="5400040" cy="3807460"/>
+                    </a:xfrm>
+                    <a:prstGeom prst="rect">
+                      <a:avLst/>
+                    </a:prstGeom>
+                  </pic:spPr>
+                </pic:pic>
+              </a:graphicData>
+            </a:graphic>
+          </wp:inline>
+        </w:drawing>
+      </w:r>
+    </w:p>
+    <w:p>
+      <w:pPr>
+        <w:pStyle w:val="Descripcin"/>
+        <w:jc w:val="right"/>
+        <w:rPr>
+          <w:sz w:val="24"/>
+          <w:lang w:eastAsia="es-ES"/>
+        </w:rPr>
+      </w:pPr>
+      <w:r>
+        <w:t xml:space="preserve">Ilustración </w:t>
+      </w:r>
+      <w:r>
+        <w:fldChar w:fldCharType="begin"/>
+      </w:r>
+      <w:r>
+        <w:instrText xml:space="preserve"> SEQ Ilustración \* ARABIC </w:instrText>
+      </w:r>
+      <w:r>
+        <w:fldChar w:fldCharType="separate"/>
+      </w:r>
+      <w:r>
+        <w:rPr>
+          <w:noProof/>
+        </w:rPr>
+        <w:t>7</w:t>
+      </w:r>
+      <w:r>
+        <w:fldChar w:fldCharType="end"/>
+      </w:r>
+      <w:r>
+        <w:t>: @</w:t>
+      </w:r>
+      <w:proofErr w:type="spellStart"/>
+      <w:r>
+        <w:t>BotFather</w:t>
+      </w:r>
+      <w:proofErr w:type="spellEnd"/>
+    </w:p>
+    <w:p>
+      <w:pPr>
+        <w:rPr>
+          <w:sz w:val="24"/>
+          <w:lang w:eastAsia="es-ES"/>
+        </w:rPr>
+      </w:pPr>
+      <w:r>
+        <w:rPr>
+          <w:sz w:val="24"/>
+          <w:lang w:eastAsia="es-ES"/>
+        </w:rPr>
+        <w:t xml:space="preserve">Luego para proceder a crear el </w:t>
+      </w:r>
+      <w:proofErr w:type="spellStart"/>
+      <w:r>
+        <w:rPr>
+          <w:sz w:val="24"/>
+          <w:lang w:eastAsia="es-ES"/>
+        </w:rPr>
+        <w:t>bot</w:t>
+      </w:r>
+      <w:proofErr w:type="spellEnd"/>
+      <w:r>
+        <w:rPr>
+          <w:sz w:val="24"/>
+          <w:lang w:eastAsia="es-ES"/>
+        </w:rPr>
+        <w:t>, escribimos “/</w:t>
+      </w:r>
+      <w:proofErr w:type="spellStart"/>
+      <w:r>
+        <w:rPr>
+          <w:sz w:val="24"/>
+          <w:lang w:eastAsia="es-ES"/>
+        </w:rPr>
+        <w:t>newbot</w:t>
+      </w:r>
+      <w:proofErr w:type="spellEnd"/>
+      <w:r>
+        <w:rPr>
+          <w:sz w:val="24"/>
+          <w:lang w:eastAsia="es-ES"/>
+        </w:rPr>
+        <w:t xml:space="preserve">”. A continuación, procederemos a indicar un nombre para nuestro </w:t>
+      </w:r>
+      <w:proofErr w:type="spellStart"/>
+      <w:r>
+        <w:rPr>
+          <w:sz w:val="24"/>
+          <w:lang w:eastAsia="es-ES"/>
+        </w:rPr>
+        <w:t>bot</w:t>
+      </w:r>
+      <w:proofErr w:type="spellEnd"/>
+      <w:r>
+        <w:rPr>
+          <w:sz w:val="24"/>
+          <w:lang w:eastAsia="es-ES"/>
+        </w:rPr>
+        <w:t>.</w:t>
+      </w:r>
+    </w:p>
+    <w:p>
+      <w:pPr>
+        <w:rPr>
+          <w:sz w:val="24"/>
+          <w:lang w:eastAsia="es-ES"/>
+        </w:rPr>
+      </w:pPr>
+      <w:r>
+        <w:rPr>
+          <w:sz w:val="24"/>
+          <w:lang w:eastAsia="es-ES"/>
+        </w:rPr>
+        <w:t>Una vez hecho esto, escribimos “/</w:t>
+      </w:r>
+      <w:proofErr w:type="spellStart"/>
+      <w:r>
+        <w:rPr>
+          <w:sz w:val="24"/>
+          <w:lang w:eastAsia="es-ES"/>
+        </w:rPr>
+        <w:t>mybots</w:t>
+      </w:r>
+      <w:proofErr w:type="spellEnd"/>
+      <w:r>
+        <w:rPr>
+          <w:sz w:val="24"/>
+          <w:lang w:eastAsia="es-ES"/>
+        </w:rPr>
+        <w:t xml:space="preserve">” y seleccionamos nuestro </w:t>
+      </w:r>
+      <w:proofErr w:type="spellStart"/>
+      <w:r>
+        <w:rPr>
+          <w:sz w:val="24"/>
+          <w:lang w:eastAsia="es-ES"/>
+        </w:rPr>
+        <w:t>bot</w:t>
+      </w:r>
+      <w:proofErr w:type="spellEnd"/>
+      <w:r>
+        <w:rPr>
+          <w:sz w:val="24"/>
+          <w:lang w:eastAsia="es-ES"/>
+        </w:rPr>
+        <w:t xml:space="preserve"> recién creado. Por último, hacer clic en “API </w:t>
+      </w:r>
+      <w:proofErr w:type="spellStart"/>
+      <w:r>
+        <w:rPr>
+          <w:sz w:val="24"/>
+          <w:lang w:eastAsia="es-ES"/>
+        </w:rPr>
+        <w:t>Token</w:t>
+      </w:r>
+      <w:proofErr w:type="spellEnd"/>
+      <w:r>
+        <w:rPr>
+          <w:sz w:val="24"/>
+          <w:lang w:eastAsia="es-ES"/>
+        </w:rPr>
+        <w:t xml:space="preserve">” para obtener el </w:t>
+      </w:r>
+      <w:proofErr w:type="spellStart"/>
+      <w:r>
+        <w:rPr>
+          <w:sz w:val="24"/>
+          <w:lang w:eastAsia="es-ES"/>
+        </w:rPr>
+        <w:t>token</w:t>
+      </w:r>
+      <w:proofErr w:type="spellEnd"/>
+      <w:r>
+        <w:rPr>
+          <w:sz w:val="24"/>
+          <w:lang w:eastAsia="es-ES"/>
+        </w:rPr>
+        <w:t xml:space="preserve"> de dicho </w:t>
+      </w:r>
+      <w:proofErr w:type="spellStart"/>
+      <w:r>
+        <w:rPr>
+          <w:sz w:val="24"/>
+          <w:lang w:eastAsia="es-ES"/>
+        </w:rPr>
+        <w:t>bot</w:t>
+      </w:r>
+      <w:proofErr w:type="spellEnd"/>
+      <w:r>
+        <w:rPr>
+          <w:sz w:val="24"/>
+          <w:lang w:eastAsia="es-ES"/>
+        </w:rPr>
+        <w:t xml:space="preserve"> el cual nos usaremos para realizar nuestras pruebas. Deberemos de copiar dicho </w:t>
+      </w:r>
+      <w:proofErr w:type="spellStart"/>
+      <w:r>
+        <w:rPr>
+          <w:sz w:val="24"/>
+          <w:lang w:eastAsia="es-ES"/>
+        </w:rPr>
+        <w:t>token</w:t>
+      </w:r>
+      <w:proofErr w:type="spellEnd"/>
+      <w:r>
+        <w:rPr>
+          <w:sz w:val="24"/>
+          <w:lang w:eastAsia="es-ES"/>
+        </w:rPr>
+        <w:t xml:space="preserve"> para incluirlo en un archivo </w:t>
+      </w:r>
+      <w:r>
+        <w:rPr>
+          <w:i/>
+          <w:sz w:val="24"/>
+          <w:lang w:eastAsia="es-ES"/>
+        </w:rPr>
+        <w:t>config.ini</w:t>
+      </w:r>
+      <w:r>
+        <w:rPr>
+          <w:sz w:val="24"/>
+          <w:lang w:eastAsia="es-ES"/>
+        </w:rPr>
+        <w:t xml:space="preserve"> dentro de la capeta del proyecto. Dicho archivo tendrá la siguiente estructura:</w:t>
+      </w:r>
+    </w:p>
+    <w:p>
+      <w:pPr>
+        <w:keepNext/>
+        <w:jc w:val="center"/>
+      </w:pPr>
+      <w:r>
+        <w:rPr>
+          <w:noProof/>
+          <w:lang w:eastAsia="es-ES"/>
+        </w:rPr>
+        <w:drawing>
+          <wp:inline distT="0" distB="0" distL="0" distR="0" wp14:anchorId="4F90E7FA" wp14:editId="052032F9">
+            <wp:extent cx="3600000" cy="790476"/>
+            <wp:effectExtent l="0" t="0" r="635" b="0"/>
+            <wp:docPr id="25" name="Imagen 25"/>
+            <wp:cNvGraphicFramePr>
+              <a:graphicFrameLocks xmlns:a="http://schemas.openxmlformats.org/drawingml/2006/main" noChangeAspect="1"/>
+            </wp:cNvGraphicFramePr>
+            <a:graphic xmlns:a="http://schemas.openxmlformats.org/drawingml/2006/main">
+              <a:graphicData uri="http://schemas.openxmlformats.org/drawingml/2006/picture">
+                <pic:pic xmlns:pic="http://schemas.openxmlformats.org/drawingml/2006/picture">
+                  <pic:nvPicPr>
+                    <pic:cNvPr id="1" name=""/>
+                    <pic:cNvPicPr/>
+                  </pic:nvPicPr>
+                  <pic:blipFill>
+                    <a:blip r:embed="rId30"/>
+                    <a:stretch>
+                      <a:fillRect/>
+                    </a:stretch>
+                  </pic:blipFill>
+                  <pic:spPr>
+                    <a:xfrm>
+                      <a:off x="0" y="0"/>
+                      <a:ext cx="3600000" cy="790476"/>
+                    </a:xfrm>
+                    <a:prstGeom prst="rect">
+                      <a:avLst/>
+                    </a:prstGeom>
+                  </pic:spPr>
+                </pic:pic>
+              </a:graphicData>
+            </a:graphic>
+          </wp:inline>
+        </w:drawing>
+      </w:r>
+    </w:p>
+    <w:p>
+      <w:pPr>
+        <w:pStyle w:val="Descripcin"/>
+        <w:jc w:val="right"/>
+        <w:rPr>
+          <w:sz w:val="24"/>
+          <w:lang w:eastAsia="es-ES"/>
+        </w:rPr>
+      </w:pPr>
+      <w:r>
+        <w:t xml:space="preserve">Ilustración </w:t>
+      </w:r>
+      <w:r>
+        <w:fldChar w:fldCharType="begin"/>
+      </w:r>
+      <w:r>
+        <w:instrText xml:space="preserve"> SEQ Ilustración \* ARABIC </w:instrText>
+      </w:r>
+      <w:r>
+        <w:fldChar w:fldCharType="separate"/>
+      </w:r>
+      <w:r>
+        <w:rPr>
+          <w:noProof/>
+        </w:rPr>
+        <w:t>8</w:t>
+      </w:r>
+      <w:r>
+        <w:fldChar w:fldCharType="end"/>
+      </w:r>
+      <w:r>
+        <w:t>: Estructura config.ini</w:t>
+      </w:r>
+    </w:p>
+    <w:p>
+      <w:pPr>
+        <w:rPr>
+          <w:sz w:val="24"/>
+          <w:lang w:eastAsia="es-ES"/>
+        </w:rPr>
+      </w:pPr>
+      <w:r>
+        <w:rPr>
+          <w:sz w:val="24"/>
+          <w:lang w:eastAsia="es-ES"/>
+        </w:rPr>
+        <w:t xml:space="preserve">El valor de la variable </w:t>
+      </w:r>
+      <w:proofErr w:type="spellStart"/>
+      <w:r>
+        <w:rPr>
+          <w:i/>
+          <w:sz w:val="24"/>
+          <w:lang w:eastAsia="es-ES"/>
+        </w:rPr>
+        <w:t>token_id</w:t>
+      </w:r>
+      <w:proofErr w:type="spellEnd"/>
+      <w:r>
+        <w:rPr>
+          <w:sz w:val="24"/>
+          <w:lang w:eastAsia="es-ES"/>
+        </w:rPr>
+        <w:t xml:space="preserve"> deberá de contener el </w:t>
+      </w:r>
+      <w:proofErr w:type="spellStart"/>
+      <w:r>
+        <w:rPr>
+          <w:sz w:val="24"/>
+          <w:lang w:eastAsia="es-ES"/>
+        </w:rPr>
+        <w:t>token</w:t>
+      </w:r>
+      <w:proofErr w:type="spellEnd"/>
+      <w:r>
+        <w:rPr>
+          <w:sz w:val="24"/>
+          <w:lang w:eastAsia="es-ES"/>
+        </w:rPr>
+        <w:t xml:space="preserve"> del </w:t>
+      </w:r>
+      <w:proofErr w:type="spellStart"/>
+      <w:r>
+        <w:rPr>
+          <w:sz w:val="24"/>
+          <w:lang w:eastAsia="es-ES"/>
+        </w:rPr>
+        <w:t>bot</w:t>
+      </w:r>
+      <w:proofErr w:type="spellEnd"/>
+      <w:r>
+        <w:rPr>
+          <w:sz w:val="24"/>
+          <w:lang w:eastAsia="es-ES"/>
+        </w:rPr>
+        <w:t xml:space="preserve"> aportado por el @</w:t>
+      </w:r>
+      <w:proofErr w:type="spellStart"/>
+      <w:r>
+        <w:rPr>
+          <w:sz w:val="24"/>
+          <w:lang w:eastAsia="es-ES"/>
+        </w:rPr>
+        <w:t>BotFather</w:t>
+      </w:r>
+      <w:proofErr w:type="spellEnd"/>
+      <w:r>
+        <w:rPr>
+          <w:sz w:val="24"/>
+          <w:lang w:eastAsia="es-ES"/>
+        </w:rPr>
+        <w:t xml:space="preserve">, y en la </w:t>
+      </w:r>
+      <w:proofErr w:type="spellStart"/>
+      <w:r>
+        <w:rPr>
+          <w:sz w:val="24"/>
+          <w:lang w:eastAsia="es-ES"/>
+        </w:rPr>
+        <w:t>valiable</w:t>
+      </w:r>
+      <w:proofErr w:type="spellEnd"/>
+      <w:r>
+        <w:rPr>
+          <w:sz w:val="24"/>
+          <w:lang w:eastAsia="es-ES"/>
+        </w:rPr>
+        <w:t xml:space="preserve"> link, donde existan X, deberá cambiarse por el nombre completo que se le ha dado al </w:t>
+      </w:r>
+      <w:proofErr w:type="spellStart"/>
+      <w:r>
+        <w:rPr>
+          <w:sz w:val="24"/>
+          <w:lang w:eastAsia="es-ES"/>
+        </w:rPr>
+        <w:t>bot</w:t>
+      </w:r>
+      <w:proofErr w:type="spellEnd"/>
+      <w:r>
+        <w:rPr>
+          <w:sz w:val="24"/>
+          <w:lang w:eastAsia="es-ES"/>
+        </w:rPr>
+        <w:t>.</w:t>
+      </w:r>
+    </w:p>
+    <w:p>
+      <w:pPr>
+        <w:rPr>
+          <w:sz w:val="24"/>
+          <w:lang w:eastAsia="es-ES"/>
+        </w:rPr>
+      </w:pPr>
+      <w:r>
+        <w:rPr>
+          <w:sz w:val="24"/>
+          <w:lang w:eastAsia="es-ES"/>
+        </w:rPr>
+        <w:t xml:space="preserve">Ya creado el proyecto, si quisiéramos realizar una primera prueba de ejecución, deberemos de arrancar previamente </w:t>
+      </w:r>
+      <w:r>
+        <w:rPr>
+          <w:sz w:val="24"/>
+          <w:lang w:eastAsia="es-ES"/>
+        </w:rPr>
+        <w:t xml:space="preserve">el servidor </w:t>
+      </w:r>
+      <w:proofErr w:type="spellStart"/>
+      <w:r>
+        <w:rPr>
+          <w:i/>
+          <w:sz w:val="24"/>
+          <w:lang w:eastAsia="es-ES"/>
+        </w:rPr>
+        <w:t>Flask</w:t>
+      </w:r>
+      <w:proofErr w:type="spellEnd"/>
+      <w:r>
+        <w:rPr>
+          <w:sz w:val="24"/>
+          <w:lang w:eastAsia="es-ES"/>
+        </w:rPr>
+        <w:t xml:space="preserve"> para poder acceder de manera local a nuestra interfaz de autenticación. Para ello, deberemos de abrir un terminal dentro de la carpeta del proyecto, y ejecutar el siguiente comando:</w:t>
+      </w:r>
+    </w:p>
+    <w:p>
+      <w:pPr>
+        <w:jc w:val="center"/>
+        <w:rPr>
+          <w:sz w:val="24"/>
+          <w:lang w:eastAsia="es-ES"/>
+        </w:rPr>
+      </w:pPr>
+      <w:r>
+        <w:rPr>
+          <w:i/>
+          <w:sz w:val="24"/>
+          <w:lang w:eastAsia="es-ES"/>
+        </w:rPr>
+        <w:t>python3 src/main/python/auth/app.py</w:t>
+      </w:r>
+    </w:p>
+    <w:p>
+      <w:pPr>
+        <w:keepNext/>
+        <w:jc w:val="center"/>
+      </w:pPr>
+      <w:r>
+        <w:rPr>
+          <w:noProof/>
+          <w:lang w:eastAsia="es-ES"/>
+        </w:rPr>
+        <w:drawing>
+          <wp:inline distT="0" distB="0" distL="0" distR="0" wp14:anchorId="6170F6D7" wp14:editId="45BA848D">
+            <wp:extent cx="5400040" cy="748030"/>
+            <wp:effectExtent l="0" t="0" r="0" b="0"/>
+            <wp:docPr id="26" name="Imagen 26"/>
+            <wp:cNvGraphicFramePr>
+              <a:graphicFrameLocks xmlns:a="http://schemas.openxmlformats.org/drawingml/2006/main" noChangeAspect="1"/>
+            </wp:cNvGraphicFramePr>
+            <a:graphic xmlns:a="http://schemas.openxmlformats.org/drawingml/2006/main">
+              <a:graphicData uri="http://schemas.openxmlformats.org/drawingml/2006/picture">
+                <pic:pic xmlns:pic="http://schemas.openxmlformats.org/drawingml/2006/picture">
+                  <pic:nvPicPr>
+                    <pic:cNvPr id="1" name=""/>
+                    <pic:cNvPicPr/>
+                  </pic:nvPicPr>
+                  <pic:blipFill>
+                    <a:blip r:embed="rId31"/>
+                    <a:stretch>
+                      <a:fillRect/>
+                    </a:stretch>
+                  </pic:blipFill>
+                  <pic:spPr>
+                    <a:xfrm>
+                      <a:off x="0" y="0"/>
+                      <a:ext cx="5400040" cy="748030"/>
+                    </a:xfrm>
+                    <a:prstGeom prst="rect">
+                      <a:avLst/>
+                    </a:prstGeom>
+                  </pic:spPr>
+                </pic:pic>
+              </a:graphicData>
+            </a:graphic>
+          </wp:inline>
+        </w:drawing>
+      </w:r>
+    </w:p>
+    <w:p>
+      <w:pPr>
+        <w:pStyle w:val="Descripcin"/>
+        <w:jc w:val="right"/>
+      </w:pPr>
+      <w:r>
+        <w:t xml:space="preserve">Ilustración </w:t>
+      </w:r>
+      <w:r>
+        <w:fldChar w:fldCharType="begin"/>
+      </w:r>
+      <w:r>
+        <w:instrText xml:space="preserve"> SEQ Ilustración \* ARABIC </w:instrText>
+      </w:r>
+      <w:r>
+        <w:fldChar w:fldCharType="separate"/>
+      </w:r>
+      <w:r>
+        <w:rPr>
+          <w:noProof/>
+        </w:rPr>
+        <w:t>9</w:t>
+      </w:r>
+      <w:r>
+        <w:fldChar w:fldCharType="end"/>
+      </w:r>
+      <w:r>
+        <w:t xml:space="preserve">: Iniciar </w:t>
+      </w:r>
+      <w:proofErr w:type="spellStart"/>
+      <w:r>
+        <w:t>Flask</w:t>
+      </w:r>
+      <w:proofErr w:type="spellEnd"/>
+    </w:p>
+    <w:p>
+      <w:r>
+        <w:t>Si todo ha ido bien, en el terminar observaremos la línea de comando mostrado en la anterior ilustración.</w:t>
+      </w:r>
+    </w:p>
+    <w:p>
+      <w:r>
+        <w:t xml:space="preserve">Por último, para ejecutar los que viene siendo el propio </w:t>
+      </w:r>
+      <w:proofErr w:type="spellStart"/>
+      <w:r>
+        <w:t>bot</w:t>
+      </w:r>
+      <w:proofErr w:type="spellEnd"/>
+      <w:r>
+        <w:t xml:space="preserve"> de prueba que hemos creado previamente, sólo deberemos de iniciar el archivo </w:t>
+      </w:r>
+      <w:r>
+        <w:rPr>
+          <w:i/>
+        </w:rPr>
+        <w:t>cabinaTelegram.py</w:t>
+      </w:r>
+      <w:r>
+        <w:t xml:space="preserve"> haciendo clic en </w:t>
+      </w:r>
+      <w:proofErr w:type="spellStart"/>
+      <w:r>
+        <w:t>PyCharm</w:t>
+      </w:r>
+      <w:proofErr w:type="spellEnd"/>
+      <w:r>
+        <w:t xml:space="preserve"> al botón de “Play” ubicado en la esquina superior.</w:t>
+      </w:r>
+    </w:p>
+    <w:p>
+      <w:pPr>
+        <w:keepNext/>
+      </w:pPr>
+      <w:r>
+        <w:rPr>
+          <w:noProof/>
+          <w:lang w:eastAsia="es-ES"/>
+        </w:rPr>
+        <w:drawing>
+          <wp:inline distT="0" distB="0" distL="0" distR="0" wp14:anchorId="55044045" wp14:editId="1F227554">
+            <wp:extent cx="5400040" cy="2923538"/>
+            <wp:effectExtent l="0" t="0" r="0" b="0"/>
+            <wp:docPr id="27" name="Imagen 27" descr="D:\Usuarios\Juan\Desktop\image_2017-01-30_14-35-31_Ink_LI.jpg"/>
+            <wp:cNvGraphicFramePr>
+              <a:graphicFrameLocks xmlns:a="http://schemas.openxmlformats.org/drawingml/2006/main" noChangeAspect="1"/>
+            </wp:cNvGraphicFramePr>
+            <a:graphic xmlns:a="http://schemas.openxmlformats.org/drawingml/2006/main">
+              <a:graphicData uri="http://schemas.openxmlformats.org/drawingml/2006/picture">
+                <pic:pic xmlns:pic="http://schemas.openxmlformats.org/drawingml/2006/picture">
+                  <pic:nvPicPr>
+                    <pic:cNvPr id="0" name="Picture 1" descr="D:\Usuarios\Juan\Desktop\image_2017-01-30_14-35-31_Ink_LI.jpg"/>
+                    <pic:cNvPicPr>
+                      <a:picLocks noChangeAspect="1" noChangeArrowheads="1"/>
+                    </pic:cNvPicPr>
+                  </pic:nvPicPr>
+                  <pic:blipFill>
+                    <a:blip r:embed="rId32" cstate="print">
+                      <a:extLst>
+                        <a:ext uri="{28A0092B-C50C-407E-A947-70E740481C1C}">
+                          <a14:useLocalDpi xmlns:a14="http://schemas.microsoft.com/office/drawing/2010/main" val="0"/>
+                        </a:ext>
+                      </a:extLst>
+                    </a:blip>
+                    <a:srcRect/>
+                    <a:stretch>
+                      <a:fillRect/>
+                    </a:stretch>
+                  </pic:blipFill>
+                  <pic:spPr bwMode="auto">
+                    <a:xfrm>
+                      <a:off x="0" y="0"/>
+                      <a:ext cx="5400040" cy="2923538"/>
+                    </a:xfrm>
+                    <a:prstGeom prst="rect">
+                      <a:avLst/>
+                    </a:prstGeom>
+                    <a:noFill/>
+                    <a:ln>
+                      <a:noFill/>
+                    </a:ln>
+                  </pic:spPr>
+                </pic:pic>
+              </a:graphicData>
+            </a:graphic>
+          </wp:inline>
+        </w:drawing>
+      </w:r>
+    </w:p>
+    <w:p>
+      <w:pPr>
+        <w:pStyle w:val="Descripcin"/>
+        <w:jc w:val="right"/>
+      </w:pPr>
+      <w:r>
+        <w:t xml:space="preserve">Ilustración </w:t>
+      </w:r>
+      <w:r>
+        <w:fldChar w:fldCharType="begin"/>
+      </w:r>
+      <w:r>
+        <w:instrText xml:space="preserve"> SEQ Ilustración \* ARABIC </w:instrText>
+      </w:r>
+      <w:r>
+        <w:fldChar w:fldCharType="separate"/>
+      </w:r>
+      <w:r>
+        <w:rPr>
+          <w:noProof/>
+        </w:rPr>
+        <w:t>10</w:t>
+      </w:r>
+      <w:r>
+        <w:fldChar w:fldCharType="end"/>
+      </w:r>
+      <w:r>
+        <w:t xml:space="preserve">: </w:t>
+      </w:r>
+      <w:proofErr w:type="spellStart"/>
+      <w:r>
+        <w:t>Bot</w:t>
+      </w:r>
+      <w:proofErr w:type="spellEnd"/>
+      <w:r>
+        <w:t xml:space="preserve"> iniciado</w:t>
+      </w:r>
+      <w:bookmarkStart w:id="9" w:name="_GoBack"/>
+      <w:bookmarkEnd w:id="9"/>
+    </w:p>
+    <w:p>
+      <w:r>
+        <w:t xml:space="preserve">Ya únicamente debemos de buscar nuestro </w:t>
+      </w:r>
+      <w:proofErr w:type="spellStart"/>
+      <w:r>
+        <w:t>bot</w:t>
+      </w:r>
+      <w:proofErr w:type="spellEnd"/>
+      <w:r>
+        <w:t xml:space="preserve"> en la aplicación </w:t>
+      </w:r>
+      <w:proofErr w:type="spellStart"/>
+      <w:r>
+        <w:rPr>
+          <w:i/>
+        </w:rPr>
+        <w:t>Telegram</w:t>
+      </w:r>
+      <w:proofErr w:type="spellEnd"/>
+      <w:r>
+        <w:rPr>
+          <w:i/>
+        </w:rPr>
+        <w:t xml:space="preserve"> Desktop</w:t>
+      </w:r>
+      <w:r>
+        <w:t xml:space="preserve"> e iniciarlo.</w:t>
+      </w:r>
+    </w:p>
+    <w:p>
+      <w:pPr>
+        <w:rPr>
+          <w:sz w:val="24"/>
+          <w:lang w:eastAsia="es-ES"/>
+        </w:rPr>
+      </w:pPr>
+    </w:p>
+    <w:p>
+      <w:pPr>
+        <w:rPr>
+          <w:sz w:val="24"/>
+          <w:lang w:eastAsia="es-ES"/>
+        </w:rPr>
+      </w:pPr>
+    </w:p>
+    <w:p>
+      <w:pPr>
+        <w:rPr>
+          <w:sz w:val="24"/>
+          <w:lang w:eastAsia="es-ES"/>
+        </w:rPr>
+      </w:pPr>
+    </w:p>
+    <w:p>
+      <w:pPr>
+        <w:rPr>
+          <w:sz w:val="24"/>
+          <w:lang w:eastAsia="es-ES"/>
+        </w:rPr>
+      </w:pPr>
+    </w:p>
+    <w:p>
+      <w:pPr>
+        <w:rPr>
+          <w:sz w:val="24"/>
+          <w:lang w:eastAsia="es-ES"/>
+        </w:rPr>
+      </w:pPr>
+    </w:p>
+    <w:p>
+      <w:pPr>
+        <w:rPr>
+          <w:sz w:val="24"/>
+          <w:lang w:eastAsia="es-ES"/>
+        </w:rPr>
+      </w:pPr>
     </w:p>
     <w:p>
       <w:pPr>
@@ -7768,7 +9844,6 @@
           <w:u w:val="single"/>
           <w:lang w:eastAsia="es-ES"/>
         </w:rPr>
-        <w:lastRenderedPageBreak/>
         <w:t>Gestión del código fuente</w:t>
       </w:r>
       <w:bookmarkEnd w:id="10"/>
@@ -7951,7 +10026,7 @@
           <w:lang w:eastAsia="es-ES"/>
         </w:rPr>
       </w:pPr>
-      <w:hyperlink r:id="rId22" w:history="1">
+      <w:hyperlink r:id="rId33" w:history="1">
         <w:r>
           <w:rPr>
             <w:rStyle w:val="Hipervnculo"/>
@@ -8002,7 +10077,7 @@
           <w:lang w:eastAsia="es-ES"/>
         </w:rPr>
       </w:pPr>
-      <w:hyperlink r:id="rId23" w:history="1">
+      <w:hyperlink r:id="rId34" w:history="1">
         <w:r>
           <w:rPr>
             <w:rStyle w:val="Hipervnculo"/>
@@ -8048,7 +10123,6 @@
           <w:u w:val="single"/>
           <w:lang w:eastAsia="es-ES"/>
         </w:rPr>
-        <w:lastRenderedPageBreak/>
         <w:t>Gestión de parches</w:t>
       </w:r>
       <w:bookmarkEnd w:id="12"/>
@@ -8478,7 +10552,6 @@
           <w:u w:val="single"/>
           <w:lang w:eastAsia="es-ES"/>
         </w:rPr>
-        <w:lastRenderedPageBreak/>
         <w:t>Roles en la gestión del código</w:t>
       </w:r>
       <w:bookmarkEnd w:id="14"/>
@@ -8531,7 +10604,7 @@
                 <w:lang w:eastAsia="es-ES"/>
               </w:rPr>
               <w:drawing>
-                <wp:inline distT="0" distB="0" distL="0" distR="0" wp14:anchorId="1C96D5C5" wp14:editId="619397F1">
+                <wp:inline distT="0" distB="0" distL="0" distR="0" wp14:anchorId="76C32428" wp14:editId="374F00C0">
                   <wp:extent cx="1762125" cy="1762125"/>
                   <wp:effectExtent l="0" t="0" r="9525" b="9525"/>
                   <wp:docPr id="2" name="Imagen 2" descr="https://lh5.googleusercontent.com/Lxl7J-cePo5CeeYZPCUSmXsUV1609H70QfB1dbG4_STtz4P8Irx3F0cwbdxGuQfC-3xYPjOPqtzJTIrY4oUxqzMDcfcDGhVmYgrIRXEWYTNSGEn7p51W9ZWuHPJhgPIYtclIBGUs"/>
@@ -8548,7 +10621,7 @@
                           </pic:cNvPicPr>
                         </pic:nvPicPr>
                         <pic:blipFill>
-                          <a:blip r:embed="rId24">
+                          <a:blip r:embed="rId35">
                             <a:extLst>
                               <a:ext uri="{28A0092B-C50C-407E-A947-70E740481C1C}">
                                 <a14:useLocalDpi xmlns:a14="http://schemas.microsoft.com/office/drawing/2010/main" val="0"/>
@@ -8670,7 +10743,7 @@
                 <w:lang w:eastAsia="es-ES"/>
               </w:rPr>
               <w:drawing>
-                <wp:inline distT="0" distB="0" distL="0" distR="0" wp14:anchorId="7638ED49" wp14:editId="00F40993">
+                <wp:inline distT="0" distB="0" distL="0" distR="0" wp14:anchorId="6CDCA714" wp14:editId="6802A898">
                   <wp:extent cx="1762125" cy="1438275"/>
                   <wp:effectExtent l="0" t="0" r="9525" b="9525"/>
                   <wp:docPr id="4" name="Imagen 4" descr="https://lh3.googleusercontent.com/ZPfyzvD7-XNeTzolByypIRuQFvaJm8yLIPHqyB3jYFYgYlVf7AuXRcBsU9Gvt485mnSOACIBHjW_QaCiFI2TG2o0qZiEShTF6f3BwG9u_uaoSAIWnJESZJlo6rjWU8J_XvvDRqJU"/>
@@ -8687,7 +10760,7 @@
                           </pic:cNvPicPr>
                         </pic:nvPicPr>
                         <pic:blipFill>
-                          <a:blip r:embed="rId25">
+                          <a:blip r:embed="rId36">
                             <a:extLst>
                               <a:ext uri="{28A0092B-C50C-407E-A947-70E740481C1C}">
                                 <a14:useLocalDpi xmlns:a14="http://schemas.microsoft.com/office/drawing/2010/main" val="0"/>
@@ -8819,7 +10892,7 @@
                 <w:lang w:eastAsia="es-ES"/>
               </w:rPr>
               <w:drawing>
-                <wp:inline distT="0" distB="0" distL="0" distR="0" wp14:anchorId="2D201037" wp14:editId="421AD038">
+                <wp:inline distT="0" distB="0" distL="0" distR="0" wp14:anchorId="490AB2A6" wp14:editId="3A746591">
                   <wp:extent cx="1400175" cy="1409700"/>
                   <wp:effectExtent l="0" t="0" r="9525" b="0"/>
                   <wp:docPr id="5" name="Imagen 5" descr="https://lh3.googleusercontent.com/eYPvJlrzwweRi9LNHW85dP42xMl3EYd9b7h3v_vD6acKSDXBfzChXx3D-ozZ-lsjlbQklsbbmeXlgLqDZwuxmKtrlJ-4bQ9PWTKvqbWCErT-_T-8M-JQ3WKoZ78A6e0sdZhBqiu6"/>
@@ -8836,7 +10909,7 @@
                           </pic:cNvPicPr>
                         </pic:nvPicPr>
                         <pic:blipFill>
-                          <a:blip r:embed="rId26">
+                          <a:blip r:embed="rId37">
                             <a:extLst>
                               <a:ext uri="{28A0092B-C50C-407E-A947-70E740481C1C}">
                                 <a14:useLocalDpi xmlns:a14="http://schemas.microsoft.com/office/drawing/2010/main" val="0"/>
@@ -8958,7 +11031,7 @@
                 <w:lang w:eastAsia="es-ES"/>
               </w:rPr>
               <w:drawing>
-                <wp:inline distT="0" distB="0" distL="0" distR="0" wp14:anchorId="19B2C934" wp14:editId="7ADD8B61">
+                <wp:inline distT="0" distB="0" distL="0" distR="0" wp14:anchorId="1E694EA9" wp14:editId="48FB5AD9">
                   <wp:extent cx="1762125" cy="1762125"/>
                   <wp:effectExtent l="0" t="0" r="9525" b="9525"/>
                   <wp:docPr id="6" name="Imagen 6" descr="https://lh3.googleusercontent.com/g6I1kyNCFl4LweUrwTNnmit6rF3DtlcQ6tU2szmXwPqLacsWbxC6AKja4vFL8QM1_YcAyHR8RGtt287uw-q2CnPzNhfb9jY52BYNQEtlFUR_yza_D9VSdN_hBz9lKWBPdsLZ2YD5"/>
@@ -8975,7 +11048,7 @@
                           </pic:cNvPicPr>
                         </pic:nvPicPr>
                         <pic:blipFill>
-                          <a:blip r:embed="rId27">
+                          <a:blip r:embed="rId38">
                             <a:extLst>
                               <a:ext uri="{28A0092B-C50C-407E-A947-70E740481C1C}">
                                 <a14:useLocalDpi xmlns:a14="http://schemas.microsoft.com/office/drawing/2010/main" val="0"/>
@@ -9120,7 +11193,6 @@
           <w:b/>
           <w:u w:val="single"/>
         </w:rPr>
-        <w:lastRenderedPageBreak/>
         <w:t>Políticas de nombre y estilo en el código fuente</w:t>
       </w:r>
       <w:bookmarkEnd w:id="15"/>
@@ -9666,7 +11738,6 @@
           <w:b/>
           <w:u w:val="single"/>
         </w:rPr>
-        <w:lastRenderedPageBreak/>
         <w:t>Gestión del cambio, incidencias y depuración</w:t>
       </w:r>
       <w:bookmarkEnd w:id="17"/>
@@ -9942,7 +12013,6 @@
           <w:b/>
           <w:u w:val="single"/>
         </w:rPr>
-        <w:lastRenderedPageBreak/>
         <w:t>Gestión de liberaciones, despliegue y entregas</w:t>
       </w:r>
       <w:bookmarkEnd w:id="18"/>
@@ -10012,7 +12082,7 @@
         </w:rPr>
         <w:t xml:space="preserve"> documento profesional donde recoge todos los elementos citados en el documento TrabajoEGC_16_17 (</w:t>
       </w:r>
-      <w:hyperlink r:id="rId28" w:history="1">
+      <w:hyperlink r:id="rId39" w:history="1">
         <w:r>
           <w:rPr>
             <w:rStyle w:val="Hipervnculo"/>
@@ -10097,7 +12167,7 @@
         </w:rPr>
         <w:t xml:space="preserve">Una vez finalizado todos los entregables deberán ser subido al portal Opera, en nuestro caso, en el siguiente enlace: </w:t>
       </w:r>
-      <w:hyperlink r:id="rId29" w:history="1">
+      <w:hyperlink r:id="rId40" w:history="1">
         <w:r>
           <w:rPr>
             <w:rStyle w:val="Hipervnculo"/>
@@ -10223,7 +12293,6 @@
           <w:b/>
           <w:u w:val="single"/>
         </w:rPr>
-        <w:lastRenderedPageBreak/>
         <w:t>Mapa de herramientas</w:t>
       </w:r>
       <w:bookmarkEnd w:id="21"/>
@@ -10242,7 +12311,7 @@
           <w:lang w:eastAsia="es-ES"/>
         </w:rPr>
         <w:drawing>
-          <wp:inline distT="0" distB="0" distL="0" distR="0" wp14:anchorId="203910FC" wp14:editId="484D5A0E">
+          <wp:inline distT="0" distB="0" distL="0" distR="0" wp14:anchorId="6DD90C2C" wp14:editId="3AB4EFEB">
             <wp:extent cx="6534150" cy="4515293"/>
             <wp:effectExtent l="0" t="0" r="0" b="0"/>
             <wp:docPr id="3" name="Imagen 3" descr="https://lh6.googleusercontent.com/6J7jfnhhCcIlb3pewiP5DKu_E9Uzz21MjnCcxWtiwbDrHQ5LDTer_dYadYHVDUK2p0_ip-53vMStfBykSu3nFbVK6OxhNGMrMF_HaqtI22vKnJIc-5rSXunXN9zONWgZT_FRiq4U"/>
@@ -10259,7 +12328,7 @@
                     </pic:cNvPicPr>
                   </pic:nvPicPr>
                   <pic:blipFill>
-                    <a:blip r:embed="rId30">
+                    <a:blip r:embed="rId41">
                       <a:extLst>
                         <a:ext uri="{28A0092B-C50C-407E-A947-70E740481C1C}">
                           <a14:useLocalDpi xmlns:a14="http://schemas.microsoft.com/office/drawing/2010/main" val="0"/>
@@ -10313,7 +12382,7 @@
         <w:rPr>
           <w:noProof/>
         </w:rPr>
-        <w:t>2</w:t>
+        <w:t>11</w:t>
       </w:r>
       <w:r>
         <w:rPr>
@@ -10391,7 +12460,7 @@
                     </pic:cNvPicPr>
                   </pic:nvPicPr>
                   <pic:blipFill>
-                    <a:blip r:embed="rId31" cstate="print">
+                    <a:blip r:embed="rId42" cstate="print">
                       <a:extLst>
                         <a:ext uri="{28A0092B-C50C-407E-A947-70E740481C1C}">
                           <a14:useLocalDpi xmlns:a14="http://schemas.microsoft.com/office/drawing/2010/main" val="0"/>
@@ -10540,7 +12609,7 @@
                     </pic:cNvPicPr>
                   </pic:nvPicPr>
                   <pic:blipFill>
-                    <a:blip r:embed="rId32">
+                    <a:blip r:embed="rId43">
                       <a:extLst>
                         <a:ext uri="{28A0092B-C50C-407E-A947-70E740481C1C}">
                           <a14:useLocalDpi xmlns:a14="http://schemas.microsoft.com/office/drawing/2010/main" val="0"/>
@@ -10636,7 +12705,6 @@
           <w:noProof/>
           <w:lang w:eastAsia="es-ES"/>
         </w:rPr>
-        <w:lastRenderedPageBreak/>
         <w:drawing>
           <wp:anchor distT="0" distB="0" distL="114300" distR="114300" simplePos="0" relativeHeight="251667456" behindDoc="0" locked="0" layoutInCell="1" allowOverlap="1" wp14:anchorId="51A8F01F" wp14:editId="5910A3A3">
             <wp:simplePos x="0" y="0"/>
@@ -10663,7 +12731,7 @@
                     </pic:cNvPicPr>
                   </pic:nvPicPr>
                   <pic:blipFill>
-                    <a:blip r:embed="rId33">
+                    <a:blip r:embed="rId44">
                       <a:extLst>
                         <a:ext uri="{28A0092B-C50C-407E-A947-70E740481C1C}">
                           <a14:useLocalDpi xmlns:a14="http://schemas.microsoft.com/office/drawing/2010/main" val="0"/>
@@ -10739,7 +12807,7 @@
                     </pic:cNvPicPr>
                   </pic:nvPicPr>
                   <pic:blipFill>
-                    <a:blip r:embed="rId34">
+                    <a:blip r:embed="rId45">
                       <a:extLst>
                         <a:ext uri="{28A0092B-C50C-407E-A947-70E740481C1C}">
                           <a14:useLocalDpi xmlns:a14="http://schemas.microsoft.com/office/drawing/2010/main" val="0"/>
@@ -10912,7 +12980,7 @@
                     </pic:cNvPicPr>
                   </pic:nvPicPr>
                   <pic:blipFill>
-                    <a:blip r:embed="rId35" cstate="print">
+                    <a:blip r:embed="rId46" cstate="print">
                       <a:extLst>
                         <a:ext uri="{28A0092B-C50C-407E-A947-70E740481C1C}">
                           <a14:useLocalDpi xmlns:a14="http://schemas.microsoft.com/office/drawing/2010/main" val="0"/>
@@ -10980,7 +13048,7 @@
                     </pic:cNvPicPr>
                   </pic:nvPicPr>
                   <pic:blipFill>
-                    <a:blip r:embed="rId36" cstate="print">
+                    <a:blip r:embed="rId47" cstate="print">
                       <a:extLst>
                         <a:ext uri="{28A0092B-C50C-407E-A947-70E740481C1C}">
                           <a14:useLocalDpi xmlns:a14="http://schemas.microsoft.com/office/drawing/2010/main" val="0"/>
@@ -11062,7 +13130,21 @@
         <w:rPr>
           <w:sz w:val="24"/>
         </w:rPr>
-        <w:t xml:space="preserve"> de Telegram mediante el lenguaje Python.</w:t>
+        <w:t xml:space="preserve"> de </w:t>
+      </w:r>
+      <w:proofErr w:type="spellStart"/>
+      <w:r>
+        <w:rPr>
+          <w:sz w:val="24"/>
+        </w:rPr>
+        <w:t>Telegram</w:t>
+      </w:r>
+      <w:proofErr w:type="spellEnd"/>
+      <w:r>
+        <w:rPr>
+          <w:sz w:val="24"/>
+        </w:rPr>
+        <w:t xml:space="preserve"> mediante el lenguaje Python.</w:t>
       </w:r>
       <w:r>
         <w:t xml:space="preserve"> </w:t>
@@ -11106,7 +13188,7 @@
                     </pic:cNvPicPr>
                   </pic:nvPicPr>
                   <pic:blipFill>
-                    <a:blip r:embed="rId37">
+                    <a:blip r:embed="rId48">
                       <a:extLst>
                         <a:ext uri="{28A0092B-C50C-407E-A947-70E740481C1C}">
                           <a14:useLocalDpi xmlns:a14="http://schemas.microsoft.com/office/drawing/2010/main" val="0"/>
@@ -11260,7 +13342,7 @@
                     </pic:cNvPicPr>
                   </pic:nvPicPr>
                   <pic:blipFill>
-                    <a:blip r:embed="rId38" cstate="print">
+                    <a:blip r:embed="rId49" cstate="print">
                       <a:extLst>
                         <a:ext uri="{28A0092B-C50C-407E-A947-70E740481C1C}">
                           <a14:useLocalDpi xmlns:a14="http://schemas.microsoft.com/office/drawing/2010/main" val="0"/>
@@ -11426,11 +13508,11 @@
                     </pic:cNvPicPr>
                   </pic:nvPicPr>
                   <pic:blipFill>
-                    <a:blip r:embed="rId39" cstate="print">
+                    <a:blip r:embed="rId50" cstate="print">
                       <a:extLst>
                         <a:ext uri="{BEBA8EAE-BF5A-486C-A8C5-ECC9F3942E4B}">
                           <a14:imgProps xmlns:a14="http://schemas.microsoft.com/office/drawing/2010/main">
-                            <a14:imgLayer r:embed="rId40">
+                            <a14:imgLayer r:embed="rId51">
                               <a14:imgEffect>
                                 <a14:backgroundRemoval t="10000" b="90000" l="10000" r="90000">
                                   <a14:foregroundMark x1="25893" y1="66786" x2="25893" y2="66786"/>
@@ -11601,7 +13683,7 @@
                     </pic:cNvPicPr>
                   </pic:nvPicPr>
                   <pic:blipFill>
-                    <a:blip r:embed="rId41">
+                    <a:blip r:embed="rId52">
                       <a:extLst>
                         <a:ext uri="{28A0092B-C50C-407E-A947-70E740481C1C}">
                           <a14:useLocalDpi xmlns:a14="http://schemas.microsoft.com/office/drawing/2010/main" val="0"/>
@@ -11695,7 +13777,6 @@
           <w:noProof/>
           <w:lang w:eastAsia="es-ES"/>
         </w:rPr>
-        <w:lastRenderedPageBreak/>
         <w:drawing>
           <wp:anchor distT="0" distB="0" distL="114300" distR="114300" simplePos="0" relativeHeight="251674624" behindDoc="0" locked="0" layoutInCell="1" allowOverlap="1" wp14:anchorId="4D7202D5" wp14:editId="29E3939A">
             <wp:simplePos x="0" y="0"/>
@@ -11722,7 +13803,7 @@
                     </pic:cNvPicPr>
                   </pic:nvPicPr>
                   <pic:blipFill>
-                    <a:blip r:embed="rId42" cstate="print">
+                    <a:blip r:embed="rId53" cstate="print">
                       <a:extLst>
                         <a:ext uri="{28A0092B-C50C-407E-A947-70E740481C1C}">
                           <a14:useLocalDpi xmlns:a14="http://schemas.microsoft.com/office/drawing/2010/main" val="0"/>
@@ -11909,7 +13990,15 @@
       </w:r>
       <w:proofErr w:type="spellEnd"/>
       <w:r>
-        <w:t xml:space="preserve"> de Telegram ha sido un acontecimiento realmente bueno, ya que hemos aprendido a integrar una idea nuestra con una herramienta que solemos usar todos nosotros como son las aplicaciones de mensajería instantánea.</w:t>
+        <w:t xml:space="preserve"> de </w:t>
+      </w:r>
+      <w:proofErr w:type="spellStart"/>
+      <w:r>
+        <w:t>Telegram</w:t>
+      </w:r>
+      <w:proofErr w:type="spellEnd"/>
+      <w:r>
+        <w:t xml:space="preserve"> ha sido un acontecimiento realmente bueno, ya que hemos aprendido a integrar una idea nuestra con una herramienta que solemos usar todos nosotros como son las aplicaciones de mensajería instantánea.</w:t>
       </w:r>
     </w:p>
     <w:p>
@@ -11945,8 +14034,8 @@
       </w:r>
     </w:p>
     <w:sectPr>
-      <w:headerReference w:type="default" r:id="rId43"/>
-      <w:footerReference w:type="default" r:id="rId44"/>
+      <w:headerReference w:type="default" r:id="rId54"/>
+      <w:footerReference w:type="default" r:id="rId55"/>
       <w:pgSz w:w="11906" w:h="16838"/>
       <w:pgMar w:top="1417" w:right="1701" w:bottom="1417" w:left="1701" w:header="708" w:footer="708" w:gutter="0"/>
       <w:pgNumType w:start="0"/>
@@ -11959,7 +14048,7 @@
 </file>
 
 <file path=word/endnotes.xml><?xml version="1.0" encoding="utf-8"?>
-<w:endnotes xmlns:wpc="http://schemas.microsoft.com/office/word/2010/wordprocessingCanvas" xmlns:cx="http://schemas.microsoft.com/office/drawing/2014/chartex" xmlns:cx1="http://schemas.microsoft.com/office/drawing/2015/9/8/chartex" xmlns:cx2="http://schemas.microsoft.com/office/drawing/2015/10/21/chartex" xmlns:cx3="http://schemas.microsoft.com/office/drawing/2016/5/9/chartex" xmlns:cx4="http://schemas.microsoft.com/office/drawing/2016/5/10/chartex" xmlns:cx5="http://schemas.microsoft.com/office/drawing/2016/5/11/chartex" xmlns:mc="http://schemas.openxmlformats.org/markup-compatibility/2006" xmlns:o="urn:schemas-microsoft-com:office:office" xmlns:r="http://schemas.openxmlformats.org/officeDocument/2006/relationships" xmlns:m="http://schemas.openxmlformats.org/officeDocument/2006/math" xmlns:v="urn:schemas-microsoft-com:vml" xmlns:wp14="http://schemas.microsoft.com/office/word/2010/wordprocessingDrawing" xmlns:wp="http://schemas.openxmlformats.org/drawingml/2006/wordprocessingDrawing" xmlns:w10="urn:schemas-microsoft-com:office:word" xmlns:w="http://schemas.openxmlformats.org/wordprocessingml/2006/main" xmlns:w14="http://schemas.microsoft.com/office/word/2010/wordml" xmlns:w15="http://schemas.microsoft.com/office/word/2012/wordml" xmlns:w16se="http://schemas.microsoft.com/office/word/2015/wordml/symex" xmlns:wpg="http://schemas.microsoft.com/office/word/2010/wordprocessingGroup" xmlns:wpi="http://schemas.microsoft.com/office/word/2010/wordprocessingInk" xmlns:wne="http://schemas.microsoft.com/office/word/2006/wordml" xmlns:wps="http://schemas.microsoft.com/office/word/2010/wordprocessingShape" mc:Ignorable="w14 w15 w16se wp14">
+<w:endnotes xmlns:wpc="http://schemas.microsoft.com/office/word/2010/wordprocessingCanvas" xmlns:cx="http://schemas.microsoft.com/office/drawing/2014/chartex" xmlns:cx1="http://schemas.microsoft.com/office/drawing/2015/9/8/chartex" xmlns:cx2="http://schemas.microsoft.com/office/drawing/2015/10/21/chartex" xmlns:mc="http://schemas.openxmlformats.org/markup-compatibility/2006" xmlns:o="urn:schemas-microsoft-com:office:office" xmlns:r="http://schemas.openxmlformats.org/officeDocument/2006/relationships" xmlns:m="http://schemas.openxmlformats.org/officeDocument/2006/math" xmlns:v="urn:schemas-microsoft-com:vml" xmlns:wp14="http://schemas.microsoft.com/office/word/2010/wordprocessingDrawing" xmlns:wp="http://schemas.openxmlformats.org/drawingml/2006/wordprocessingDrawing" xmlns:w10="urn:schemas-microsoft-com:office:word" xmlns:w="http://schemas.openxmlformats.org/wordprocessingml/2006/main" xmlns:w14="http://schemas.microsoft.com/office/word/2010/wordml" xmlns:w15="http://schemas.microsoft.com/office/word/2012/wordml" xmlns:w16se="http://schemas.microsoft.com/office/word/2015/wordml/symex" xmlns:wpg="http://schemas.microsoft.com/office/word/2010/wordprocessingGroup" xmlns:wpi="http://schemas.microsoft.com/office/word/2010/wordprocessingInk" xmlns:wne="http://schemas.microsoft.com/office/word/2006/wordml" xmlns:wps="http://schemas.microsoft.com/office/word/2010/wordprocessingShape" mc:Ignorable="w14 w15 w16se wp14">
   <w:endnote w:type="separator" w:id="-1">
     <w:p>
       <w:pPr>
@@ -11984,7 +14073,7 @@
 </file>
 
 <file path=word/footer1.xml><?xml version="1.0" encoding="utf-8"?>
-<w:ftr xmlns:wpc="http://schemas.microsoft.com/office/word/2010/wordprocessingCanvas" xmlns:cx="http://schemas.microsoft.com/office/drawing/2014/chartex" xmlns:cx1="http://schemas.microsoft.com/office/drawing/2015/9/8/chartex" xmlns:cx2="http://schemas.microsoft.com/office/drawing/2015/10/21/chartex" xmlns:cx3="http://schemas.microsoft.com/office/drawing/2016/5/9/chartex" xmlns:cx4="http://schemas.microsoft.com/office/drawing/2016/5/10/chartex" xmlns:cx5="http://schemas.microsoft.com/office/drawing/2016/5/11/chartex" xmlns:mc="http://schemas.openxmlformats.org/markup-compatibility/2006" xmlns:o="urn:schemas-microsoft-com:office:office" xmlns:r="http://schemas.openxmlformats.org/officeDocument/2006/relationships" xmlns:m="http://schemas.openxmlformats.org/officeDocument/2006/math" xmlns:v="urn:schemas-microsoft-com:vml" xmlns:wp14="http://schemas.microsoft.com/office/word/2010/wordprocessingDrawing" xmlns:wp="http://schemas.openxmlformats.org/drawingml/2006/wordprocessingDrawing" xmlns:w10="urn:schemas-microsoft-com:office:word" xmlns:w="http://schemas.openxmlformats.org/wordprocessingml/2006/main" xmlns:w14="http://schemas.microsoft.com/office/word/2010/wordml" xmlns:w15="http://schemas.microsoft.com/office/word/2012/wordml" xmlns:w16se="http://schemas.microsoft.com/office/word/2015/wordml/symex" xmlns:wpg="http://schemas.microsoft.com/office/word/2010/wordprocessingGroup" xmlns:wpi="http://schemas.microsoft.com/office/word/2010/wordprocessingInk" xmlns:wne="http://schemas.microsoft.com/office/word/2006/wordml" xmlns:wps="http://schemas.microsoft.com/office/word/2010/wordprocessingShape" mc:Ignorable="w14 w15 w16se wp14">
+<w:ftr xmlns:wpc="http://schemas.microsoft.com/office/word/2010/wordprocessingCanvas" xmlns:cx="http://schemas.microsoft.com/office/drawing/2014/chartex" xmlns:cx1="http://schemas.microsoft.com/office/drawing/2015/9/8/chartex" xmlns:cx2="http://schemas.microsoft.com/office/drawing/2015/10/21/chartex" xmlns:mc="http://schemas.openxmlformats.org/markup-compatibility/2006" xmlns:o="urn:schemas-microsoft-com:office:office" xmlns:r="http://schemas.openxmlformats.org/officeDocument/2006/relationships" xmlns:m="http://schemas.openxmlformats.org/officeDocument/2006/math" xmlns:v="urn:schemas-microsoft-com:vml" xmlns:wp14="http://schemas.microsoft.com/office/word/2010/wordprocessingDrawing" xmlns:wp="http://schemas.openxmlformats.org/drawingml/2006/wordprocessingDrawing" xmlns:w10="urn:schemas-microsoft-com:office:word" xmlns:w="http://schemas.openxmlformats.org/wordprocessingml/2006/main" xmlns:w14="http://schemas.microsoft.com/office/word/2010/wordml" xmlns:w15="http://schemas.microsoft.com/office/word/2012/wordml" xmlns:w16se="http://schemas.microsoft.com/office/word/2015/wordml/symex" xmlns:wpg="http://schemas.microsoft.com/office/word/2010/wordprocessingGroup" xmlns:wpi="http://schemas.microsoft.com/office/word/2010/wordprocessingInk" xmlns:wne="http://schemas.microsoft.com/office/word/2006/wordml" xmlns:wps="http://schemas.microsoft.com/office/word/2010/wordprocessingShape" mc:Ignorable="w14 w15 w16se wp14">
   <w:sdt>
     <w:sdtPr>
       <w:id w:val="896318998"/>
@@ -11993,7 +14082,6 @@
         <w:docPartUnique/>
       </w:docPartObj>
     </w:sdtPr>
-    <w:sdtEndPr/>
     <w:sdtContent>
       <w:p>
         <w:pPr>
@@ -12013,7 +14101,7 @@
           <w:rPr>
             <w:noProof/>
           </w:rPr>
-          <w:t>18</w:t>
+          <w:t>15</w:t>
         </w:r>
         <w:r>
           <w:fldChar w:fldCharType="end"/>
@@ -12030,7 +14118,7 @@
 </file>
 
 <file path=word/footnotes.xml><?xml version="1.0" encoding="utf-8"?>
-<w:footnotes xmlns:wpc="http://schemas.microsoft.com/office/word/2010/wordprocessingCanvas" xmlns:cx="http://schemas.microsoft.com/office/drawing/2014/chartex" xmlns:cx1="http://schemas.microsoft.com/office/drawing/2015/9/8/chartex" xmlns:cx2="http://schemas.microsoft.com/office/drawing/2015/10/21/chartex" xmlns:cx3="http://schemas.microsoft.com/office/drawing/2016/5/9/chartex" xmlns:cx4="http://schemas.microsoft.com/office/drawing/2016/5/10/chartex" xmlns:cx5="http://schemas.microsoft.com/office/drawing/2016/5/11/chartex" xmlns:mc="http://schemas.openxmlformats.org/markup-compatibility/2006" xmlns:o="urn:schemas-microsoft-com:office:office" xmlns:r="http://schemas.openxmlformats.org/officeDocument/2006/relationships" xmlns:m="http://schemas.openxmlformats.org/officeDocument/2006/math" xmlns:v="urn:schemas-microsoft-com:vml" xmlns:wp14="http://schemas.microsoft.com/office/word/2010/wordprocessingDrawing" xmlns:wp="http://schemas.openxmlformats.org/drawingml/2006/wordprocessingDrawing" xmlns:w10="urn:schemas-microsoft-com:office:word" xmlns:w="http://schemas.openxmlformats.org/wordprocessingml/2006/main" xmlns:w14="http://schemas.microsoft.com/office/word/2010/wordml" xmlns:w15="http://schemas.microsoft.com/office/word/2012/wordml" xmlns:w16se="http://schemas.microsoft.com/office/word/2015/wordml/symex" xmlns:wpg="http://schemas.microsoft.com/office/word/2010/wordprocessingGroup" xmlns:wpi="http://schemas.microsoft.com/office/word/2010/wordprocessingInk" xmlns:wne="http://schemas.microsoft.com/office/word/2006/wordml" xmlns:wps="http://schemas.microsoft.com/office/word/2010/wordprocessingShape" mc:Ignorable="w14 w15 w16se wp14">
+<w:footnotes xmlns:wpc="http://schemas.microsoft.com/office/word/2010/wordprocessingCanvas" xmlns:cx="http://schemas.microsoft.com/office/drawing/2014/chartex" xmlns:cx1="http://schemas.microsoft.com/office/drawing/2015/9/8/chartex" xmlns:cx2="http://schemas.microsoft.com/office/drawing/2015/10/21/chartex" xmlns:mc="http://schemas.openxmlformats.org/markup-compatibility/2006" xmlns:o="urn:schemas-microsoft-com:office:office" xmlns:r="http://schemas.openxmlformats.org/officeDocument/2006/relationships" xmlns:m="http://schemas.openxmlformats.org/officeDocument/2006/math" xmlns:v="urn:schemas-microsoft-com:vml" xmlns:wp14="http://schemas.microsoft.com/office/word/2010/wordprocessingDrawing" xmlns:wp="http://schemas.openxmlformats.org/drawingml/2006/wordprocessingDrawing" xmlns:w10="urn:schemas-microsoft-com:office:word" xmlns:w="http://schemas.openxmlformats.org/wordprocessingml/2006/main" xmlns:w14="http://schemas.microsoft.com/office/word/2010/wordml" xmlns:w15="http://schemas.microsoft.com/office/word/2012/wordml" xmlns:w16se="http://schemas.microsoft.com/office/word/2015/wordml/symex" xmlns:wpg="http://schemas.microsoft.com/office/word/2010/wordprocessingGroup" xmlns:wpi="http://schemas.microsoft.com/office/word/2010/wordprocessingInk" xmlns:wne="http://schemas.microsoft.com/office/word/2006/wordml" xmlns:wps="http://schemas.microsoft.com/office/word/2010/wordprocessingShape" mc:Ignorable="w14 w15 w16se wp14">
   <w:footnote w:type="separator" w:id="-1">
     <w:p>
       <w:pPr>
@@ -12055,7 +14143,7 @@
 </file>
 
 <file path=word/header1.xml><?xml version="1.0" encoding="utf-8"?>
-<w:hdr xmlns:wpc="http://schemas.microsoft.com/office/word/2010/wordprocessingCanvas" xmlns:cx="http://schemas.microsoft.com/office/drawing/2014/chartex" xmlns:cx1="http://schemas.microsoft.com/office/drawing/2015/9/8/chartex" xmlns:cx2="http://schemas.microsoft.com/office/drawing/2015/10/21/chartex" xmlns:cx3="http://schemas.microsoft.com/office/drawing/2016/5/9/chartex" xmlns:cx4="http://schemas.microsoft.com/office/drawing/2016/5/10/chartex" xmlns:cx5="http://schemas.microsoft.com/office/drawing/2016/5/11/chartex" xmlns:mc="http://schemas.openxmlformats.org/markup-compatibility/2006" xmlns:o="urn:schemas-microsoft-com:office:office" xmlns:r="http://schemas.openxmlformats.org/officeDocument/2006/relationships" xmlns:m="http://schemas.openxmlformats.org/officeDocument/2006/math" xmlns:v="urn:schemas-microsoft-com:vml" xmlns:wp14="http://schemas.microsoft.com/office/word/2010/wordprocessingDrawing" xmlns:wp="http://schemas.openxmlformats.org/drawingml/2006/wordprocessingDrawing" xmlns:w10="urn:schemas-microsoft-com:office:word" xmlns:w="http://schemas.openxmlformats.org/wordprocessingml/2006/main" xmlns:w14="http://schemas.microsoft.com/office/word/2010/wordml" xmlns:w15="http://schemas.microsoft.com/office/word/2012/wordml" xmlns:w16se="http://schemas.microsoft.com/office/word/2015/wordml/symex" xmlns:wpg="http://schemas.microsoft.com/office/word/2010/wordprocessingGroup" xmlns:wpi="http://schemas.microsoft.com/office/word/2010/wordprocessingInk" xmlns:wne="http://schemas.microsoft.com/office/word/2006/wordml" xmlns:wps="http://schemas.microsoft.com/office/word/2010/wordprocessingShape" mc:Ignorable="w14 w15 w16se wp14">
+<w:hdr xmlns:wpc="http://schemas.microsoft.com/office/word/2010/wordprocessingCanvas" xmlns:cx="http://schemas.microsoft.com/office/drawing/2014/chartex" xmlns:cx1="http://schemas.microsoft.com/office/drawing/2015/9/8/chartex" xmlns:cx2="http://schemas.microsoft.com/office/drawing/2015/10/21/chartex" xmlns:mc="http://schemas.openxmlformats.org/markup-compatibility/2006" xmlns:o="urn:schemas-microsoft-com:office:office" xmlns:r="http://schemas.openxmlformats.org/officeDocument/2006/relationships" xmlns:m="http://schemas.openxmlformats.org/officeDocument/2006/math" xmlns:v="urn:schemas-microsoft-com:vml" xmlns:wp14="http://schemas.microsoft.com/office/word/2010/wordprocessingDrawing" xmlns:wp="http://schemas.openxmlformats.org/drawingml/2006/wordprocessingDrawing" xmlns:w10="urn:schemas-microsoft-com:office:word" xmlns:w="http://schemas.openxmlformats.org/wordprocessingml/2006/main" xmlns:w14="http://schemas.microsoft.com/office/word/2010/wordml" xmlns:w15="http://schemas.microsoft.com/office/word/2012/wordml" xmlns:w16se="http://schemas.microsoft.com/office/word/2015/wordml/symex" xmlns:wpg="http://schemas.microsoft.com/office/word/2010/wordprocessingGroup" xmlns:wpi="http://schemas.microsoft.com/office/word/2010/wordprocessingInk" xmlns:wne="http://schemas.microsoft.com/office/word/2006/wordml" xmlns:wps="http://schemas.microsoft.com/office/word/2010/wordprocessingShape" mc:Ignorable="w14 w15 w16se wp14">
   <w:p>
     <w:pPr>
       <w:pStyle w:val="Encabezado"/>
@@ -12080,7 +14168,6 @@
         <w:dataBinding w:prefixMappings="xmlns:ns0='http://schemas.openxmlformats.org/package/2006/metadata/core-properties' xmlns:ns1='http://purl.org/dc/elements/1.1/'" w:xpath="/ns0:coreProperties[1]/ns1:title[1]" w:storeItemID="{6C3C8BC8-F283-45AE-878A-BAB7291924A1}"/>
         <w:text/>
       </w:sdtPr>
-      <w:sdtEndPr/>
       <w:sdtContent>
         <w:r>
           <w:rPr>
@@ -12123,7 +14210,6 @@
           <w:calendar w:val="gregorian"/>
         </w:date>
       </w:sdtPr>
-      <w:sdtEndPr/>
       <w:sdtContent>
         <w:r>
           <w:rPr>
@@ -12146,7 +14232,7 @@
 </file>
 
 <file path=word/numbering.xml><?xml version="1.0" encoding="utf-8"?>
-<w:numbering xmlns:wpc="http://schemas.microsoft.com/office/word/2010/wordprocessingCanvas" xmlns:cx="http://schemas.microsoft.com/office/drawing/2014/chartex" xmlns:cx1="http://schemas.microsoft.com/office/drawing/2015/9/8/chartex" xmlns:cx2="http://schemas.microsoft.com/office/drawing/2015/10/21/chartex" xmlns:cx3="http://schemas.microsoft.com/office/drawing/2016/5/9/chartex" xmlns:cx4="http://schemas.microsoft.com/office/drawing/2016/5/10/chartex" xmlns:cx5="http://schemas.microsoft.com/office/drawing/2016/5/11/chartex" xmlns:mc="http://schemas.openxmlformats.org/markup-compatibility/2006" xmlns:o="urn:schemas-microsoft-com:office:office" xmlns:r="http://schemas.openxmlformats.org/officeDocument/2006/relationships" xmlns:m="http://schemas.openxmlformats.org/officeDocument/2006/math" xmlns:v="urn:schemas-microsoft-com:vml" xmlns:wp14="http://schemas.microsoft.com/office/word/2010/wordprocessingDrawing" xmlns:wp="http://schemas.openxmlformats.org/drawingml/2006/wordprocessingDrawing" xmlns:w10="urn:schemas-microsoft-com:office:word" xmlns:w="http://schemas.openxmlformats.org/wordprocessingml/2006/main" xmlns:w14="http://schemas.microsoft.com/office/word/2010/wordml" xmlns:w15="http://schemas.microsoft.com/office/word/2012/wordml" xmlns:w16se="http://schemas.microsoft.com/office/word/2015/wordml/symex" xmlns:wpg="http://schemas.microsoft.com/office/word/2010/wordprocessingGroup" xmlns:wpi="http://schemas.microsoft.com/office/word/2010/wordprocessingInk" xmlns:wne="http://schemas.microsoft.com/office/word/2006/wordml" xmlns:wps="http://schemas.microsoft.com/office/word/2010/wordprocessingShape" mc:Ignorable="w14 w15 w16se wp14">
+<w:numbering xmlns:wpc="http://schemas.microsoft.com/office/word/2010/wordprocessingCanvas" xmlns:cx="http://schemas.microsoft.com/office/drawing/2014/chartex" xmlns:cx1="http://schemas.microsoft.com/office/drawing/2015/9/8/chartex" xmlns:cx2="http://schemas.microsoft.com/office/drawing/2015/10/21/chartex" xmlns:mc="http://schemas.openxmlformats.org/markup-compatibility/2006" xmlns:o="urn:schemas-microsoft-com:office:office" xmlns:r="http://schemas.openxmlformats.org/officeDocument/2006/relationships" xmlns:m="http://schemas.openxmlformats.org/officeDocument/2006/math" xmlns:v="urn:schemas-microsoft-com:vml" xmlns:wp14="http://schemas.microsoft.com/office/word/2010/wordprocessingDrawing" xmlns:wp="http://schemas.openxmlformats.org/drawingml/2006/wordprocessingDrawing" xmlns:w10="urn:schemas-microsoft-com:office:word" xmlns:w="http://schemas.openxmlformats.org/wordprocessingml/2006/main" xmlns:w14="http://schemas.microsoft.com/office/word/2010/wordml" xmlns:w15="http://schemas.microsoft.com/office/word/2012/wordml" xmlns:w16se="http://schemas.microsoft.com/office/word/2015/wordml/symex" xmlns:wpg="http://schemas.microsoft.com/office/word/2010/wordprocessingGroup" xmlns:wpi="http://schemas.microsoft.com/office/word/2010/wordprocessingInk" xmlns:wne="http://schemas.microsoft.com/office/word/2006/wordml" xmlns:wps="http://schemas.microsoft.com/office/word/2010/wordprocessingShape" mc:Ignorable="w14 w15 w16se wp14">
   <w:abstractNum w:abstractNumId="0" w15:restartNumberingAfterBreak="0">
     <w:nsid w:val="0ADC5DCE"/>
     <w:multiLevelType w:val="hybridMultilevel"/>
@@ -12524,6 +14610,95 @@
     </w:lvl>
   </w:abstractNum>
   <w:abstractNum w:abstractNumId="3" w15:restartNumberingAfterBreak="0">
+    <w:nsid w:val="2B854338"/>
+    <w:multiLevelType w:val="hybridMultilevel"/>
+    <w:tmpl w:val="CEF64D60"/>
+    <w:lvl w:ilvl="0" w:tplc="0C0A000F">
+      <w:start w:val="1"/>
+      <w:numFmt w:val="decimal"/>
+      <w:lvlText w:val="%1."/>
+      <w:lvlJc w:val="left"/>
+      <w:pPr>
+        <w:ind w:left="720" w:hanging="360"/>
+      </w:pPr>
+      <w:rPr>
+        <w:rFonts w:hint="default"/>
+      </w:rPr>
+    </w:lvl>
+    <w:lvl w:ilvl="1" w:tplc="0C0A0019" w:tentative="1">
+      <w:start w:val="1"/>
+      <w:numFmt w:val="lowerLetter"/>
+      <w:lvlText w:val="%2."/>
+      <w:lvlJc w:val="left"/>
+      <w:pPr>
+        <w:ind w:left="1440" w:hanging="360"/>
+      </w:pPr>
+    </w:lvl>
+    <w:lvl w:ilvl="2" w:tplc="0C0A001B" w:tentative="1">
+      <w:start w:val="1"/>
+      <w:numFmt w:val="lowerRoman"/>
+      <w:lvlText w:val="%3."/>
+      <w:lvlJc w:val="right"/>
+      <w:pPr>
+        <w:ind w:left="2160" w:hanging="180"/>
+      </w:pPr>
+    </w:lvl>
+    <w:lvl w:ilvl="3" w:tplc="0C0A000F" w:tentative="1">
+      <w:start w:val="1"/>
+      <w:numFmt w:val="decimal"/>
+      <w:lvlText w:val="%4."/>
+      <w:lvlJc w:val="left"/>
+      <w:pPr>
+        <w:ind w:left="2880" w:hanging="360"/>
+      </w:pPr>
+    </w:lvl>
+    <w:lvl w:ilvl="4" w:tplc="0C0A0019" w:tentative="1">
+      <w:start w:val="1"/>
+      <w:numFmt w:val="lowerLetter"/>
+      <w:lvlText w:val="%5."/>
+      <w:lvlJc w:val="left"/>
+      <w:pPr>
+        <w:ind w:left="3600" w:hanging="360"/>
+      </w:pPr>
+    </w:lvl>
+    <w:lvl w:ilvl="5" w:tplc="0C0A001B" w:tentative="1">
+      <w:start w:val="1"/>
+      <w:numFmt w:val="lowerRoman"/>
+      <w:lvlText w:val="%6."/>
+      <w:lvlJc w:val="right"/>
+      <w:pPr>
+        <w:ind w:left="4320" w:hanging="180"/>
+      </w:pPr>
+    </w:lvl>
+    <w:lvl w:ilvl="6" w:tplc="0C0A000F" w:tentative="1">
+      <w:start w:val="1"/>
+      <w:numFmt w:val="decimal"/>
+      <w:lvlText w:val="%7."/>
+      <w:lvlJc w:val="left"/>
+      <w:pPr>
+        <w:ind w:left="5040" w:hanging="360"/>
+      </w:pPr>
+    </w:lvl>
+    <w:lvl w:ilvl="7" w:tplc="0C0A0019" w:tentative="1">
+      <w:start w:val="1"/>
+      <w:numFmt w:val="lowerLetter"/>
+      <w:lvlText w:val="%8."/>
+      <w:lvlJc w:val="left"/>
+      <w:pPr>
+        <w:ind w:left="5760" w:hanging="360"/>
+      </w:pPr>
+    </w:lvl>
+    <w:lvl w:ilvl="8" w:tplc="0C0A001B" w:tentative="1">
+      <w:start w:val="1"/>
+      <w:numFmt w:val="lowerRoman"/>
+      <w:lvlText w:val="%9."/>
+      <w:lvlJc w:val="right"/>
+      <w:pPr>
+        <w:ind w:left="6480" w:hanging="180"/>
+      </w:pPr>
+    </w:lvl>
+  </w:abstractNum>
+  <w:abstractNum w:abstractNumId="4" w15:restartNumberingAfterBreak="0">
     <w:nsid w:val="3FD17C4A"/>
     <w:multiLevelType w:val="multilevel"/>
     <w:tmpl w:val="A3DCBA5E"/>
@@ -12644,7 +14819,7 @@
       </w:rPr>
     </w:lvl>
   </w:abstractNum>
-  <w:abstractNum w:abstractNumId="4" w15:restartNumberingAfterBreak="0">
+  <w:abstractNum w:abstractNumId="5" w15:restartNumberingAfterBreak="0">
     <w:nsid w:val="472C31F0"/>
     <w:multiLevelType w:val="multilevel"/>
     <w:tmpl w:val="EA36A282"/>
@@ -12793,7 +14968,7 @@
       </w:rPr>
     </w:lvl>
   </w:abstractNum>
-  <w:abstractNum w:abstractNumId="5" w15:restartNumberingAfterBreak="0">
+  <w:abstractNum w:abstractNumId="6" w15:restartNumberingAfterBreak="0">
     <w:nsid w:val="4C715C06"/>
     <w:multiLevelType w:val="multilevel"/>
     <w:tmpl w:val="30DCC6AC"/>
@@ -12942,7 +15117,7 @@
       </w:rPr>
     </w:lvl>
   </w:abstractNum>
-  <w:abstractNum w:abstractNumId="6" w15:restartNumberingAfterBreak="0">
+  <w:abstractNum w:abstractNumId="7" w15:restartNumberingAfterBreak="0">
     <w:nsid w:val="4E42099E"/>
     <w:multiLevelType w:val="multilevel"/>
     <w:tmpl w:val="A3DCBA5E"/>
@@ -13063,7 +15238,7 @@
       </w:rPr>
     </w:lvl>
   </w:abstractNum>
-  <w:abstractNum w:abstractNumId="7" w15:restartNumberingAfterBreak="0">
+  <w:abstractNum w:abstractNumId="8" w15:restartNumberingAfterBreak="0">
     <w:nsid w:val="4F2F73C7"/>
     <w:multiLevelType w:val="hybridMultilevel"/>
     <w:tmpl w:val="F5681828"/>
@@ -13176,7 +15351,96 @@
       </w:rPr>
     </w:lvl>
   </w:abstractNum>
-  <w:abstractNum w:abstractNumId="8" w15:restartNumberingAfterBreak="0">
+  <w:abstractNum w:abstractNumId="9" w15:restartNumberingAfterBreak="0">
+    <w:nsid w:val="5C3B0520"/>
+    <w:multiLevelType w:val="hybridMultilevel"/>
+    <w:tmpl w:val="1F14BE7C"/>
+    <w:lvl w:ilvl="0" w:tplc="0C0A000F">
+      <w:start w:val="1"/>
+      <w:numFmt w:val="decimal"/>
+      <w:lvlText w:val="%1."/>
+      <w:lvlJc w:val="left"/>
+      <w:pPr>
+        <w:ind w:left="720" w:hanging="360"/>
+      </w:pPr>
+      <w:rPr>
+        <w:rFonts w:hint="default"/>
+      </w:rPr>
+    </w:lvl>
+    <w:lvl w:ilvl="1" w:tplc="0C0A0019" w:tentative="1">
+      <w:start w:val="1"/>
+      <w:numFmt w:val="lowerLetter"/>
+      <w:lvlText w:val="%2."/>
+      <w:lvlJc w:val="left"/>
+      <w:pPr>
+        <w:ind w:left="1440" w:hanging="360"/>
+      </w:pPr>
+    </w:lvl>
+    <w:lvl w:ilvl="2" w:tplc="0C0A001B" w:tentative="1">
+      <w:start w:val="1"/>
+      <w:numFmt w:val="lowerRoman"/>
+      <w:lvlText w:val="%3."/>
+      <w:lvlJc w:val="right"/>
+      <w:pPr>
+        <w:ind w:left="2160" w:hanging="180"/>
+      </w:pPr>
+    </w:lvl>
+    <w:lvl w:ilvl="3" w:tplc="0C0A000F" w:tentative="1">
+      <w:start w:val="1"/>
+      <w:numFmt w:val="decimal"/>
+      <w:lvlText w:val="%4."/>
+      <w:lvlJc w:val="left"/>
+      <w:pPr>
+        <w:ind w:left="2880" w:hanging="360"/>
+      </w:pPr>
+    </w:lvl>
+    <w:lvl w:ilvl="4" w:tplc="0C0A0019" w:tentative="1">
+      <w:start w:val="1"/>
+      <w:numFmt w:val="lowerLetter"/>
+      <w:lvlText w:val="%5."/>
+      <w:lvlJc w:val="left"/>
+      <w:pPr>
+        <w:ind w:left="3600" w:hanging="360"/>
+      </w:pPr>
+    </w:lvl>
+    <w:lvl w:ilvl="5" w:tplc="0C0A001B" w:tentative="1">
+      <w:start w:val="1"/>
+      <w:numFmt w:val="lowerRoman"/>
+      <w:lvlText w:val="%6."/>
+      <w:lvlJc w:val="right"/>
+      <w:pPr>
+        <w:ind w:left="4320" w:hanging="180"/>
+      </w:pPr>
+    </w:lvl>
+    <w:lvl w:ilvl="6" w:tplc="0C0A000F" w:tentative="1">
+      <w:start w:val="1"/>
+      <w:numFmt w:val="decimal"/>
+      <w:lvlText w:val="%7."/>
+      <w:lvlJc w:val="left"/>
+      <w:pPr>
+        <w:ind w:left="5040" w:hanging="360"/>
+      </w:pPr>
+    </w:lvl>
+    <w:lvl w:ilvl="7" w:tplc="0C0A0019" w:tentative="1">
+      <w:start w:val="1"/>
+      <w:numFmt w:val="lowerLetter"/>
+      <w:lvlText w:val="%8."/>
+      <w:lvlJc w:val="left"/>
+      <w:pPr>
+        <w:ind w:left="5760" w:hanging="360"/>
+      </w:pPr>
+    </w:lvl>
+    <w:lvl w:ilvl="8" w:tplc="0C0A001B" w:tentative="1">
+      <w:start w:val="1"/>
+      <w:numFmt w:val="lowerRoman"/>
+      <w:lvlText w:val="%9."/>
+      <w:lvlJc w:val="right"/>
+      <w:pPr>
+        <w:ind w:left="6480" w:hanging="180"/>
+      </w:pPr>
+    </w:lvl>
+  </w:abstractNum>
+  <w:abstractNum w:abstractNumId="10" w15:restartNumberingAfterBreak="0">
     <w:nsid w:val="746F2328"/>
     <w:multiLevelType w:val="multilevel"/>
     <w:tmpl w:val="0276D1D8"/>
@@ -13325,7 +15589,7 @@
       </w:rPr>
     </w:lvl>
   </w:abstractNum>
-  <w:abstractNum w:abstractNumId="9" w15:restartNumberingAfterBreak="0">
+  <w:abstractNum w:abstractNumId="11" w15:restartNumberingAfterBreak="0">
     <w:nsid w:val="7CE83383"/>
     <w:multiLevelType w:val="hybridMultilevel"/>
     <w:tmpl w:val="C6809F46"/>
@@ -13438,7 +15702,7 @@
       </w:rPr>
     </w:lvl>
   </w:abstractNum>
-  <w:abstractNum w:abstractNumId="10" w15:restartNumberingAfterBreak="0">
+  <w:abstractNum w:abstractNumId="12" w15:restartNumberingAfterBreak="0">
     <w:nsid w:val="7F937C8F"/>
     <w:multiLevelType w:val="multilevel"/>
     <w:tmpl w:val="AD88E684"/>
@@ -13588,10 +15852,10 @@
     </w:lvl>
   </w:abstractNum>
   <w:num w:numId="1">
-    <w:abstractNumId w:val="6"/>
+    <w:abstractNumId w:val="7"/>
   </w:num>
   <w:num w:numId="2">
-    <w:abstractNumId w:val="10"/>
+    <w:abstractNumId w:val="12"/>
   </w:num>
   <w:num w:numId="3">
     <w:abstractNumId w:val="0"/>
@@ -13600,25 +15864,31 @@
     <w:abstractNumId w:val="1"/>
   </w:num>
   <w:num w:numId="5">
-    <w:abstractNumId w:val="3"/>
+    <w:abstractNumId w:val="4"/>
   </w:num>
   <w:num w:numId="6">
     <w:abstractNumId w:val="2"/>
   </w:num>
   <w:num w:numId="7">
+    <w:abstractNumId w:val="6"/>
+  </w:num>
+  <w:num w:numId="8">
     <w:abstractNumId w:val="5"/>
   </w:num>
-  <w:num w:numId="8">
-    <w:abstractNumId w:val="4"/>
+  <w:num w:numId="9">
+    <w:abstractNumId w:val="10"/>
   </w:num>
-  <w:num w:numId="9">
+  <w:num w:numId="10">
     <w:abstractNumId w:val="8"/>
   </w:num>
-  <w:num w:numId="10">
-    <w:abstractNumId w:val="7"/>
+  <w:num w:numId="11">
+    <w:abstractNumId w:val="11"/>
   </w:num>
-  <w:num w:numId="11">
+  <w:num w:numId="12">
     <w:abstractNumId w:val="9"/>
+  </w:num>
+  <w:num w:numId="13">
+    <w:abstractNumId w:val="3"/>
   </w:num>
 </w:numbering>
 </file>
@@ -13640,7 +15910,7 @@
       </w:pPr>
     </w:pPrDefault>
   </w:docDefaults>
-  <w:latentStyles w:defLockedState="0" w:defUIPriority="99" w:defSemiHidden="0" w:defUnhideWhenUsed="0" w:defQFormat="0" w:count="374">
+  <w:latentStyles w:defLockedState="0" w:defUIPriority="99" w:defSemiHidden="0" w:defUnhideWhenUsed="0" w:defQFormat="0" w:count="372">
     <w:lsdException w:name="Normal" w:uiPriority="0" w:qFormat="1"/>
     <w:lsdException w:name="heading 1" w:uiPriority="9" w:qFormat="1"/>
     <w:lsdException w:name="heading 2" w:semiHidden="1" w:uiPriority="9" w:unhideWhenUsed="1" w:qFormat="1"/>
@@ -13746,6 +16016,7 @@
     <w:lsdException w:name="HTML Sample" w:semiHidden="1" w:unhideWhenUsed="1"/>
     <w:lsdException w:name="HTML Typewriter" w:semiHidden="1" w:unhideWhenUsed="1"/>
     <w:lsdException w:name="HTML Variable" w:semiHidden="1" w:unhideWhenUsed="1"/>
+    <w:lsdException w:name="Normal Table" w:semiHidden="1" w:unhideWhenUsed="1"/>
     <w:lsdException w:name="annotation subject" w:semiHidden="1" w:unhideWhenUsed="1"/>
     <w:lsdException w:name="No List" w:semiHidden="1" w:unhideWhenUsed="1"/>
     <w:lsdException w:name="Outline List 1" w:semiHidden="1" w:unhideWhenUsed="1"/>
@@ -13791,9 +16062,11 @@
     <w:lsdException w:name="Table Subtle 1" w:semiHidden="1" w:unhideWhenUsed="1"/>
     <w:lsdException w:name="Table Subtle 2" w:semiHidden="1" w:unhideWhenUsed="1"/>
     <w:lsdException w:name="Table Web 1" w:semiHidden="1" w:unhideWhenUsed="1"/>
+    <w:lsdException w:name="Table Web 2" w:semiHidden="1" w:unhideWhenUsed="1"/>
     <w:lsdException w:name="Table Web 3" w:semiHidden="1" w:unhideWhenUsed="1"/>
     <w:lsdException w:name="Balloon Text" w:semiHidden="1" w:unhideWhenUsed="1"/>
     <w:lsdException w:name="Table Grid" w:uiPriority="39"/>
+    <w:lsdException w:name="Table Theme" w:semiHidden="1" w:unhideWhenUsed="1"/>
     <w:lsdException w:name="Placeholder Text" w:semiHidden="1"/>
     <w:lsdException w:name="No Spacing" w:uiPriority="1" w:qFormat="1"/>
     <w:lsdException w:name="Light Shading" w:uiPriority="60"/>
@@ -14010,8 +16283,6 @@
     <w:lsdException w:name="List Table 6 Colorful Accent 6" w:uiPriority="51"/>
     <w:lsdException w:name="List Table 7 Colorful Accent 6" w:uiPriority="52"/>
     <w:lsdException w:name="Mention" w:semiHidden="1" w:unhideWhenUsed="1"/>
-    <w:lsdException w:name="Smart Hyperlink" w:semiHidden="1" w:unhideWhenUsed="1"/>
-    <w:lsdException w:name="Hashtag" w:semiHidden="1" w:unhideWhenUsed="1"/>
   </w:latentStyles>
   <w:style w:type="paragraph" w:default="1" w:styleId="Normal">
     <w:name w:val="Normal"/>
@@ -14395,7 +16666,7 @@
 </file>
 
 <file path=word/glossary/document.xml><?xml version="1.0" encoding="utf-8"?>
-<w:glossaryDocument xmlns:wpc="http://schemas.microsoft.com/office/word/2010/wordprocessingCanvas" xmlns:cx="http://schemas.microsoft.com/office/drawing/2014/chartex" xmlns:cx1="http://schemas.microsoft.com/office/drawing/2015/9/8/chartex" xmlns:cx2="http://schemas.microsoft.com/office/drawing/2015/10/21/chartex" xmlns:cx3="http://schemas.microsoft.com/office/drawing/2016/5/9/chartex" xmlns:cx4="http://schemas.microsoft.com/office/drawing/2016/5/10/chartex" xmlns:cx5="http://schemas.microsoft.com/office/drawing/2016/5/11/chartex" xmlns:mc="http://schemas.openxmlformats.org/markup-compatibility/2006" xmlns:o="urn:schemas-microsoft-com:office:office" xmlns:r="http://schemas.openxmlformats.org/officeDocument/2006/relationships" xmlns:m="http://schemas.openxmlformats.org/officeDocument/2006/math" xmlns:v="urn:schemas-microsoft-com:vml" xmlns:wp14="http://schemas.microsoft.com/office/word/2010/wordprocessingDrawing" xmlns:wp="http://schemas.openxmlformats.org/drawingml/2006/wordprocessingDrawing" xmlns:w10="urn:schemas-microsoft-com:office:word" xmlns:w="http://schemas.openxmlformats.org/wordprocessingml/2006/main" xmlns:w14="http://schemas.microsoft.com/office/word/2010/wordml" xmlns:w15="http://schemas.microsoft.com/office/word/2012/wordml" xmlns:w16se="http://schemas.microsoft.com/office/word/2015/wordml/symex" xmlns:wpg="http://schemas.microsoft.com/office/word/2010/wordprocessingGroup" xmlns:wpi="http://schemas.microsoft.com/office/word/2010/wordprocessingInk" xmlns:wne="http://schemas.microsoft.com/office/word/2006/wordml" xmlns:wps="http://schemas.microsoft.com/office/word/2010/wordprocessingShape" mc:Ignorable="w14 w15 w16se wp14">
+<w:glossaryDocument xmlns:wpc="http://schemas.microsoft.com/office/word/2010/wordprocessingCanvas" xmlns:cx="http://schemas.microsoft.com/office/drawing/2014/chartex" xmlns:cx1="http://schemas.microsoft.com/office/drawing/2015/9/8/chartex" xmlns:cx2="http://schemas.microsoft.com/office/drawing/2015/10/21/chartex" xmlns:mc="http://schemas.openxmlformats.org/markup-compatibility/2006" xmlns:o="urn:schemas-microsoft-com:office:office" xmlns:r="http://schemas.openxmlformats.org/officeDocument/2006/relationships" xmlns:m="http://schemas.openxmlformats.org/officeDocument/2006/math" xmlns:v="urn:schemas-microsoft-com:vml" xmlns:wp14="http://schemas.microsoft.com/office/word/2010/wordprocessingDrawing" xmlns:wp="http://schemas.openxmlformats.org/drawingml/2006/wordprocessingDrawing" xmlns:w10="urn:schemas-microsoft-com:office:word" xmlns:w="http://schemas.openxmlformats.org/wordprocessingml/2006/main" xmlns:w14="http://schemas.microsoft.com/office/word/2010/wordml" xmlns:w15="http://schemas.microsoft.com/office/word/2012/wordml" xmlns:w16se="http://schemas.microsoft.com/office/word/2015/wordml/symex" xmlns:wpg="http://schemas.microsoft.com/office/word/2010/wordprocessingGroup" xmlns:wpi="http://schemas.microsoft.com/office/word/2010/wordprocessingInk" xmlns:wne="http://schemas.microsoft.com/office/word/2006/wordml" xmlns:wps="http://schemas.microsoft.com/office/word/2010/wordprocessingShape" mc:Ignorable="w14 w15 w16se wp14">
   <w:docParts>
     <w:docPart>
       <w:docPartPr>
@@ -14420,7 +16691,7 @@
           <w:r>
             <w:rPr>
               <w:rFonts w:asciiTheme="majorHAnsi" w:eastAsiaTheme="majorEastAsia" w:hAnsiTheme="majorHAnsi" w:cstheme="majorBidi"/>
-              <w:color w:val="4472C4" w:themeColor="accent1"/>
+              <w:color w:val="5B9BD5" w:themeColor="accent1"/>
               <w:sz w:val="27"/>
               <w:szCs w:val="27"/>
             </w:rPr>
@@ -14452,7 +16723,7 @@
           <w:r>
             <w:rPr>
               <w:rFonts w:asciiTheme="majorHAnsi" w:eastAsiaTheme="majorEastAsia" w:hAnsiTheme="majorHAnsi" w:cstheme="majorBidi"/>
-              <w:color w:val="4472C4" w:themeColor="accent1"/>
+              <w:color w:val="5B9BD5" w:themeColor="accent1"/>
               <w:sz w:val="27"/>
               <w:szCs w:val="27"/>
             </w:rPr>
@@ -14540,6 +16811,7 @@
     <w:rsid w:val="007C4FA5"/>
     <w:rsid w:val="00BB2C01"/>
     <w:rsid w:val="00F06F08"/>
+    <w:rsid w:val="00FE0E7D"/>
   </w:rsids>
   <m:mathPr>
     <m:mathFont m:val="Cambria Math"/>
@@ -14579,7 +16851,7 @@
       </w:pPr>
     </w:pPrDefault>
   </w:docDefaults>
-  <w:latentStyles w:defLockedState="0" w:defUIPriority="99" w:defSemiHidden="0" w:defUnhideWhenUsed="0" w:defQFormat="0" w:count="374">
+  <w:latentStyles w:defLockedState="0" w:defUIPriority="99" w:defSemiHidden="0" w:defUnhideWhenUsed="0" w:defQFormat="0" w:count="372">
     <w:lsdException w:name="Normal" w:uiPriority="0" w:qFormat="1"/>
     <w:lsdException w:name="heading 1" w:uiPriority="9" w:qFormat="1"/>
     <w:lsdException w:name="heading 2" w:semiHidden="1" w:uiPriority="9" w:unhideWhenUsed="1" w:qFormat="1"/>
@@ -14685,6 +16957,7 @@
     <w:lsdException w:name="HTML Sample" w:semiHidden="1" w:unhideWhenUsed="1"/>
     <w:lsdException w:name="HTML Typewriter" w:semiHidden="1" w:unhideWhenUsed="1"/>
     <w:lsdException w:name="HTML Variable" w:semiHidden="1" w:unhideWhenUsed="1"/>
+    <w:lsdException w:name="Normal Table" w:semiHidden="1" w:unhideWhenUsed="1"/>
     <w:lsdException w:name="annotation subject" w:semiHidden="1" w:unhideWhenUsed="1"/>
     <w:lsdException w:name="No List" w:semiHidden="1" w:unhideWhenUsed="1"/>
     <w:lsdException w:name="Outline List 1" w:semiHidden="1" w:unhideWhenUsed="1"/>
@@ -14730,9 +17003,11 @@
     <w:lsdException w:name="Table Subtle 1" w:semiHidden="1" w:unhideWhenUsed="1"/>
     <w:lsdException w:name="Table Subtle 2" w:semiHidden="1" w:unhideWhenUsed="1"/>
     <w:lsdException w:name="Table Web 1" w:semiHidden="1" w:unhideWhenUsed="1"/>
+    <w:lsdException w:name="Table Web 2" w:semiHidden="1" w:unhideWhenUsed="1"/>
     <w:lsdException w:name="Table Web 3" w:semiHidden="1" w:unhideWhenUsed="1"/>
     <w:lsdException w:name="Balloon Text" w:semiHidden="1" w:unhideWhenUsed="1"/>
     <w:lsdException w:name="Table Grid" w:uiPriority="39"/>
+    <w:lsdException w:name="Table Theme" w:semiHidden="1" w:unhideWhenUsed="1"/>
     <w:lsdException w:name="Placeholder Text" w:semiHidden="1"/>
     <w:lsdException w:name="No Spacing" w:uiPriority="1" w:qFormat="1"/>
     <w:lsdException w:name="Light Shading" w:uiPriority="60"/>
@@ -14949,8 +17224,6 @@
     <w:lsdException w:name="List Table 6 Colorful Accent 6" w:uiPriority="51"/>
     <w:lsdException w:name="List Table 7 Colorful Accent 6" w:uiPriority="52"/>
     <w:lsdException w:name="Mention" w:semiHidden="1" w:unhideWhenUsed="1"/>
-    <w:lsdException w:name="Smart Hyperlink" w:semiHidden="1" w:unhideWhenUsed="1"/>
-    <w:lsdException w:name="Hashtag" w:semiHidden="1" w:unhideWhenUsed="1"/>
   </w:latentStyles>
   <w:style w:type="paragraph" w:default="1" w:styleId="Normal">
     <w:name w:val="Normal"/>
@@ -15286,7 +17559,7 @@
 </file>
 
 <file path=customXml/itemProps2.xml><?xml version="1.0" encoding="utf-8"?>
-<ds:datastoreItem xmlns:ds="http://schemas.openxmlformats.org/officeDocument/2006/customXml" ds:itemID="{E7A99D64-F71F-4554-8059-D8A398EAB5F8}">
+<ds:datastoreItem xmlns:ds="http://schemas.openxmlformats.org/officeDocument/2006/customXml" ds:itemID="{896D3F59-F124-44CB-BC50-97A1CFDB55B3}">
   <ds:schemaRefs>
     <ds:schemaRef ds:uri="http://schemas.openxmlformats.org/officeDocument/2006/bibliography"/>
   </ds:schemaRefs>

</xml_diff>

<commit_message>
Mejora de mapa de herramientas y descripción de ZenHub y pyBuilder.
</commit_message>
<xml_diff>
--- a/documentation/Documentación del proyecto.docx
+++ b/documentation/Documentación del proyecto.docx
@@ -1,6 +1,6 @@
 
 <file path=word/document.xml><?xml version="1.0" encoding="utf-8"?>
-<w:document xmlns:wpc="http://schemas.microsoft.com/office/word/2010/wordprocessingCanvas" xmlns:cx="http://schemas.microsoft.com/office/drawing/2014/chartex" xmlns:cx1="http://schemas.microsoft.com/office/drawing/2015/9/8/chartex" xmlns:cx2="http://schemas.microsoft.com/office/drawing/2015/10/21/chartex" xmlns:mc="http://schemas.openxmlformats.org/markup-compatibility/2006" xmlns:o="urn:schemas-microsoft-com:office:office" xmlns:r="http://schemas.openxmlformats.org/officeDocument/2006/relationships" xmlns:m="http://schemas.openxmlformats.org/officeDocument/2006/math" xmlns:v="urn:schemas-microsoft-com:vml" xmlns:wp14="http://schemas.microsoft.com/office/word/2010/wordprocessingDrawing" xmlns:wp="http://schemas.openxmlformats.org/drawingml/2006/wordprocessingDrawing" xmlns:w10="urn:schemas-microsoft-com:office:word" xmlns:w="http://schemas.openxmlformats.org/wordprocessingml/2006/main" xmlns:w14="http://schemas.microsoft.com/office/word/2010/wordml" xmlns:w15="http://schemas.microsoft.com/office/word/2012/wordml" xmlns:w16se="http://schemas.microsoft.com/office/word/2015/wordml/symex" xmlns:wpg="http://schemas.microsoft.com/office/word/2010/wordprocessingGroup" xmlns:wpi="http://schemas.microsoft.com/office/word/2010/wordprocessingInk" xmlns:wne="http://schemas.microsoft.com/office/word/2006/wordml" xmlns:wps="http://schemas.microsoft.com/office/word/2010/wordprocessingShape" mc:Ignorable="w14 w15 w16se wp14">
+<w:document xmlns:wpc="http://schemas.microsoft.com/office/word/2010/wordprocessingCanvas" xmlns:mc="http://schemas.openxmlformats.org/markup-compatibility/2006" xmlns:o="urn:schemas-microsoft-com:office:office" xmlns:r="http://schemas.openxmlformats.org/officeDocument/2006/relationships" xmlns:m="http://schemas.openxmlformats.org/officeDocument/2006/math" xmlns:v="urn:schemas-microsoft-com:vml" xmlns:wp14="http://schemas.microsoft.com/office/word/2010/wordprocessingDrawing" xmlns:wp="http://schemas.openxmlformats.org/drawingml/2006/wordprocessingDrawing" xmlns:w10="urn:schemas-microsoft-com:office:word" xmlns:w="http://schemas.openxmlformats.org/wordprocessingml/2006/main" xmlns:w14="http://schemas.microsoft.com/office/word/2010/wordml" xmlns:w15="http://schemas.microsoft.com/office/word/2012/wordml" xmlns:wpg="http://schemas.microsoft.com/office/word/2010/wordprocessingGroup" xmlns:wpi="http://schemas.microsoft.com/office/word/2010/wordprocessingInk" xmlns:wne="http://schemas.microsoft.com/office/word/2006/wordml" xmlns:wps="http://schemas.microsoft.com/office/word/2010/wordprocessingShape" mc:Ignorable="w14 w15 wp14">
   <w:body>
     <w:sdt>
       <w:sdtPr>
@@ -10,6 +10,7 @@
           <w:docPartUnique/>
         </w:docPartObj>
       </w:sdtPr>
+      <w:sdtEndPr/>
       <w:sdtContent>
         <w:p>
           <w:r>
@@ -99,7 +100,7 @@
                   </wp:anchor>
                 </w:drawing>
               </mc:Choice>
-              <mc:Fallback>
+              <mc:Fallback xmlns:cx="http://schemas.microsoft.com/office/drawing/2014/chartex" xmlns:cx1="http://schemas.microsoft.com/office/drawing/2015/9/8/chartex" xmlns:cx2="http://schemas.microsoft.com/office/drawing/2015/10/21/chartex" xmlns:w16se="http://schemas.microsoft.com/office/word/2015/wordml/symex">
                 <w:pict>
                   <v:shapetype id="_x0000_t202" coordsize="21600,21600" o:spt="202" path="m,l,21600r21600,l21600,xe">
                     <v:stroke joinstyle="miter"/>
@@ -220,7 +221,7 @@
                   </wp:anchor>
                 </w:drawing>
               </mc:Choice>
-              <mc:Fallback>
+              <mc:Fallback xmlns:cx="http://schemas.microsoft.com/office/drawing/2014/chartex" xmlns:cx1="http://schemas.microsoft.com/office/drawing/2015/9/8/chartex" xmlns:cx2="http://schemas.microsoft.com/office/drawing/2015/10/21/chartex" xmlns:w16se="http://schemas.microsoft.com/office/word/2015/wordml/symex">
                 <w:pict>
                   <v:rect id="Rectángulo 466" o:spid="_x0000_s1027" style="position:absolute;margin-left:0;margin-top:0;width:581.4pt;height:752.4pt;z-index:-251653120;visibility:visible;mso-wrap-style:square;mso-width-percent:950;mso-height-percent:950;mso-wrap-distance-left:9pt;mso-wrap-distance-top:0;mso-wrap-distance-right:9pt;mso-wrap-distance-bottom:0;mso-position-horizontal:center;mso-position-horizontal-relative:page;mso-position-vertical:center;mso-position-vertical-relative:page;mso-width-percent:950;mso-height-percent:950;mso-width-relative:page;mso-height-relative:page;v-text-anchor:middle" o:gfxdata="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" fillcolor="#deeaf6 [660]" stroked="f" strokeweight="1pt">
                     <v:fill color2="#9cc2e5 [1940]" rotate="t" focus="100%" type="gradient">
@@ -343,7 +344,7 @@
                   </wp:anchor>
                 </w:drawing>
               </mc:Choice>
-              <mc:Fallback>
+              <mc:Fallback xmlns:cx="http://schemas.microsoft.com/office/drawing/2014/chartex" xmlns:cx1="http://schemas.microsoft.com/office/drawing/2015/9/8/chartex" xmlns:cx2="http://schemas.microsoft.com/office/drawing/2015/10/21/chartex" xmlns:w16se="http://schemas.microsoft.com/office/word/2015/wordml/symex">
                 <w:pict>
                   <v:rect id="Rectángulo 467" o:spid="_x0000_s1028" style="position:absolute;margin-left:0;margin-top:0;width:226.45pt;height:237.6pt;z-index:251660288;visibility:visible;mso-wrap-style:square;mso-width-percent:370;mso-height-percent:300;mso-left-percent:455;mso-top-percent:25;mso-wrap-distance-left:9pt;mso-wrap-distance-top:0;mso-wrap-distance-right:9pt;mso-wrap-distance-bottom:0;mso-position-horizontal-relative:page;mso-position-vertical-relative:page;mso-width-percent:370;mso-height-percent:300;mso-left-percent:455;mso-top-percent:25;mso-width-relative:page;mso-height-relative:page;v-text-anchor:bottom" o:gfxdata="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" fillcolor="#44546a [3215]" stroked="f" strokeweight="1pt">
                     <v:textbox inset="14.4pt,14.4pt,14.4pt,28.8pt">
@@ -461,7 +462,7 @@
                   </wp:anchor>
                 </w:drawing>
               </mc:Choice>
-              <mc:Fallback xmlns:cx5="http://schemas.microsoft.com/office/drawing/2016/5/11/chartex" xmlns:cx4="http://schemas.microsoft.com/office/drawing/2016/5/10/chartex" xmlns:cx3="http://schemas.microsoft.com/office/drawing/2016/5/9/chartex">
+              <mc:Fallback xmlns:cx="http://schemas.microsoft.com/office/drawing/2014/chartex" xmlns:cx1="http://schemas.microsoft.com/office/drawing/2015/9/8/chartex" xmlns:cx2="http://schemas.microsoft.com/office/drawing/2015/10/21/chartex" xmlns:w16se="http://schemas.microsoft.com/office/word/2015/wordml/symex" xmlns:cx5="http://schemas.microsoft.com/office/drawing/2016/5/11/chartex" xmlns:cx4="http://schemas.microsoft.com/office/drawing/2016/5/10/chartex" xmlns:cx3="http://schemas.microsoft.com/office/drawing/2016/5/9/chartex">
                 <w:pict>
                   <v:rect w14:anchorId="30DEBCE3" id="Rectángulo 468" o:spid="_x0000_s1026" style="position:absolute;margin-left:0;margin-top:0;width:244.8pt;height:554.4pt;z-index:251659264;visibility:visible;mso-wrap-style:square;mso-width-percent:400;mso-height-percent:700;mso-left-percent:440;mso-top-percent:25;mso-wrap-distance-left:9pt;mso-wrap-distance-top:0;mso-wrap-distance-right:9pt;mso-wrap-distance-bottom:0;mso-position-horizontal-relative:page;mso-position-vertical-relative:page;mso-width-percent:400;mso-height-percent:700;mso-left-percent:440;mso-top-percent:25;mso-width-relative:page;mso-height-relative:page;v-text-anchor:middle" o:gfxdata="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" fillcolor="white [3212]" strokecolor="#747070 [1614]" strokeweight="1.25pt">
                     <w10:wrap anchorx="page" anchory="page"/>
@@ -559,7 +560,7 @@
                   </wp:anchor>
                 </w:drawing>
               </mc:Choice>
-              <mc:Fallback xmlns:cx5="http://schemas.microsoft.com/office/drawing/2016/5/11/chartex" xmlns:cx4="http://schemas.microsoft.com/office/drawing/2016/5/10/chartex" xmlns:cx3="http://schemas.microsoft.com/office/drawing/2016/5/9/chartex">
+              <mc:Fallback xmlns:cx="http://schemas.microsoft.com/office/drawing/2014/chartex" xmlns:cx1="http://schemas.microsoft.com/office/drawing/2015/9/8/chartex" xmlns:cx2="http://schemas.microsoft.com/office/drawing/2015/10/21/chartex" xmlns:w16se="http://schemas.microsoft.com/office/word/2015/wordml/symex" xmlns:cx5="http://schemas.microsoft.com/office/drawing/2016/5/11/chartex" xmlns:cx4="http://schemas.microsoft.com/office/drawing/2016/5/10/chartex" xmlns:cx3="http://schemas.microsoft.com/office/drawing/2016/5/9/chartex">
                 <w:pict>
                   <v:rect w14:anchorId="1DBC8E02" id="Rectángulo 469" o:spid="_x0000_s1026" style="position:absolute;margin-left:0;margin-top:0;width:226.45pt;height:9.35pt;z-index:251662336;visibility:visible;mso-wrap-style:square;mso-width-percent:370;mso-height-percent:0;mso-left-percent:455;mso-top-percent:690;mso-wrap-distance-left:9pt;mso-wrap-distance-top:0;mso-wrap-distance-right:9pt;mso-wrap-distance-bottom:0;mso-position-horizontal-relative:page;mso-position-vertical-relative:page;mso-width-percent:370;mso-height-percent:0;mso-left-percent:455;mso-top-percent:690;mso-width-relative:page;mso-height-relative:margin;v-text-anchor:middle" o:gfxdata="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" fillcolor="#5b9bd5 [3204]" stroked="f" strokeweight="1pt">
                     <w10:wrap anchorx="page" anchory="page"/>
@@ -624,6 +625,7 @@
                                   <w:dataBinding w:prefixMappings="xmlns:ns0='http://schemas.openxmlformats.org/package/2006/metadata/core-properties' xmlns:ns1='http://purl.org/dc/elements/1.1/'" w:xpath="/ns0:coreProperties[1]/ns1:title[1]" w:storeItemID="{6C3C8BC8-F283-45AE-878A-BAB7291924A1}"/>
                                   <w:text/>
                                 </w:sdtPr>
+                                <w:sdtEndPr/>
                                 <w:sdtContent>
                                   <w:p>
                                     <w:pPr>
@@ -660,6 +662,7 @@
                                   <w:dataBinding w:prefixMappings="xmlns:ns0='http://schemas.openxmlformats.org/package/2006/metadata/core-properties' xmlns:ns1='http://purl.org/dc/elements/1.1/'" w:xpath="/ns0:coreProperties[1]/ns1:subject[1]" w:storeItemID="{6C3C8BC8-F283-45AE-878A-BAB7291924A1}"/>
                                   <w:text/>
                                 </w:sdtPr>
+                                <w:sdtEndPr/>
                                 <w:sdtContent>
                                   <w:p>
                                     <w:pPr>
@@ -702,7 +705,7 @@
                   </wp:anchor>
                 </w:drawing>
               </mc:Choice>
-              <mc:Fallback>
+              <mc:Fallback xmlns:cx="http://schemas.microsoft.com/office/drawing/2014/chartex" xmlns:cx1="http://schemas.microsoft.com/office/drawing/2015/9/8/chartex" xmlns:cx2="http://schemas.microsoft.com/office/drawing/2015/10/21/chartex" xmlns:w16se="http://schemas.microsoft.com/office/word/2015/wordml/symex">
                 <w:pict>
                   <v:shape w14:anchorId="527C9D12" id="Cuadro de texto 470" o:spid="_x0000_s1029" type="#_x0000_t202" style="position:absolute;margin-left:258.7pt;margin-top:294.75pt;width:246.75pt;height:194.9pt;z-index:251661312;visibility:visible;mso-wrap-style:square;mso-width-percent:0;mso-height-percent:280;mso-wrap-distance-left:9pt;mso-wrap-distance-top:0;mso-wrap-distance-right:9pt;mso-wrap-distance-bottom:0;mso-position-horizontal:absolute;mso-position-horizontal-relative:page;mso-position-vertical:absolute;mso-position-vertical-relative:page;mso-width-percent:0;mso-height-percent:280;mso-width-relative:page;mso-height-relative:page;v-text-anchor:top" o:gfxdata="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" filled="f" stroked="f" strokeweight=".5pt">
                     <v:textbox style="mso-fit-shape-to-text:t">
@@ -816,7 +819,7 @@
       <w:sdtContent>
         <w:p>
           <w:pPr>
-            <w:pStyle w:val="TtuloTDC"/>
+            <w:pStyle w:val="TtulodeTDC"/>
             <w:rPr>
               <w:b/>
             </w:rPr>
@@ -2620,6 +2623,7 @@
           <w:b/>
           <w:u w:val="single"/>
         </w:rPr>
+        <w:lastRenderedPageBreak/>
         <w:t>Resumen</w:t>
       </w:r>
       <w:bookmarkEnd w:id="0"/>
@@ -2992,6 +2996,7 @@
           <w:b/>
           <w:u w:val="single"/>
         </w:rPr>
+        <w:lastRenderedPageBreak/>
         <w:t>Introducción y contexto</w:t>
       </w:r>
       <w:bookmarkEnd w:id="1"/>
@@ -3466,6 +3471,7 @@
           <w:sz w:val="24"/>
           <w:lang w:eastAsia="es-ES"/>
         </w:rPr>
+        <w:lastRenderedPageBreak/>
         <w:t>Las</w:t>
       </w:r>
       <w:r>
@@ -3886,6 +3892,7 @@
           <w:b/>
           <w:u w:val="single"/>
         </w:rPr>
+        <w:lastRenderedPageBreak/>
         <w:t>Descripción del sistema</w:t>
       </w:r>
       <w:bookmarkEnd w:id="2"/>
@@ -4047,7 +4054,23 @@
           <w:sz w:val="24"/>
           <w:lang w:eastAsia="es-ES"/>
         </w:rPr>
-        <w:t xml:space="preserve"> de GitHub.</w:t>
+        <w:t xml:space="preserve"> de </w:t>
+      </w:r>
+      <w:proofErr w:type="spellStart"/>
+      <w:r>
+        <w:rPr>
+          <w:sz w:val="24"/>
+          <w:lang w:eastAsia="es-ES"/>
+        </w:rPr>
+        <w:t>GitHub</w:t>
+      </w:r>
+      <w:proofErr w:type="spellEnd"/>
+      <w:r>
+        <w:rPr>
+          <w:sz w:val="24"/>
+          <w:lang w:eastAsia="es-ES"/>
+        </w:rPr>
+        <w:t>.</w:t>
       </w:r>
     </w:p>
     <w:p>
@@ -4484,6 +4507,7 @@
                 <w:sz w:val="24"/>
                 <w:lang w:eastAsia="es-ES"/>
               </w:rPr>
+              <w:lastRenderedPageBreak/>
               <w:t>TAREA</w:t>
             </w:r>
           </w:p>
@@ -4752,16 +4776,8 @@
               <w:rPr>
                 <w:sz w:val="24"/>
               </w:rPr>
-              <w:t xml:space="preserve">Jorge Puente </w:t>
-            </w:r>
-            <w:proofErr w:type="spellStart"/>
-            <w:r>
-              <w:rPr>
-                <w:sz w:val="24"/>
-              </w:rPr>
-              <w:t>Zaro</w:t>
-            </w:r>
-            <w:proofErr w:type="spellEnd"/>
+              <w:t>Jorge Puente Zaro</w:t>
+            </w:r>
           </w:p>
         </w:tc>
       </w:tr>
@@ -4965,18 +4981,8 @@
                 <w:sz w:val="24"/>
                 <w:lang w:eastAsia="es-ES"/>
               </w:rPr>
-              <w:t xml:space="preserve">Jorge Puente </w:t>
-            </w:r>
-            <w:proofErr w:type="spellStart"/>
-            <w:r>
-              <w:rPr>
-                <w:rFonts w:eastAsia="Times New Roman"/>
-                <w:sz w:val="24"/>
-                <w:lang w:eastAsia="es-ES"/>
-              </w:rPr>
-              <w:t>Zaro</w:t>
-            </w:r>
-            <w:proofErr w:type="spellEnd"/>
+              <w:t>Jorge Puente Zaro</w:t>
+            </w:r>
           </w:p>
           <w:p>
             <w:pPr>
@@ -5158,16 +5164,8 @@
               <w:rPr>
                 <w:sz w:val="24"/>
               </w:rPr>
-              <w:t xml:space="preserve">Jorge Puente </w:t>
-            </w:r>
-            <w:proofErr w:type="spellStart"/>
-            <w:r>
-              <w:rPr>
-                <w:sz w:val="24"/>
-              </w:rPr>
-              <w:t>Zaro</w:t>
-            </w:r>
-            <w:proofErr w:type="spellEnd"/>
+              <w:t>Jorge Puente Zaro</w:t>
+            </w:r>
           </w:p>
         </w:tc>
       </w:tr>
@@ -5304,16 +5302,8 @@
               <w:rPr>
                 <w:sz w:val="24"/>
               </w:rPr>
-              <w:t xml:space="preserve">Jorge Puente </w:t>
-            </w:r>
-            <w:proofErr w:type="spellStart"/>
-            <w:r>
-              <w:rPr>
-                <w:sz w:val="24"/>
-              </w:rPr>
-              <w:t>Zaro</w:t>
-            </w:r>
-            <w:proofErr w:type="spellEnd"/>
+              <w:t>Jorge Puente Zaro</w:t>
+            </w:r>
           </w:p>
         </w:tc>
       </w:tr>
@@ -5849,16 +5839,8 @@
               <w:rPr>
                 <w:sz w:val="24"/>
               </w:rPr>
-              <w:t xml:space="preserve">Jorge Puente </w:t>
-            </w:r>
-            <w:proofErr w:type="spellStart"/>
-            <w:r>
-              <w:rPr>
-                <w:sz w:val="24"/>
-              </w:rPr>
-              <w:t>Zaro</w:t>
-            </w:r>
-            <w:proofErr w:type="spellEnd"/>
+              <w:t>Jorge Puente Zaro</w:t>
+            </w:r>
           </w:p>
         </w:tc>
       </w:tr>
@@ -6108,18 +6090,8 @@
                 <w:sz w:val="24"/>
                 <w:lang w:eastAsia="es-ES"/>
               </w:rPr>
-              <w:t xml:space="preserve">Jorge Puente </w:t>
-            </w:r>
-            <w:proofErr w:type="spellStart"/>
-            <w:r>
-              <w:rPr>
-                <w:rFonts w:eastAsia="Times New Roman"/>
-                <w:sz w:val="24"/>
-                <w:lang w:eastAsia="es-ES"/>
-              </w:rPr>
-              <w:t>Zaro</w:t>
-            </w:r>
-            <w:proofErr w:type="spellEnd"/>
+              <w:t>Jorge Puente Zaro</w:t>
+            </w:r>
           </w:p>
           <w:p>
             <w:pPr>
@@ -6228,6 +6200,7 @@
           <w:u w:val="single"/>
           <w:lang w:eastAsia="es-ES"/>
         </w:rPr>
+        <w:lastRenderedPageBreak/>
         <w:t>Cambios realizados</w:t>
       </w:r>
       <w:bookmarkEnd w:id="4"/>
@@ -6580,6 +6553,7 @@
           <w:sz w:val="24"/>
           <w:lang w:eastAsia="es-ES"/>
         </w:rPr>
+        <w:lastRenderedPageBreak/>
         <w:t xml:space="preserve">El módulo de control de peticiones se comunica a su vez se comunica con la cabina de Telegram. Dicha cabina recibirá las peticiones de voto, creación de votación o de gestión de votaciones del usuario, por ello para poder ejecutar dichas peticiones está comunicado con el módulo de votación. </w:t>
       </w:r>
     </w:p>
@@ -7099,6 +7073,7 @@
           <w:u w:val="single"/>
           <w:lang w:eastAsia="es-ES"/>
         </w:rPr>
+        <w:lastRenderedPageBreak/>
         <w:t>Entorno de desarrollo</w:t>
       </w:r>
       <w:bookmarkEnd w:id="8"/>
@@ -7876,6 +7851,7 @@
         <w:rPr>
           <w:lang w:eastAsia="es-ES"/>
         </w:rPr>
+        <w:lastRenderedPageBreak/>
         <w:t xml:space="preserve">Es necesario que la opción de “Virtualización de </w:t>
       </w:r>
       <w:proofErr w:type="spellStart"/>
@@ -7890,21 +7866,7 @@
         <w:rPr>
           <w:lang w:eastAsia="es-ES"/>
         </w:rPr>
-        <w:t xml:space="preserve">” que se encuentra </w:t>
-      </w:r>
-      <w:proofErr w:type="gramStart"/>
-      <w:r>
-        <w:rPr>
-          <w:lang w:eastAsia="es-ES"/>
-        </w:rPr>
-        <w:t>dentro de la BIOS</w:t>
-      </w:r>
-      <w:proofErr w:type="gramEnd"/>
-      <w:r>
-        <w:rPr>
-          <w:lang w:eastAsia="es-ES"/>
-        </w:rPr>
-        <w:t xml:space="preserve"> de nuestro ordenador se encuentre activada para que nuestro programa pueda ejecutar máquinas virtuales.</w:t>
+        <w:t>” que se encuentra dentro de la BIOS de nuestro ordenador se encuentre activada para que nuestro programa pueda ejecutar máquinas virtuales.</w:t>
       </w:r>
     </w:p>
     <w:p>
@@ -8128,6 +8090,9 @@
         <w:t>2</w:t>
       </w:r>
       <w:r>
+        <w:rPr>
+          <w:noProof/>
+        </w:rPr>
         <w:fldChar w:fldCharType="end"/>
       </w:r>
       <w:r>
@@ -8334,6 +8299,9 @@
         <w:t>3</w:t>
       </w:r>
       <w:r>
+        <w:rPr>
+          <w:noProof/>
+        </w:rPr>
         <w:fldChar w:fldCharType="end"/>
       </w:r>
       <w:r>
@@ -8526,6 +8494,9 @@
         <w:t>4</w:t>
       </w:r>
       <w:r>
+        <w:rPr>
+          <w:noProof/>
+        </w:rPr>
         <w:fldChar w:fldCharType="end"/>
       </w:r>
       <w:r>
@@ -8614,6 +8585,7 @@
           <w:sz w:val="24"/>
           <w:lang w:eastAsia="es-ES"/>
         </w:rPr>
+        <w:lastRenderedPageBreak/>
         <w:t>Seleccionamos nuestra carpeta “</w:t>
       </w:r>
       <w:proofErr w:type="spellStart"/>
@@ -8708,6 +8680,9 @@
         <w:t>5</w:t>
       </w:r>
       <w:r>
+        <w:rPr>
+          <w:noProof/>
+        </w:rPr>
         <w:fldChar w:fldCharType="end"/>
       </w:r>
       <w:r>
@@ -8809,6 +8784,9 @@
         <w:t>6</w:t>
       </w:r>
       <w:r>
+        <w:rPr>
+          <w:noProof/>
+        </w:rPr>
         <w:fldChar w:fldCharType="end"/>
       </w:r>
       <w:r>
@@ -8827,6 +8805,7 @@
           <w:sz w:val="24"/>
           <w:lang w:eastAsia="es-ES"/>
         </w:rPr>
+        <w:lastRenderedPageBreak/>
         <w:t xml:space="preserve">Una vez realizado esto, necesitamos de un </w:t>
       </w:r>
       <w:proofErr w:type="spellStart"/>
@@ -9069,7 +9048,10 @@
         <w:fldChar w:fldCharType="begin"/>
       </w:r>
       <w:r>
-        <w:instrText xml:space="preserve"> SEQ Ilustración \* ARABIC </w:instrText>
+        <w:instrText xml:space="preserve"> SEQ Ilustración </w:instrText>
+      </w:r>
+      <w:r>
+        <w:instrText xml:space="preserve">\* ARABIC </w:instrText>
       </w:r>
       <w:r>
         <w:fldChar w:fldCharType="separate"/>
@@ -9081,6 +9063,9 @@
         <w:t>7</w:t>
       </w:r>
       <w:r>
+        <w:rPr>
+          <w:noProof/>
+        </w:rPr>
         <w:fldChar w:fldCharType="end"/>
       </w:r>
       <w:r>
@@ -9356,6 +9341,9 @@
         <w:t>8</w:t>
       </w:r>
       <w:r>
+        <w:rPr>
+          <w:noProof/>
+        </w:rPr>
         <w:fldChar w:fldCharType="end"/>
       </w:r>
       <w:r>
@@ -9486,6 +9474,7 @@
           <w:sz w:val="24"/>
           <w:lang w:eastAsia="es-ES"/>
         </w:rPr>
+        <w:lastRenderedPageBreak/>
         <w:t xml:space="preserve">Ya creado el proyecto, si quisiéramos realizar una primera prueba de ejecución, deberemos de arrancar previamente </w:t>
       </w:r>
       <w:r>
@@ -9601,6 +9590,9 @@
         <w:t>9</w:t>
       </w:r>
       <w:r>
+        <w:rPr>
+          <w:noProof/>
+        </w:rPr>
         <w:fldChar w:fldCharType="end"/>
       </w:r>
       <w:r>
@@ -9730,6 +9722,9 @@
         <w:t>10</w:t>
       </w:r>
       <w:r>
+        <w:rPr>
+          <w:noProof/>
+        </w:rPr>
         <w:fldChar w:fldCharType="end"/>
       </w:r>
       <w:r>
@@ -9743,8 +9738,6 @@
       <w:r>
         <w:t xml:space="preserve"> iniciado</w:t>
       </w:r>
-      <w:bookmarkStart w:id="9" w:name="_GoBack"/>
-      <w:bookmarkEnd w:id="9"/>
     </w:p>
     <w:p>
       <w:r>
@@ -9837,16 +9830,17 @@
           <w:lang w:eastAsia="es-ES"/>
         </w:rPr>
       </w:pPr>
-      <w:bookmarkStart w:id="10" w:name="_Toc471896500"/>
+      <w:bookmarkStart w:id="9" w:name="_Toc471896500"/>
       <w:r>
         <w:rPr>
           <w:b/>
           <w:u w:val="single"/>
           <w:lang w:eastAsia="es-ES"/>
         </w:rPr>
+        <w:lastRenderedPageBreak/>
         <w:t>Gestión del código fuente</w:t>
       </w:r>
-      <w:bookmarkEnd w:id="10"/>
+      <w:bookmarkEnd w:id="9"/>
     </w:p>
     <w:p>
       <w:pPr>
@@ -9868,7 +9862,7 @@
           <w:lang w:eastAsia="es-ES"/>
         </w:rPr>
       </w:pPr>
-      <w:bookmarkStart w:id="11" w:name="_Toc471896501"/>
+      <w:bookmarkStart w:id="10" w:name="_Toc471896501"/>
       <w:r>
         <w:rPr>
           <w:b/>
@@ -9877,7 +9871,7 @@
         </w:rPr>
         <w:t>Gestión de las ramas en el código</w:t>
       </w:r>
-      <w:bookmarkEnd w:id="11"/>
+      <w:bookmarkEnd w:id="10"/>
     </w:p>
     <w:p>
       <w:pPr>
@@ -10050,7 +10044,23 @@
           <w:sz w:val="24"/>
           <w:lang w:eastAsia="es-ES"/>
         </w:rPr>
-        <w:t xml:space="preserve">Como repositorio remoto, se usa GitHub. En el siguiente enlace se puede ver un sumario de cómo utilizar GitHub con </w:t>
+        <w:t xml:space="preserve">Como repositorio remoto, se usa GitHub. En el siguiente enlace se puede ver un sumario de cómo utilizar </w:t>
+      </w:r>
+      <w:proofErr w:type="spellStart"/>
+      <w:r>
+        <w:rPr>
+          <w:sz w:val="24"/>
+          <w:lang w:eastAsia="es-ES"/>
+        </w:rPr>
+        <w:t>GitHub</w:t>
+      </w:r>
+      <w:proofErr w:type="spellEnd"/>
+      <w:r>
+        <w:rPr>
+          <w:sz w:val="24"/>
+          <w:lang w:eastAsia="es-ES"/>
+        </w:rPr>
+        <w:t xml:space="preserve"> con </w:t>
       </w:r>
       <w:proofErr w:type="spellStart"/>
       <w:r>
@@ -10116,16 +10126,17 @@
           <w:lang w:eastAsia="es-ES"/>
         </w:rPr>
       </w:pPr>
-      <w:bookmarkStart w:id="12" w:name="_Toc471896502"/>
+      <w:bookmarkStart w:id="11" w:name="_Toc471896502"/>
       <w:r>
         <w:rPr>
           <w:b/>
           <w:u w:val="single"/>
           <w:lang w:eastAsia="es-ES"/>
         </w:rPr>
+        <w:lastRenderedPageBreak/>
         <w:t>Gestión de parches</w:t>
       </w:r>
-      <w:bookmarkEnd w:id="12"/>
+      <w:bookmarkEnd w:id="11"/>
     </w:p>
     <w:p>
       <w:pPr>
@@ -10226,7 +10237,23 @@
           <w:sz w:val="24"/>
           <w:lang w:eastAsia="es-ES"/>
         </w:rPr>
-        <w:t xml:space="preserve"> en GitHub y la pasa en Waffle</w:t>
+        <w:t xml:space="preserve"> en </w:t>
+      </w:r>
+      <w:proofErr w:type="spellStart"/>
+      <w:r>
+        <w:rPr>
+          <w:sz w:val="24"/>
+          <w:lang w:eastAsia="es-ES"/>
+        </w:rPr>
+        <w:t>GitHub</w:t>
+      </w:r>
+      <w:proofErr w:type="spellEnd"/>
+      <w:r>
+        <w:rPr>
+          <w:sz w:val="24"/>
+          <w:lang w:eastAsia="es-ES"/>
+        </w:rPr>
+        <w:t xml:space="preserve"> y la pasa en Waffle</w:t>
       </w:r>
       <w:r>
         <w:rPr>
@@ -10451,7 +10478,7 @@
           <w:lang w:eastAsia="es-ES"/>
         </w:rPr>
       </w:pPr>
-      <w:bookmarkStart w:id="13" w:name="_Toc471896503"/>
+      <w:bookmarkStart w:id="12" w:name="_Toc471896503"/>
       <w:r>
         <w:rPr>
           <w:b/>
@@ -10460,7 +10487,7 @@
         </w:rPr>
         <w:t>Aprobación de cambios</w:t>
       </w:r>
-      <w:bookmarkEnd w:id="13"/>
+      <w:bookmarkEnd w:id="12"/>
     </w:p>
     <w:p>
       <w:pPr>
@@ -10545,16 +10572,17 @@
           <w:lang w:eastAsia="es-ES"/>
         </w:rPr>
       </w:pPr>
-      <w:bookmarkStart w:id="14" w:name="_Toc471896504"/>
+      <w:bookmarkStart w:id="13" w:name="_Toc471896504"/>
       <w:r>
         <w:rPr>
           <w:b/>
           <w:u w:val="single"/>
           <w:lang w:eastAsia="es-ES"/>
         </w:rPr>
+        <w:lastRenderedPageBreak/>
         <w:t>Roles en la gestión del código</w:t>
       </w:r>
-      <w:bookmarkEnd w:id="14"/>
+      <w:bookmarkEnd w:id="13"/>
     </w:p>
     <w:p>
       <w:pPr>
@@ -10819,18 +10847,8 @@
                 <w:sz w:val="48"/>
                 <w:lang w:eastAsia="es-ES"/>
               </w:rPr>
-              <w:t xml:space="preserve">Jorge Puente </w:t>
-            </w:r>
-            <w:proofErr w:type="spellStart"/>
-            <w:r>
-              <w:rPr>
-                <w:b/>
-                <w:sz w:val="48"/>
-                <w:lang w:eastAsia="es-ES"/>
-              </w:rPr>
-              <w:t>Zaro</w:t>
-            </w:r>
-            <w:proofErr w:type="spellEnd"/>
+              <w:t>Jorge Puente Zaro</w:t>
+            </w:r>
           </w:p>
         </w:tc>
         <w:tc>
@@ -11187,15 +11205,16 @@
           <w:u w:val="single"/>
         </w:rPr>
       </w:pPr>
-      <w:bookmarkStart w:id="15" w:name="_Toc471896505"/>
+      <w:bookmarkStart w:id="14" w:name="_Toc471896505"/>
       <w:r>
         <w:rPr>
           <w:b/>
           <w:u w:val="single"/>
         </w:rPr>
+        <w:lastRenderedPageBreak/>
         <w:t>Políticas de nombre y estilo en el código fuente</w:t>
       </w:r>
-      <w:bookmarkEnd w:id="15"/>
+      <w:bookmarkEnd w:id="14"/>
     </w:p>
     <w:p/>
     <w:p>
@@ -11481,7 +11500,7 @@
           <w:u w:val="single"/>
         </w:rPr>
       </w:pPr>
-      <w:bookmarkStart w:id="16" w:name="_Toc471896506"/>
+      <w:bookmarkStart w:id="15" w:name="_Toc471896506"/>
       <w:r>
         <w:rPr>
           <w:b/>
@@ -11489,7 +11508,7 @@
         </w:rPr>
         <w:t>Gestión de la construcción e integración continua</w:t>
       </w:r>
-      <w:bookmarkEnd w:id="16"/>
+      <w:bookmarkEnd w:id="15"/>
     </w:p>
     <w:p/>
     <w:p>
@@ -11577,7 +11596,21 @@
         <w:rPr>
           <w:sz w:val="24"/>
         </w:rPr>
-        <w:t xml:space="preserve"> en GitHub, Jenkins descarga el código desde GitHub y lo pone en una carpeta local. Una vez descargado, pone el código en un contenedor </w:t>
+        <w:t xml:space="preserve"> en </w:t>
+      </w:r>
+      <w:proofErr w:type="spellStart"/>
+      <w:r>
+        <w:rPr>
+          <w:sz w:val="24"/>
+        </w:rPr>
+        <w:t>GitHub</w:t>
+      </w:r>
+      <w:proofErr w:type="spellEnd"/>
+      <w:r>
+        <w:rPr>
+          <w:sz w:val="24"/>
+        </w:rPr>
+        <w:t xml:space="preserve">, Jenkins descarga el código desde GitHub y lo pone en una carpeta local. Una vez descargado, pone el código en un contenedor </w:t>
       </w:r>
       <w:proofErr w:type="spellStart"/>
       <w:r>
@@ -11618,7 +11651,14 @@
         <w:rPr>
           <w:sz w:val="24"/>
         </w:rPr>
-        <w:t xml:space="preserve"> en P</w:t>
+        <w:t xml:space="preserve"> en </w:t>
+      </w:r>
+      <w:proofErr w:type="spellStart"/>
+      <w:r>
+        <w:rPr>
+          <w:sz w:val="24"/>
+        </w:rPr>
+        <w:t>P</w:t>
       </w:r>
       <w:r>
         <w:rPr>
@@ -11630,7 +11670,14 @@
         <w:rPr>
           <w:sz w:val="24"/>
         </w:rPr>
-        <w:t xml:space="preserve">n y la página web de </w:t>
+        <w:t>n</w:t>
+      </w:r>
+      <w:proofErr w:type="spellEnd"/>
+      <w:r>
+        <w:rPr>
+          <w:sz w:val="24"/>
+        </w:rPr>
+        <w:t xml:space="preserve"> y la página web de </w:t>
       </w:r>
       <w:proofErr w:type="spellStart"/>
       <w:r>
@@ -11732,15 +11779,16 @@
           <w:u w:val="single"/>
         </w:rPr>
       </w:pPr>
-      <w:bookmarkStart w:id="17" w:name="_Toc471896507"/>
+      <w:bookmarkStart w:id="16" w:name="_Toc471896507"/>
       <w:r>
         <w:rPr>
           <w:b/>
           <w:u w:val="single"/>
         </w:rPr>
+        <w:lastRenderedPageBreak/>
         <w:t>Gestión del cambio, incidencias y depuración</w:t>
       </w:r>
-      <w:bookmarkEnd w:id="17"/>
+      <w:bookmarkEnd w:id="16"/>
     </w:p>
     <w:p/>
     <w:p>
@@ -11782,7 +11830,21 @@
         <w:rPr>
           <w:sz w:val="24"/>
         </w:rPr>
-        <w:t xml:space="preserve"> de GitHub y</w:t>
+        <w:t xml:space="preserve"> de </w:t>
+      </w:r>
+      <w:proofErr w:type="spellStart"/>
+      <w:r>
+        <w:rPr>
+          <w:sz w:val="24"/>
+        </w:rPr>
+        <w:t>GitHub</w:t>
+      </w:r>
+      <w:proofErr w:type="spellEnd"/>
+      <w:r>
+        <w:rPr>
+          <w:sz w:val="24"/>
+        </w:rPr>
+        <w:t xml:space="preserve"> y</w:t>
       </w:r>
       <w:r>
         <w:rPr>
@@ -12007,15 +12069,16 @@
           <w:u w:val="single"/>
         </w:rPr>
       </w:pPr>
-      <w:bookmarkStart w:id="18" w:name="_Toc471896508"/>
+      <w:bookmarkStart w:id="17" w:name="_Toc471896508"/>
       <w:r>
         <w:rPr>
           <w:b/>
           <w:u w:val="single"/>
         </w:rPr>
+        <w:lastRenderedPageBreak/>
         <w:t>Gestión de liberaciones, despliegue y entregas</w:t>
       </w:r>
-      <w:bookmarkEnd w:id="18"/>
+      <w:bookmarkEnd w:id="17"/>
     </w:p>
     <w:p/>
     <w:p>
@@ -12030,7 +12093,7 @@
           <w:u w:val="single"/>
         </w:rPr>
       </w:pPr>
-      <w:bookmarkStart w:id="19" w:name="_Toc471896509"/>
+      <w:bookmarkStart w:id="18" w:name="_Toc471896509"/>
       <w:r>
         <w:rPr>
           <w:b/>
@@ -12038,7 +12101,7 @@
         </w:rPr>
         <w:t>Entregables</w:t>
       </w:r>
-      <w:bookmarkEnd w:id="19"/>
+      <w:bookmarkEnd w:id="18"/>
     </w:p>
     <w:p/>
     <w:p>
@@ -12203,7 +12266,7 @@
           <w:u w:val="single"/>
         </w:rPr>
       </w:pPr>
-      <w:bookmarkStart w:id="20" w:name="_Toc471896510"/>
+      <w:bookmarkStart w:id="19" w:name="_Toc471896510"/>
       <w:r>
         <w:rPr>
           <w:b/>
@@ -12211,7 +12274,7 @@
         </w:rPr>
         <w:t>Roles</w:t>
       </w:r>
-      <w:bookmarkEnd w:id="20"/>
+      <w:bookmarkEnd w:id="19"/>
     </w:p>
     <w:p/>
     <w:p>
@@ -12287,34 +12350,35 @@
           <w:u w:val="single"/>
         </w:rPr>
       </w:pPr>
-      <w:bookmarkStart w:id="21" w:name="_Toc471896511"/>
+      <w:bookmarkStart w:id="20" w:name="_Toc471896511"/>
       <w:r>
         <w:rPr>
           <w:b/>
           <w:u w:val="single"/>
         </w:rPr>
+        <w:lastRenderedPageBreak/>
         <w:t>Mapa de herramientas</w:t>
       </w:r>
-      <w:bookmarkEnd w:id="21"/>
+      <w:bookmarkEnd w:id="20"/>
     </w:p>
     <w:p/>
     <w:p>
       <w:pPr>
         <w:keepNext/>
         <w:ind w:left="-993"/>
-      </w:pPr>
-      <w:r>
-        <w:rPr>
-          <w:rFonts w:ascii="Arial" w:hAnsi="Arial" w:cs="Arial"/>
+        <w:jc w:val="center"/>
+      </w:pPr>
+      <w:bookmarkStart w:id="21" w:name="_GoBack"/>
+      <w:r>
+        <w:rPr>
           <w:noProof/>
-          <w:color w:val="000000"/>
           <w:lang w:eastAsia="es-ES"/>
         </w:rPr>
         <w:drawing>
-          <wp:inline distT="0" distB="0" distL="0" distR="0" wp14:anchorId="6DD90C2C" wp14:editId="3AB4EFEB">
-            <wp:extent cx="6534150" cy="4515293"/>
-            <wp:effectExtent l="0" t="0" r="0" b="0"/>
-            <wp:docPr id="3" name="Imagen 3" descr="https://lh6.googleusercontent.com/6J7jfnhhCcIlb3pewiP5DKu_E9Uzz21MjnCcxWtiwbDrHQ5LDTer_dYadYHVDUK2p0_ip-53vMStfBykSu3nFbVK6OxhNGMrMF_HaqtI22vKnJIc-5rSXunXN9zONWgZT_FRiq4U"/>
+          <wp:inline distT="0" distB="0" distL="0" distR="0">
+            <wp:extent cx="5772150" cy="4354790"/>
+            <wp:effectExtent l="0" t="0" r="0" b="8255"/>
+            <wp:docPr id="23" name="Imagen 23" descr="C:\Users\Jorge Puente Zaro\Desktop\MapaHerramientas.png"/>
             <wp:cNvGraphicFramePr>
               <a:graphicFrameLocks xmlns:a="http://schemas.openxmlformats.org/drawingml/2006/main" noChangeAspect="1"/>
             </wp:cNvGraphicFramePr>
@@ -12322,7 +12386,7 @@
               <a:graphicData uri="http://schemas.openxmlformats.org/drawingml/2006/picture">
                 <pic:pic xmlns:pic="http://schemas.openxmlformats.org/drawingml/2006/picture">
                   <pic:nvPicPr>
-                    <pic:cNvPr id="0" name="Picture 1" descr="https://lh6.googleusercontent.com/6J7jfnhhCcIlb3pewiP5DKu_E9Uzz21MjnCcxWtiwbDrHQ5LDTer_dYadYHVDUK2p0_ip-53vMStfBykSu3nFbVK6OxhNGMrMF_HaqtI22vKnJIc-5rSXunXN9zONWgZT_FRiq4U"/>
+                    <pic:cNvPr id="0" name="Picture 1" descr="C:\Users\Jorge Puente Zaro\Desktop\MapaHerramientas.png"/>
                     <pic:cNvPicPr>
                       <a:picLocks noChangeAspect="1" noChangeArrowheads="1"/>
                     </pic:cNvPicPr>
@@ -12343,7 +12407,7 @@
                   <pic:spPr bwMode="auto">
                     <a:xfrm>
                       <a:off x="0" y="0"/>
-                      <a:ext cx="6555481" cy="4530033"/>
+                      <a:ext cx="5775750" cy="4357506"/>
                     </a:xfrm>
                     <a:prstGeom prst="rect">
                       <a:avLst/>
@@ -12359,6 +12423,7 @@
           </wp:inline>
         </w:drawing>
       </w:r>
+      <w:bookmarkEnd w:id="21"/>
     </w:p>
     <w:p>
       <w:pPr>
@@ -12705,6 +12770,7 @@
           <w:noProof/>
           <w:lang w:eastAsia="es-ES"/>
         </w:rPr>
+        <w:lastRenderedPageBreak/>
         <w:drawing>
           <wp:anchor distT="0" distB="0" distL="114300" distR="114300" simplePos="0" relativeHeight="251667456" behindDoc="0" locked="0" layoutInCell="1" allowOverlap="1" wp14:anchorId="51A8F01F" wp14:editId="5910A3A3">
             <wp:simplePos x="0" y="0"/>
@@ -13768,28 +13834,26 @@
     <w:p>
       <w:pPr>
         <w:jc w:val="both"/>
-        <w:rPr>
-          <w:sz w:val="24"/>
-        </w:rPr>
       </w:pPr>
       <w:r>
         <w:rPr>
           <w:noProof/>
           <w:lang w:eastAsia="es-ES"/>
         </w:rPr>
+        <w:lastRenderedPageBreak/>
         <w:drawing>
-          <wp:anchor distT="0" distB="0" distL="114300" distR="114300" simplePos="0" relativeHeight="251674624" behindDoc="0" locked="0" layoutInCell="1" allowOverlap="1" wp14:anchorId="4D7202D5" wp14:editId="29E3939A">
+          <wp:anchor distT="0" distB="0" distL="114300" distR="114300" simplePos="0" relativeHeight="251674624" behindDoc="0" locked="0" layoutInCell="1" allowOverlap="1" wp14:anchorId="164FB306" wp14:editId="0A93ADD9">
             <wp:simplePos x="0" y="0"/>
             <wp:positionH relativeFrom="column">
-              <wp:posOffset>5489402</wp:posOffset>
+              <wp:posOffset>5425440</wp:posOffset>
             </wp:positionH>
             <wp:positionV relativeFrom="paragraph">
-              <wp:posOffset>165</wp:posOffset>
+              <wp:posOffset>119380</wp:posOffset>
             </wp:positionV>
-            <wp:extent cx="892810" cy="892810"/>
+            <wp:extent cx="933450" cy="933450"/>
             <wp:effectExtent l="0" t="0" r="0" b="0"/>
             <wp:wrapSquare wrapText="bothSides"/>
-            <wp:docPr id="23" name="Imagen 23" descr="Resultado de imagen de waffle.io logo"/>
+            <wp:docPr id="7" name="Imagen 7" descr="https://lh6.googleusercontent.com/_HEaNhDDfTVaFqnXj5gMz-F07cy9ys0IUgnnn2BQhhAg7yszy0tBmFmNLU2g8Lu0lo1a7OLt2dF-z4FcAJyd7X-IPcNMwxx7zPdoDgc-Y2mQic0aaxWvtOf4cs6_6AiNt8CxB96Z"/>
             <wp:cNvGraphicFramePr>
               <a:graphicFrameLocks xmlns:a="http://schemas.openxmlformats.org/drawingml/2006/main" noChangeAspect="1"/>
             </wp:cNvGraphicFramePr>
@@ -13797,13 +13861,13 @@
               <a:graphicData uri="http://schemas.openxmlformats.org/drawingml/2006/picture">
                 <pic:pic xmlns:pic="http://schemas.openxmlformats.org/drawingml/2006/picture">
                   <pic:nvPicPr>
-                    <pic:cNvPr id="0" name="Picture 68" descr="Resultado de imagen de waffle.io logo"/>
+                    <pic:cNvPr id="0" name="Picture 1" descr="https://lh6.googleusercontent.com/_HEaNhDDfTVaFqnXj5gMz-F07cy9ys0IUgnnn2BQhhAg7yszy0tBmFmNLU2g8Lu0lo1a7OLt2dF-z4FcAJyd7X-IPcNMwxx7zPdoDgc-Y2mQic0aaxWvtOf4cs6_6AiNt8CxB96Z"/>
                     <pic:cNvPicPr>
                       <a:picLocks noChangeAspect="1" noChangeArrowheads="1"/>
                     </pic:cNvPicPr>
                   </pic:nvPicPr>
                   <pic:blipFill>
-                    <a:blip r:embed="rId53" cstate="print">
+                    <a:blip r:embed="rId53">
                       <a:extLst>
                         <a:ext uri="{28A0092B-C50C-407E-A947-70E740481C1C}">
                           <a14:useLocalDpi xmlns:a14="http://schemas.microsoft.com/office/drawing/2010/main" val="0"/>
@@ -13818,7 +13882,7 @@
                   <pic:spPr bwMode="auto">
                     <a:xfrm>
                       <a:off x="0" y="0"/>
-                      <a:ext cx="892810" cy="892810"/>
+                      <a:ext cx="933450" cy="933450"/>
                     </a:xfrm>
                     <a:prstGeom prst="rect">
                       <a:avLst/>
@@ -13840,54 +13904,259 @@
           </wp:anchor>
         </w:drawing>
       </w:r>
-      <w:r>
-        <w:rPr>
+      <w:proofErr w:type="spellStart"/>
+      <w:r>
+        <w:rPr>
+          <w:rFonts w:ascii="Calibri" w:hAnsi="Calibri"/>
           <w:b/>
-          <w:sz w:val="24"/>
-        </w:rPr>
-        <w:t>Waffle</w:t>
-      </w:r>
-      <w:r>
-        <w:rPr>
+          <w:bCs/>
+          <w:color w:val="000000"/>
+        </w:rPr>
+        <w:t>ZenHub</w:t>
+      </w:r>
+      <w:proofErr w:type="spellEnd"/>
+      <w:r>
+        <w:rPr>
+          <w:rFonts w:ascii="Calibri" w:hAnsi="Calibri"/>
+          <w:color w:val="000000"/>
+        </w:rPr>
+        <w:t xml:space="preserve"> es la herramienta que nos permite tener un seguimiento detallado de las incidencias que se generen en </w:t>
+      </w:r>
+      <w:proofErr w:type="spellStart"/>
+      <w:r>
+        <w:rPr>
+          <w:rFonts w:ascii="Calibri" w:hAnsi="Calibri"/>
+          <w:color w:val="000000"/>
+        </w:rPr>
+        <w:t>GitHub</w:t>
+      </w:r>
+      <w:proofErr w:type="spellEnd"/>
+      <w:r>
+        <w:rPr>
+          <w:rFonts w:ascii="Calibri" w:hAnsi="Calibri"/>
+          <w:color w:val="000000"/>
+        </w:rPr>
+        <w:t xml:space="preserve">. Se trata de una extensión de Google </w:t>
+      </w:r>
+      <w:proofErr w:type="spellStart"/>
+      <w:r>
+        <w:rPr>
+          <w:rFonts w:ascii="Calibri" w:hAnsi="Calibri"/>
+          <w:color w:val="000000"/>
+        </w:rPr>
+        <w:t>Chrome</w:t>
+      </w:r>
+      <w:proofErr w:type="spellEnd"/>
+      <w:r>
+        <w:rPr>
+          <w:rFonts w:ascii="Calibri" w:hAnsi="Calibri"/>
+          <w:color w:val="000000"/>
+        </w:rPr>
+        <w:t xml:space="preserve"> que nos permite asignarles estados a las incidencias mediante la técnica de tableros </w:t>
+      </w:r>
+      <w:proofErr w:type="spellStart"/>
+      <w:r>
+        <w:rPr>
+          <w:rFonts w:ascii="Calibri" w:hAnsi="Calibri"/>
+          <w:color w:val="000000"/>
+        </w:rPr>
+        <w:t>Kanban</w:t>
+      </w:r>
+      <w:proofErr w:type="spellEnd"/>
+      <w:r>
+        <w:rPr>
+          <w:rFonts w:ascii="Calibri" w:hAnsi="Calibri"/>
+          <w:color w:val="000000"/>
+        </w:rPr>
+        <w:t>, que facilita la gestión al mostrar las incidencias y sus estados de una forma más visual. Además, permite asignar peso a las tareas de forma que se pueda priorizar unas tareas frente a otras. Por último, una de las propiedades más características de esta herramienta es la posibilidad de crear “</w:t>
+      </w:r>
+      <w:proofErr w:type="spellStart"/>
+      <w:r>
+        <w:rPr>
+          <w:rFonts w:ascii="Calibri" w:hAnsi="Calibri"/>
+          <w:color w:val="000000"/>
+        </w:rPr>
+        <w:t>Epic</w:t>
+      </w:r>
+      <w:proofErr w:type="spellEnd"/>
+      <w:r>
+        <w:rPr>
+          <w:rFonts w:ascii="Calibri" w:hAnsi="Calibri"/>
+          <w:color w:val="000000"/>
+        </w:rPr>
+        <w:t xml:space="preserve"> </w:t>
+      </w:r>
+      <w:proofErr w:type="spellStart"/>
+      <w:r>
+        <w:rPr>
+          <w:rFonts w:ascii="Calibri" w:hAnsi="Calibri"/>
+          <w:color w:val="000000"/>
+        </w:rPr>
+        <w:t>issues</w:t>
+      </w:r>
+      <w:proofErr w:type="spellEnd"/>
+      <w:r>
+        <w:rPr>
+          <w:rFonts w:ascii="Calibri" w:hAnsi="Calibri"/>
+          <w:color w:val="000000"/>
+        </w:rPr>
+        <w:t xml:space="preserve">”. Estas incidencias permiten englobar a un grupo de tareas, siendo la “épica” la tarea madre y el resto las </w:t>
+      </w:r>
+      <w:proofErr w:type="spellStart"/>
+      <w:r>
+        <w:rPr>
+          <w:rFonts w:ascii="Calibri" w:hAnsi="Calibri"/>
+          <w:color w:val="000000"/>
+        </w:rPr>
+        <w:t>subtareas</w:t>
+      </w:r>
+      <w:proofErr w:type="spellEnd"/>
+      <w:r>
+        <w:rPr>
+          <w:rFonts w:ascii="Calibri" w:hAnsi="Calibri"/>
+          <w:color w:val="000000"/>
+        </w:rPr>
+        <w:t xml:space="preserve"> que la conforman.</w:t>
+      </w:r>
+      <w:r>
+        <w:t xml:space="preserve"> </w:t>
+      </w:r>
+    </w:p>
+    <w:p>
+      <w:pPr>
+        <w:jc w:val="both"/>
+        <w:rPr>
+          <w:rFonts w:ascii="Calibri" w:hAnsi="Calibri"/>
+          <w:color w:val="000000"/>
+        </w:rPr>
+      </w:pPr>
+      <w:r>
+        <w:rPr>
+          <w:noProof/>
+          <w:lang w:eastAsia="es-ES"/>
+        </w:rPr>
+        <w:drawing>
+          <wp:anchor distT="0" distB="0" distL="114300" distR="114300" simplePos="0" relativeHeight="251675648" behindDoc="0" locked="0" layoutInCell="1" allowOverlap="1">
+            <wp:simplePos x="0" y="0"/>
+            <wp:positionH relativeFrom="margin">
+              <wp:align>left</wp:align>
+            </wp:positionH>
+            <wp:positionV relativeFrom="paragraph">
+              <wp:posOffset>145415</wp:posOffset>
+            </wp:positionV>
+            <wp:extent cx="1809750" cy="619125"/>
+            <wp:effectExtent l="0" t="0" r="0" b="9525"/>
+            <wp:wrapSquare wrapText="bothSides"/>
+            <wp:docPr id="28" name="Imagen 28" descr="https://lh6.googleusercontent.com/24f96Hy31FlTXQLjcNzTkqtQ9iM4vI4DGJNTi3FGU0jTXXNZgNlV1lYljpU-B8qgGeUuhcvMtl9M9lpDX6I8IDOdnqBDgfydX0dIJoECiRSN65pFyLLyAOuJWE1mh_speFuTIE3K"/>
+            <wp:cNvGraphicFramePr>
+              <a:graphicFrameLocks xmlns:a="http://schemas.openxmlformats.org/drawingml/2006/main" noChangeAspect="1"/>
+            </wp:cNvGraphicFramePr>
+            <a:graphic xmlns:a="http://schemas.openxmlformats.org/drawingml/2006/main">
+              <a:graphicData uri="http://schemas.openxmlformats.org/drawingml/2006/picture">
+                <pic:pic xmlns:pic="http://schemas.openxmlformats.org/drawingml/2006/picture">
+                  <pic:nvPicPr>
+                    <pic:cNvPr id="0" name="Picture 3" descr="https://lh6.googleusercontent.com/24f96Hy31FlTXQLjcNzTkqtQ9iM4vI4DGJNTi3FGU0jTXXNZgNlV1lYljpU-B8qgGeUuhcvMtl9M9lpDX6I8IDOdnqBDgfydX0dIJoECiRSN65pFyLLyAOuJWE1mh_speFuTIE3K"/>
+                    <pic:cNvPicPr>
+                      <a:picLocks noChangeAspect="1" noChangeArrowheads="1"/>
+                    </pic:cNvPicPr>
+                  </pic:nvPicPr>
+                  <pic:blipFill>
+                    <a:blip r:embed="rId54" cstate="print">
+                      <a:extLst>
+                        <a:ext uri="{28A0092B-C50C-407E-A947-70E740481C1C}">
+                          <a14:useLocalDpi xmlns:a14="http://schemas.microsoft.com/office/drawing/2010/main" val="0"/>
+                        </a:ext>
+                      </a:extLst>
+                    </a:blip>
+                    <a:srcRect/>
+                    <a:stretch>
+                      <a:fillRect/>
+                    </a:stretch>
+                  </pic:blipFill>
+                  <pic:spPr bwMode="auto">
+                    <a:xfrm>
+                      <a:off x="0" y="0"/>
+                      <a:ext cx="1809750" cy="619125"/>
+                    </a:xfrm>
+                    <a:prstGeom prst="rect">
+                      <a:avLst/>
+                    </a:prstGeom>
+                    <a:noFill/>
+                    <a:ln>
+                      <a:noFill/>
+                    </a:ln>
+                  </pic:spPr>
+                </pic:pic>
+              </a:graphicData>
+            </a:graphic>
+          </wp:anchor>
+        </w:drawing>
+      </w:r>
+      <w:proofErr w:type="spellStart"/>
+      <w:r>
+        <w:rPr>
+          <w:rFonts w:ascii="Calibri" w:hAnsi="Calibri"/>
           <w:b/>
-          <w:sz w:val="24"/>
-        </w:rPr>
-        <w:t>.io</w:t>
-      </w:r>
-      <w:r>
-        <w:rPr>
-          <w:sz w:val="24"/>
-        </w:rPr>
-        <w:t xml:space="preserve"> es la herramienta que nos permite tener un seguimiento detallado de las incidencias que se generen en GitHub. Nos permite </w:t>
-      </w:r>
-      <w:r>
-        <w:rPr>
-          <w:sz w:val="24"/>
-        </w:rPr>
-        <w:t>asignarles</w:t>
-      </w:r>
-      <w:r>
-        <w:rPr>
-          <w:sz w:val="24"/>
-        </w:rPr>
-        <w:t xml:space="preserve"> estados a las incidencias mediante la técnica de tableros </w:t>
+          <w:bCs/>
+          <w:color w:val="000000"/>
+        </w:rPr>
+        <w:t>PyBuilder</w:t>
+      </w:r>
+      <w:proofErr w:type="spellEnd"/>
+      <w:r>
+        <w:rPr>
+          <w:rFonts w:ascii="Calibri" w:hAnsi="Calibri"/>
+          <w:color w:val="000000"/>
+        </w:rPr>
+        <w:t xml:space="preserve"> es una herramienta para la gestión y construcción de proyectos </w:t>
       </w:r>
       <w:proofErr w:type="spellStart"/>
       <w:r>
         <w:rPr>
-          <w:sz w:val="24"/>
-        </w:rPr>
-        <w:t>Kanban</w:t>
+          <w:rFonts w:ascii="Calibri" w:hAnsi="Calibri"/>
+          <w:color w:val="000000"/>
+        </w:rPr>
+        <w:t>Python</w:t>
       </w:r>
       <w:proofErr w:type="spellEnd"/>
       <w:r>
         <w:rPr>
-          <w:sz w:val="24"/>
-        </w:rPr>
-        <w:t>, que facilita la gestión al mostrar las incidencias y sus estados de una forma más visual.</w:t>
-      </w:r>
-      <w:r>
-        <w:t xml:space="preserve"> </w:t>
+          <w:rFonts w:ascii="Calibri" w:hAnsi="Calibri"/>
+          <w:color w:val="000000"/>
+        </w:rPr>
+        <w:t xml:space="preserve"> escrita íntegramente en dicho lenguaje. Además cuenta con un </w:t>
+      </w:r>
+      <w:proofErr w:type="spellStart"/>
+      <w:r>
+        <w:rPr>
+          <w:rFonts w:ascii="Calibri" w:hAnsi="Calibri"/>
+          <w:color w:val="000000"/>
+        </w:rPr>
+        <w:t>plugin</w:t>
+      </w:r>
+      <w:proofErr w:type="spellEnd"/>
+      <w:r>
+        <w:rPr>
+          <w:rFonts w:ascii="Calibri" w:hAnsi="Calibri"/>
+          <w:color w:val="000000"/>
+        </w:rPr>
+        <w:t xml:space="preserve"> que permite crear ciclos de vida de una forma muy similar al funcionamiento de Apache </w:t>
+      </w:r>
+      <w:proofErr w:type="spellStart"/>
+      <w:r>
+        <w:rPr>
+          <w:rFonts w:ascii="Calibri" w:hAnsi="Calibri"/>
+          <w:color w:val="000000"/>
+        </w:rPr>
+        <w:t>Maven</w:t>
+      </w:r>
+      <w:proofErr w:type="spellEnd"/>
+      <w:r>
+        <w:rPr>
+          <w:rFonts w:ascii="Calibri" w:hAnsi="Calibri"/>
+          <w:color w:val="000000"/>
+        </w:rPr>
+        <w:t>.</w:t>
       </w:r>
     </w:p>
     <w:p>
@@ -14034,8 +14303,8 @@
       </w:r>
     </w:p>
     <w:sectPr>
-      <w:headerReference w:type="default" r:id="rId54"/>
-      <w:footerReference w:type="default" r:id="rId55"/>
+      <w:headerReference w:type="default" r:id="rId55"/>
+      <w:footerReference w:type="default" r:id="rId56"/>
       <w:pgSz w:w="11906" w:h="16838"/>
       <w:pgMar w:top="1417" w:right="1701" w:bottom="1417" w:left="1701" w:header="708" w:footer="708" w:gutter="0"/>
       <w:pgNumType w:start="0"/>
@@ -14048,7 +14317,7 @@
 </file>
 
 <file path=word/endnotes.xml><?xml version="1.0" encoding="utf-8"?>
-<w:endnotes xmlns:wpc="http://schemas.microsoft.com/office/word/2010/wordprocessingCanvas" xmlns:cx="http://schemas.microsoft.com/office/drawing/2014/chartex" xmlns:cx1="http://schemas.microsoft.com/office/drawing/2015/9/8/chartex" xmlns:cx2="http://schemas.microsoft.com/office/drawing/2015/10/21/chartex" xmlns:mc="http://schemas.openxmlformats.org/markup-compatibility/2006" xmlns:o="urn:schemas-microsoft-com:office:office" xmlns:r="http://schemas.openxmlformats.org/officeDocument/2006/relationships" xmlns:m="http://schemas.openxmlformats.org/officeDocument/2006/math" xmlns:v="urn:schemas-microsoft-com:vml" xmlns:wp14="http://schemas.microsoft.com/office/word/2010/wordprocessingDrawing" xmlns:wp="http://schemas.openxmlformats.org/drawingml/2006/wordprocessingDrawing" xmlns:w10="urn:schemas-microsoft-com:office:word" xmlns:w="http://schemas.openxmlformats.org/wordprocessingml/2006/main" xmlns:w14="http://schemas.microsoft.com/office/word/2010/wordml" xmlns:w15="http://schemas.microsoft.com/office/word/2012/wordml" xmlns:w16se="http://schemas.microsoft.com/office/word/2015/wordml/symex" xmlns:wpg="http://schemas.microsoft.com/office/word/2010/wordprocessingGroup" xmlns:wpi="http://schemas.microsoft.com/office/word/2010/wordprocessingInk" xmlns:wne="http://schemas.microsoft.com/office/word/2006/wordml" xmlns:wps="http://schemas.microsoft.com/office/word/2010/wordprocessingShape" mc:Ignorable="w14 w15 w16se wp14">
+<w:endnotes xmlns:wpc="http://schemas.microsoft.com/office/word/2010/wordprocessingCanvas" xmlns:mc="http://schemas.openxmlformats.org/markup-compatibility/2006" xmlns:o="urn:schemas-microsoft-com:office:office" xmlns:r="http://schemas.openxmlformats.org/officeDocument/2006/relationships" xmlns:m="http://schemas.openxmlformats.org/officeDocument/2006/math" xmlns:v="urn:schemas-microsoft-com:vml" xmlns:wp14="http://schemas.microsoft.com/office/word/2010/wordprocessingDrawing" xmlns:wp="http://schemas.openxmlformats.org/drawingml/2006/wordprocessingDrawing" xmlns:w10="urn:schemas-microsoft-com:office:word" xmlns:w="http://schemas.openxmlformats.org/wordprocessingml/2006/main" xmlns:w14="http://schemas.microsoft.com/office/word/2010/wordml" xmlns:w15="http://schemas.microsoft.com/office/word/2012/wordml" xmlns:wpg="http://schemas.microsoft.com/office/word/2010/wordprocessingGroup" xmlns:wpi="http://schemas.microsoft.com/office/word/2010/wordprocessingInk" xmlns:wne="http://schemas.microsoft.com/office/word/2006/wordml" xmlns:wps="http://schemas.microsoft.com/office/word/2010/wordprocessingShape" mc:Ignorable="w14 w15 wp14">
   <w:endnote w:type="separator" w:id="-1">
     <w:p>
       <w:pPr>
@@ -14073,7 +14342,7 @@
 </file>
 
 <file path=word/footer1.xml><?xml version="1.0" encoding="utf-8"?>
-<w:ftr xmlns:wpc="http://schemas.microsoft.com/office/word/2010/wordprocessingCanvas" xmlns:cx="http://schemas.microsoft.com/office/drawing/2014/chartex" xmlns:cx1="http://schemas.microsoft.com/office/drawing/2015/9/8/chartex" xmlns:cx2="http://schemas.microsoft.com/office/drawing/2015/10/21/chartex" xmlns:mc="http://schemas.openxmlformats.org/markup-compatibility/2006" xmlns:o="urn:schemas-microsoft-com:office:office" xmlns:r="http://schemas.openxmlformats.org/officeDocument/2006/relationships" xmlns:m="http://schemas.openxmlformats.org/officeDocument/2006/math" xmlns:v="urn:schemas-microsoft-com:vml" xmlns:wp14="http://schemas.microsoft.com/office/word/2010/wordprocessingDrawing" xmlns:wp="http://schemas.openxmlformats.org/drawingml/2006/wordprocessingDrawing" xmlns:w10="urn:schemas-microsoft-com:office:word" xmlns:w="http://schemas.openxmlformats.org/wordprocessingml/2006/main" xmlns:w14="http://schemas.microsoft.com/office/word/2010/wordml" xmlns:w15="http://schemas.microsoft.com/office/word/2012/wordml" xmlns:w16se="http://schemas.microsoft.com/office/word/2015/wordml/symex" xmlns:wpg="http://schemas.microsoft.com/office/word/2010/wordprocessingGroup" xmlns:wpi="http://schemas.microsoft.com/office/word/2010/wordprocessingInk" xmlns:wne="http://schemas.microsoft.com/office/word/2006/wordml" xmlns:wps="http://schemas.microsoft.com/office/word/2010/wordprocessingShape" mc:Ignorable="w14 w15 w16se wp14">
+<w:ftr xmlns:wpc="http://schemas.microsoft.com/office/word/2010/wordprocessingCanvas" xmlns:mc="http://schemas.openxmlformats.org/markup-compatibility/2006" xmlns:o="urn:schemas-microsoft-com:office:office" xmlns:r="http://schemas.openxmlformats.org/officeDocument/2006/relationships" xmlns:m="http://schemas.openxmlformats.org/officeDocument/2006/math" xmlns:v="urn:schemas-microsoft-com:vml" xmlns:wp14="http://schemas.microsoft.com/office/word/2010/wordprocessingDrawing" xmlns:wp="http://schemas.openxmlformats.org/drawingml/2006/wordprocessingDrawing" xmlns:w10="urn:schemas-microsoft-com:office:word" xmlns:w="http://schemas.openxmlformats.org/wordprocessingml/2006/main" xmlns:w14="http://schemas.microsoft.com/office/word/2010/wordml" xmlns:w15="http://schemas.microsoft.com/office/word/2012/wordml" xmlns:wpg="http://schemas.microsoft.com/office/word/2010/wordprocessingGroup" xmlns:wpi="http://schemas.microsoft.com/office/word/2010/wordprocessingInk" xmlns:wne="http://schemas.microsoft.com/office/word/2006/wordml" xmlns:wps="http://schemas.microsoft.com/office/word/2010/wordprocessingShape" mc:Ignorable="w14 w15 wp14">
   <w:sdt>
     <w:sdtPr>
       <w:id w:val="896318998"/>
@@ -14082,6 +14351,7 @@
         <w:docPartUnique/>
       </w:docPartObj>
     </w:sdtPr>
+    <w:sdtEndPr/>
     <w:sdtContent>
       <w:p>
         <w:pPr>
@@ -14101,7 +14371,7 @@
           <w:rPr>
             <w:noProof/>
           </w:rPr>
-          <w:t>15</w:t>
+          <w:t>23</w:t>
         </w:r>
         <w:r>
           <w:fldChar w:fldCharType="end"/>
@@ -14118,7 +14388,7 @@
 </file>
 
 <file path=word/footnotes.xml><?xml version="1.0" encoding="utf-8"?>
-<w:footnotes xmlns:wpc="http://schemas.microsoft.com/office/word/2010/wordprocessingCanvas" xmlns:cx="http://schemas.microsoft.com/office/drawing/2014/chartex" xmlns:cx1="http://schemas.microsoft.com/office/drawing/2015/9/8/chartex" xmlns:cx2="http://schemas.microsoft.com/office/drawing/2015/10/21/chartex" xmlns:mc="http://schemas.openxmlformats.org/markup-compatibility/2006" xmlns:o="urn:schemas-microsoft-com:office:office" xmlns:r="http://schemas.openxmlformats.org/officeDocument/2006/relationships" xmlns:m="http://schemas.openxmlformats.org/officeDocument/2006/math" xmlns:v="urn:schemas-microsoft-com:vml" xmlns:wp14="http://schemas.microsoft.com/office/word/2010/wordprocessingDrawing" xmlns:wp="http://schemas.openxmlformats.org/drawingml/2006/wordprocessingDrawing" xmlns:w10="urn:schemas-microsoft-com:office:word" xmlns:w="http://schemas.openxmlformats.org/wordprocessingml/2006/main" xmlns:w14="http://schemas.microsoft.com/office/word/2010/wordml" xmlns:w15="http://schemas.microsoft.com/office/word/2012/wordml" xmlns:w16se="http://schemas.microsoft.com/office/word/2015/wordml/symex" xmlns:wpg="http://schemas.microsoft.com/office/word/2010/wordprocessingGroup" xmlns:wpi="http://schemas.microsoft.com/office/word/2010/wordprocessingInk" xmlns:wne="http://schemas.microsoft.com/office/word/2006/wordml" xmlns:wps="http://schemas.microsoft.com/office/word/2010/wordprocessingShape" mc:Ignorable="w14 w15 w16se wp14">
+<w:footnotes xmlns:wpc="http://schemas.microsoft.com/office/word/2010/wordprocessingCanvas" xmlns:mc="http://schemas.openxmlformats.org/markup-compatibility/2006" xmlns:o="urn:schemas-microsoft-com:office:office" xmlns:r="http://schemas.openxmlformats.org/officeDocument/2006/relationships" xmlns:m="http://schemas.openxmlformats.org/officeDocument/2006/math" xmlns:v="urn:schemas-microsoft-com:vml" xmlns:wp14="http://schemas.microsoft.com/office/word/2010/wordprocessingDrawing" xmlns:wp="http://schemas.openxmlformats.org/drawingml/2006/wordprocessingDrawing" xmlns:w10="urn:schemas-microsoft-com:office:word" xmlns:w="http://schemas.openxmlformats.org/wordprocessingml/2006/main" xmlns:w14="http://schemas.microsoft.com/office/word/2010/wordml" xmlns:w15="http://schemas.microsoft.com/office/word/2012/wordml" xmlns:wpg="http://schemas.microsoft.com/office/word/2010/wordprocessingGroup" xmlns:wpi="http://schemas.microsoft.com/office/word/2010/wordprocessingInk" xmlns:wne="http://schemas.microsoft.com/office/word/2006/wordml" xmlns:wps="http://schemas.microsoft.com/office/word/2010/wordprocessingShape" mc:Ignorable="w14 w15 wp14">
   <w:footnote w:type="separator" w:id="-1">
     <w:p>
       <w:pPr>
@@ -14143,7 +14413,7 @@
 </file>
 
 <file path=word/header1.xml><?xml version="1.0" encoding="utf-8"?>
-<w:hdr xmlns:wpc="http://schemas.microsoft.com/office/word/2010/wordprocessingCanvas" xmlns:cx="http://schemas.microsoft.com/office/drawing/2014/chartex" xmlns:cx1="http://schemas.microsoft.com/office/drawing/2015/9/8/chartex" xmlns:cx2="http://schemas.microsoft.com/office/drawing/2015/10/21/chartex" xmlns:mc="http://schemas.openxmlformats.org/markup-compatibility/2006" xmlns:o="urn:schemas-microsoft-com:office:office" xmlns:r="http://schemas.openxmlformats.org/officeDocument/2006/relationships" xmlns:m="http://schemas.openxmlformats.org/officeDocument/2006/math" xmlns:v="urn:schemas-microsoft-com:vml" xmlns:wp14="http://schemas.microsoft.com/office/word/2010/wordprocessingDrawing" xmlns:wp="http://schemas.openxmlformats.org/drawingml/2006/wordprocessingDrawing" xmlns:w10="urn:schemas-microsoft-com:office:word" xmlns:w="http://schemas.openxmlformats.org/wordprocessingml/2006/main" xmlns:w14="http://schemas.microsoft.com/office/word/2010/wordml" xmlns:w15="http://schemas.microsoft.com/office/word/2012/wordml" xmlns:w16se="http://schemas.microsoft.com/office/word/2015/wordml/symex" xmlns:wpg="http://schemas.microsoft.com/office/word/2010/wordprocessingGroup" xmlns:wpi="http://schemas.microsoft.com/office/word/2010/wordprocessingInk" xmlns:wne="http://schemas.microsoft.com/office/word/2006/wordml" xmlns:wps="http://schemas.microsoft.com/office/word/2010/wordprocessingShape" mc:Ignorable="w14 w15 w16se wp14">
+<w:hdr xmlns:wpc="http://schemas.microsoft.com/office/word/2010/wordprocessingCanvas" xmlns:mc="http://schemas.openxmlformats.org/markup-compatibility/2006" xmlns:o="urn:schemas-microsoft-com:office:office" xmlns:r="http://schemas.openxmlformats.org/officeDocument/2006/relationships" xmlns:m="http://schemas.openxmlformats.org/officeDocument/2006/math" xmlns:v="urn:schemas-microsoft-com:vml" xmlns:wp14="http://schemas.microsoft.com/office/word/2010/wordprocessingDrawing" xmlns:wp="http://schemas.openxmlformats.org/drawingml/2006/wordprocessingDrawing" xmlns:w10="urn:schemas-microsoft-com:office:word" xmlns:w="http://schemas.openxmlformats.org/wordprocessingml/2006/main" xmlns:w14="http://schemas.microsoft.com/office/word/2010/wordml" xmlns:w15="http://schemas.microsoft.com/office/word/2012/wordml" xmlns:wpg="http://schemas.microsoft.com/office/word/2010/wordprocessingGroup" xmlns:wpi="http://schemas.microsoft.com/office/word/2010/wordprocessingInk" xmlns:wne="http://schemas.microsoft.com/office/word/2006/wordml" xmlns:wps="http://schemas.microsoft.com/office/word/2010/wordprocessingShape" mc:Ignorable="w14 w15 wp14">
   <w:p>
     <w:pPr>
       <w:pStyle w:val="Encabezado"/>
@@ -14168,6 +14438,7 @@
         <w:dataBinding w:prefixMappings="xmlns:ns0='http://schemas.openxmlformats.org/package/2006/metadata/core-properties' xmlns:ns1='http://purl.org/dc/elements/1.1/'" w:xpath="/ns0:coreProperties[1]/ns1:title[1]" w:storeItemID="{6C3C8BC8-F283-45AE-878A-BAB7291924A1}"/>
         <w:text/>
       </w:sdtPr>
+      <w:sdtEndPr/>
       <w:sdtContent>
         <w:r>
           <w:rPr>
@@ -14210,6 +14481,7 @@
           <w:calendar w:val="gregorian"/>
         </w:date>
       </w:sdtPr>
+      <w:sdtEndPr/>
       <w:sdtContent>
         <w:r>
           <w:rPr>
@@ -14232,8 +14504,8 @@
 </file>
 
 <file path=word/numbering.xml><?xml version="1.0" encoding="utf-8"?>
-<w:numbering xmlns:wpc="http://schemas.microsoft.com/office/word/2010/wordprocessingCanvas" xmlns:cx="http://schemas.microsoft.com/office/drawing/2014/chartex" xmlns:cx1="http://schemas.microsoft.com/office/drawing/2015/9/8/chartex" xmlns:cx2="http://schemas.microsoft.com/office/drawing/2015/10/21/chartex" xmlns:mc="http://schemas.openxmlformats.org/markup-compatibility/2006" xmlns:o="urn:schemas-microsoft-com:office:office" xmlns:r="http://schemas.openxmlformats.org/officeDocument/2006/relationships" xmlns:m="http://schemas.openxmlformats.org/officeDocument/2006/math" xmlns:v="urn:schemas-microsoft-com:vml" xmlns:wp14="http://schemas.microsoft.com/office/word/2010/wordprocessingDrawing" xmlns:wp="http://schemas.openxmlformats.org/drawingml/2006/wordprocessingDrawing" xmlns:w10="urn:schemas-microsoft-com:office:word" xmlns:w="http://schemas.openxmlformats.org/wordprocessingml/2006/main" xmlns:w14="http://schemas.microsoft.com/office/word/2010/wordml" xmlns:w15="http://schemas.microsoft.com/office/word/2012/wordml" xmlns:w16se="http://schemas.microsoft.com/office/word/2015/wordml/symex" xmlns:wpg="http://schemas.microsoft.com/office/word/2010/wordprocessingGroup" xmlns:wpi="http://schemas.microsoft.com/office/word/2010/wordprocessingInk" xmlns:wne="http://schemas.microsoft.com/office/word/2006/wordml" xmlns:wps="http://schemas.microsoft.com/office/word/2010/wordprocessingShape" mc:Ignorable="w14 w15 w16se wp14">
-  <w:abstractNum w:abstractNumId="0" w15:restartNumberingAfterBreak="0">
+<w:numbering xmlns:wpc="http://schemas.microsoft.com/office/word/2010/wordprocessingCanvas" xmlns:mc="http://schemas.openxmlformats.org/markup-compatibility/2006" xmlns:o="urn:schemas-microsoft-com:office:office" xmlns:r="http://schemas.openxmlformats.org/officeDocument/2006/relationships" xmlns:m="http://schemas.openxmlformats.org/officeDocument/2006/math" xmlns:v="urn:schemas-microsoft-com:vml" xmlns:wp14="http://schemas.microsoft.com/office/word/2010/wordprocessingDrawing" xmlns:wp="http://schemas.openxmlformats.org/drawingml/2006/wordprocessingDrawing" xmlns:w10="urn:schemas-microsoft-com:office:word" xmlns:w="http://schemas.openxmlformats.org/wordprocessingml/2006/main" xmlns:w14="http://schemas.microsoft.com/office/word/2010/wordml" xmlns:w15="http://schemas.microsoft.com/office/word/2012/wordml" xmlns:wpg="http://schemas.microsoft.com/office/word/2010/wordprocessingGroup" xmlns:wpi="http://schemas.microsoft.com/office/word/2010/wordprocessingInk" xmlns:wne="http://schemas.microsoft.com/office/word/2006/wordml" xmlns:wps="http://schemas.microsoft.com/office/word/2010/wordprocessingShape" mc:Ignorable="w14 w15 wp14">
+  <w:abstractNum w:abstractNumId="0">
     <w:nsid w:val="0ADC5DCE"/>
     <w:multiLevelType w:val="hybridMultilevel"/>
     <w:tmpl w:val="0178A2B8"/>
@@ -14346,7 +14618,7 @@
       </w:rPr>
     </w:lvl>
   </w:abstractNum>
-  <w:abstractNum w:abstractNumId="1" w15:restartNumberingAfterBreak="0">
+  <w:abstractNum w:abstractNumId="1">
     <w:nsid w:val="12684E2F"/>
     <w:multiLevelType w:val="hybridMultilevel"/>
     <w:tmpl w:val="0484A6E2"/>
@@ -14460,7 +14732,7 @@
       </w:rPr>
     </w:lvl>
   </w:abstractNum>
-  <w:abstractNum w:abstractNumId="2" w15:restartNumberingAfterBreak="0">
+  <w:abstractNum w:abstractNumId="2">
     <w:nsid w:val="195B7018"/>
     <w:multiLevelType w:val="multilevel"/>
     <w:tmpl w:val="11C87358"/>
@@ -14609,7 +14881,7 @@
       </w:rPr>
     </w:lvl>
   </w:abstractNum>
-  <w:abstractNum w:abstractNumId="3" w15:restartNumberingAfterBreak="0">
+  <w:abstractNum w:abstractNumId="3">
     <w:nsid w:val="2B854338"/>
     <w:multiLevelType w:val="hybridMultilevel"/>
     <w:tmpl w:val="CEF64D60"/>
@@ -14698,7 +14970,7 @@
       </w:pPr>
     </w:lvl>
   </w:abstractNum>
-  <w:abstractNum w:abstractNumId="4" w15:restartNumberingAfterBreak="0">
+  <w:abstractNum w:abstractNumId="4">
     <w:nsid w:val="3FD17C4A"/>
     <w:multiLevelType w:val="multilevel"/>
     <w:tmpl w:val="A3DCBA5E"/>
@@ -14819,7 +15091,7 @@
       </w:rPr>
     </w:lvl>
   </w:abstractNum>
-  <w:abstractNum w:abstractNumId="5" w15:restartNumberingAfterBreak="0">
+  <w:abstractNum w:abstractNumId="5">
     <w:nsid w:val="472C31F0"/>
     <w:multiLevelType w:val="multilevel"/>
     <w:tmpl w:val="EA36A282"/>
@@ -14968,7 +15240,7 @@
       </w:rPr>
     </w:lvl>
   </w:abstractNum>
-  <w:abstractNum w:abstractNumId="6" w15:restartNumberingAfterBreak="0">
+  <w:abstractNum w:abstractNumId="6">
     <w:nsid w:val="4C715C06"/>
     <w:multiLevelType w:val="multilevel"/>
     <w:tmpl w:val="30DCC6AC"/>
@@ -15117,7 +15389,7 @@
       </w:rPr>
     </w:lvl>
   </w:abstractNum>
-  <w:abstractNum w:abstractNumId="7" w15:restartNumberingAfterBreak="0">
+  <w:abstractNum w:abstractNumId="7">
     <w:nsid w:val="4E42099E"/>
     <w:multiLevelType w:val="multilevel"/>
     <w:tmpl w:val="A3DCBA5E"/>
@@ -15238,7 +15510,7 @@
       </w:rPr>
     </w:lvl>
   </w:abstractNum>
-  <w:abstractNum w:abstractNumId="8" w15:restartNumberingAfterBreak="0">
+  <w:abstractNum w:abstractNumId="8">
     <w:nsid w:val="4F2F73C7"/>
     <w:multiLevelType w:val="hybridMultilevel"/>
     <w:tmpl w:val="F5681828"/>
@@ -15351,7 +15623,7 @@
       </w:rPr>
     </w:lvl>
   </w:abstractNum>
-  <w:abstractNum w:abstractNumId="9" w15:restartNumberingAfterBreak="0">
+  <w:abstractNum w:abstractNumId="9">
     <w:nsid w:val="5C3B0520"/>
     <w:multiLevelType w:val="hybridMultilevel"/>
     <w:tmpl w:val="1F14BE7C"/>
@@ -15440,7 +15712,7 @@
       </w:pPr>
     </w:lvl>
   </w:abstractNum>
-  <w:abstractNum w:abstractNumId="10" w15:restartNumberingAfterBreak="0">
+  <w:abstractNum w:abstractNumId="10">
     <w:nsid w:val="746F2328"/>
     <w:multiLevelType w:val="multilevel"/>
     <w:tmpl w:val="0276D1D8"/>
@@ -15589,7 +15861,7 @@
       </w:rPr>
     </w:lvl>
   </w:abstractNum>
-  <w:abstractNum w:abstractNumId="11" w15:restartNumberingAfterBreak="0">
+  <w:abstractNum w:abstractNumId="11">
     <w:nsid w:val="7CE83383"/>
     <w:multiLevelType w:val="hybridMultilevel"/>
     <w:tmpl w:val="C6809F46"/>
@@ -15702,7 +15974,7 @@
       </w:rPr>
     </w:lvl>
   </w:abstractNum>
-  <w:abstractNum w:abstractNumId="12" w15:restartNumberingAfterBreak="0">
+  <w:abstractNum w:abstractNumId="12">
     <w:nsid w:val="7F937C8F"/>
     <w:multiLevelType w:val="multilevel"/>
     <w:tmpl w:val="AD88E684"/>
@@ -15894,7 +16166,7 @@
 </file>
 
 <file path=word/styles.xml><?xml version="1.0" encoding="utf-8"?>
-<w:styles xmlns:mc="http://schemas.openxmlformats.org/markup-compatibility/2006" xmlns:r="http://schemas.openxmlformats.org/officeDocument/2006/relationships" xmlns:w="http://schemas.openxmlformats.org/wordprocessingml/2006/main" xmlns:w14="http://schemas.microsoft.com/office/word/2010/wordml" xmlns:w15="http://schemas.microsoft.com/office/word/2012/wordml" xmlns:w16se="http://schemas.microsoft.com/office/word/2015/wordml/symex" mc:Ignorable="w14 w15 w16se">
+<w:styles xmlns:mc="http://schemas.openxmlformats.org/markup-compatibility/2006" xmlns:r="http://schemas.openxmlformats.org/officeDocument/2006/relationships" xmlns:w="http://schemas.openxmlformats.org/wordprocessingml/2006/main" xmlns:w14="http://schemas.microsoft.com/office/word/2010/wordml" xmlns:w15="http://schemas.microsoft.com/office/word/2012/wordml" mc:Ignorable="w14 w15">
   <w:docDefaults>
     <w:rPrDefault>
       <w:rPr>
@@ -15910,7 +16182,7 @@
       </w:pPr>
     </w:pPrDefault>
   </w:docDefaults>
-  <w:latentStyles w:defLockedState="0" w:defUIPriority="99" w:defSemiHidden="0" w:defUnhideWhenUsed="0" w:defQFormat="0" w:count="372">
+  <w:latentStyles w:defLockedState="0" w:defUIPriority="99" w:defSemiHidden="0" w:defUnhideWhenUsed="0" w:defQFormat="0" w:count="371">
     <w:lsdException w:name="Normal" w:uiPriority="0" w:qFormat="1"/>
     <w:lsdException w:name="heading 1" w:uiPriority="9" w:qFormat="1"/>
     <w:lsdException w:name="heading 2" w:semiHidden="1" w:uiPriority="9" w:unhideWhenUsed="1" w:qFormat="1"/>
@@ -16282,7 +16554,6 @@
     <w:lsdException w:name="List Table 5 Dark Accent 6" w:uiPriority="50"/>
     <w:lsdException w:name="List Table 6 Colorful Accent 6" w:uiPriority="51"/>
     <w:lsdException w:name="List Table 7 Colorful Accent 6" w:uiPriority="52"/>
-    <w:lsdException w:name="Mention" w:semiHidden="1" w:unhideWhenUsed="1"/>
   </w:latentStyles>
   <w:style w:type="paragraph" w:default="1" w:styleId="Normal">
     <w:name w:val="Normal"/>
@@ -16446,6 +16717,7 @@
       <w:spacing w:after="0" w:line="240" w:lineRule="auto"/>
     </w:pPr>
     <w:tblPr>
+      <w:tblInd w:w="0" w:type="dxa"/>
       <w:tblBorders>
         <w:top w:val="single" w:sz="4" w:space="0" w:color="auto"/>
         <w:left w:val="single" w:sz="4" w:space="0" w:color="auto"/>
@@ -16454,6 +16726,12 @@
         <w:insideH w:val="single" w:sz="4" w:space="0" w:color="auto"/>
         <w:insideV w:val="single" w:sz="4" w:space="0" w:color="auto"/>
       </w:tblBorders>
+      <w:tblCellMar>
+        <w:top w:w="0" w:type="dxa"/>
+        <w:left w:w="108" w:type="dxa"/>
+        <w:bottom w:w="0" w:type="dxa"/>
+        <w:right w:w="108" w:type="dxa"/>
+      </w:tblCellMar>
     </w:tblPr>
   </w:style>
   <w:style w:type="table" w:styleId="Tabladecuadrcula4-nfasis5">
@@ -16467,6 +16745,7 @@
     <w:tblPr>
       <w:tblStyleRowBandSize w:val="1"/>
       <w:tblStyleColBandSize w:val="1"/>
+      <w:tblInd w:w="0" w:type="dxa"/>
       <w:tblBorders>
         <w:top w:val="single" w:sz="4" w:space="0" w:color="8EAADB" w:themeColor="accent5" w:themeTint="99"/>
         <w:left w:val="single" w:sz="4" w:space="0" w:color="8EAADB" w:themeColor="accent5" w:themeTint="99"/>
@@ -16475,6 +16754,12 @@
         <w:insideH w:val="single" w:sz="4" w:space="0" w:color="8EAADB" w:themeColor="accent5" w:themeTint="99"/>
         <w:insideV w:val="single" w:sz="4" w:space="0" w:color="8EAADB" w:themeColor="accent5" w:themeTint="99"/>
       </w:tblBorders>
+      <w:tblCellMar>
+        <w:top w:w="0" w:type="dxa"/>
+        <w:left w:w="108" w:type="dxa"/>
+        <w:bottom w:w="0" w:type="dxa"/>
+        <w:right w:w="108" w:type="dxa"/>
+      </w:tblCellMar>
     </w:tblPr>
     <w:tblStylePr w:type="firstRow">
       <w:rPr>
@@ -16611,7 +16896,7 @@
     <w:uiPriority w:val="99"/>
     <w:rsid w:val="00BD651A"/>
   </w:style>
-  <w:style w:type="paragraph" w:styleId="TtuloTDC">
+  <w:style w:type="paragraph" w:styleId="TtulodeTDC">
     <w:name w:val="TOC Heading"/>
     <w:basedOn w:val="Ttulo1"/>
     <w:next w:val="Normal"/>
@@ -16666,7 +16951,7 @@
 </file>
 
 <file path=word/glossary/document.xml><?xml version="1.0" encoding="utf-8"?>
-<w:glossaryDocument xmlns:wpc="http://schemas.microsoft.com/office/word/2010/wordprocessingCanvas" xmlns:cx="http://schemas.microsoft.com/office/drawing/2014/chartex" xmlns:cx1="http://schemas.microsoft.com/office/drawing/2015/9/8/chartex" xmlns:cx2="http://schemas.microsoft.com/office/drawing/2015/10/21/chartex" xmlns:mc="http://schemas.openxmlformats.org/markup-compatibility/2006" xmlns:o="urn:schemas-microsoft-com:office:office" xmlns:r="http://schemas.openxmlformats.org/officeDocument/2006/relationships" xmlns:m="http://schemas.openxmlformats.org/officeDocument/2006/math" xmlns:v="urn:schemas-microsoft-com:vml" xmlns:wp14="http://schemas.microsoft.com/office/word/2010/wordprocessingDrawing" xmlns:wp="http://schemas.openxmlformats.org/drawingml/2006/wordprocessingDrawing" xmlns:w10="urn:schemas-microsoft-com:office:word" xmlns:w="http://schemas.openxmlformats.org/wordprocessingml/2006/main" xmlns:w14="http://schemas.microsoft.com/office/word/2010/wordml" xmlns:w15="http://schemas.microsoft.com/office/word/2012/wordml" xmlns:w16se="http://schemas.microsoft.com/office/word/2015/wordml/symex" xmlns:wpg="http://schemas.microsoft.com/office/word/2010/wordprocessingGroup" xmlns:wpi="http://schemas.microsoft.com/office/word/2010/wordprocessingInk" xmlns:wne="http://schemas.microsoft.com/office/word/2006/wordml" xmlns:wps="http://schemas.microsoft.com/office/word/2010/wordprocessingShape" mc:Ignorable="w14 w15 w16se wp14">
+<w:glossaryDocument xmlns:wpc="http://schemas.microsoft.com/office/word/2010/wordprocessingCanvas" xmlns:mc="http://schemas.openxmlformats.org/markup-compatibility/2006" xmlns:o="urn:schemas-microsoft-com:office:office" xmlns:r="http://schemas.openxmlformats.org/officeDocument/2006/relationships" xmlns:m="http://schemas.openxmlformats.org/officeDocument/2006/math" xmlns:v="urn:schemas-microsoft-com:vml" xmlns:wp14="http://schemas.microsoft.com/office/word/2010/wordprocessingDrawing" xmlns:wp="http://schemas.openxmlformats.org/drawingml/2006/wordprocessingDrawing" xmlns:w10="urn:schemas-microsoft-com:office:word" xmlns:w="http://schemas.openxmlformats.org/wordprocessingml/2006/main" xmlns:w14="http://schemas.microsoft.com/office/word/2010/wordml" xmlns:w15="http://schemas.microsoft.com/office/word/2012/wordml" xmlns:wpg="http://schemas.microsoft.com/office/word/2010/wordprocessingGroup" xmlns:wpi="http://schemas.microsoft.com/office/word/2010/wordprocessingInk" xmlns:wne="http://schemas.microsoft.com/office/word/2006/wordml" xmlns:wps="http://schemas.microsoft.com/office/word/2010/wordprocessingShape" mc:Ignorable="w14 w15 wp14">
   <w:docParts>
     <w:docPart>
       <w:docPartPr>
@@ -16737,27 +17022,27 @@
 </file>
 
 <file path=word/glossary/fontTable.xml><?xml version="1.0" encoding="utf-8"?>
-<w:fonts xmlns:mc="http://schemas.openxmlformats.org/markup-compatibility/2006" xmlns:r="http://schemas.openxmlformats.org/officeDocument/2006/relationships" xmlns:w="http://schemas.openxmlformats.org/wordprocessingml/2006/main" xmlns:w14="http://schemas.microsoft.com/office/word/2010/wordml" xmlns:w15="http://schemas.microsoft.com/office/word/2012/wordml" xmlns:w16se="http://schemas.microsoft.com/office/word/2015/wordml/symex" mc:Ignorable="w14 w15 w16se">
+<w:fonts xmlns:mc="http://schemas.openxmlformats.org/markup-compatibility/2006" xmlns:r="http://schemas.openxmlformats.org/officeDocument/2006/relationships" xmlns:w="http://schemas.openxmlformats.org/wordprocessingml/2006/main" xmlns:w14="http://schemas.microsoft.com/office/word/2010/wordml" xmlns:w15="http://schemas.microsoft.com/office/word/2012/wordml" mc:Ignorable="w14 w15">
   <w:font w:name="Calibri">
     <w:panose1 w:val="020F0502020204030204"/>
     <w:charset w:val="00"/>
     <w:family w:val="swiss"/>
     <w:pitch w:val="variable"/>
-    <w:sig w:usb0="E0002AFF" w:usb1="C000247B" w:usb2="00000009" w:usb3="00000000" w:csb0="000001FF" w:csb1="00000000"/>
+    <w:sig w:usb0="E00002FF" w:usb1="4000ACFF" w:usb2="00000001" w:usb3="00000000" w:csb0="0000019F" w:csb1="00000000"/>
   </w:font>
   <w:font w:name="Times New Roman">
     <w:panose1 w:val="02020603050405020304"/>
     <w:charset w:val="00"/>
     <w:family w:val="roman"/>
     <w:pitch w:val="variable"/>
-    <w:sig w:usb0="E0002EFF" w:usb1="C000785B" w:usb2="00000009" w:usb3="00000000" w:csb0="000001FF" w:csb1="00000000"/>
+    <w:sig w:usb0="E0002EFF" w:usb1="C0007843" w:usb2="00000009" w:usb3="00000000" w:csb0="000001FF" w:csb1="00000000"/>
   </w:font>
   <w:font w:name="Courier New">
     <w:panose1 w:val="02070309020205020404"/>
     <w:charset w:val="00"/>
     <w:family w:val="modern"/>
     <w:pitch w:val="fixed"/>
-    <w:sig w:usb0="E0002EFF" w:usb1="C0007843" w:usb2="00000009" w:usb3="00000000" w:csb0="000001FF" w:csb1="00000000"/>
+    <w:sig w:usb0="E0002AFF" w:usb1="C0007843" w:usb2="00000009" w:usb3="00000000" w:csb0="000001FF" w:csb1="00000000"/>
   </w:font>
   <w:font w:name="Wingdings">
     <w:panose1 w:val="05000000000000000000"/>
@@ -16778,20 +17063,20 @@
     <w:charset w:val="00"/>
     <w:family w:val="swiss"/>
     <w:pitch w:val="variable"/>
-    <w:sig w:usb0="E0002AFF" w:usb1="C000247B" w:usb2="00000009" w:usb3="00000000" w:csb0="000001FF" w:csb1="00000000"/>
+    <w:sig w:usb0="A00002EF" w:usb1="4000207B" w:usb2="00000000" w:usb3="00000000" w:csb0="0000019F" w:csb1="00000000"/>
   </w:font>
   <w:font w:name="Arial">
     <w:panose1 w:val="020B0604020202020204"/>
     <w:charset w:val="00"/>
     <w:family w:val="swiss"/>
     <w:pitch w:val="variable"/>
-    <w:sig w:usb0="E0002EFF" w:usb1="C0007843" w:usb2="00000009" w:usb3="00000000" w:csb0="000001FF" w:csb1="00000000"/>
+    <w:sig w:usb0="E0002AFF" w:usb1="C0007843" w:usb2="00000009" w:usb3="00000000" w:csb0="000001FF" w:csb1="00000000"/>
   </w:font>
 </w:fonts>
 </file>
 
 <file path=word/glossary/settings.xml><?xml version="1.0" encoding="utf-8"?>
-<w:settings xmlns:mc="http://schemas.openxmlformats.org/markup-compatibility/2006" xmlns:o="urn:schemas-microsoft-com:office:office" xmlns:r="http://schemas.openxmlformats.org/officeDocument/2006/relationships" xmlns:m="http://schemas.openxmlformats.org/officeDocument/2006/math" xmlns:v="urn:schemas-microsoft-com:vml" xmlns:w10="urn:schemas-microsoft-com:office:word" xmlns:w="http://schemas.openxmlformats.org/wordprocessingml/2006/main" xmlns:w14="http://schemas.microsoft.com/office/word/2010/wordml" xmlns:w15="http://schemas.microsoft.com/office/word/2012/wordml" xmlns:w16se="http://schemas.microsoft.com/office/word/2015/wordml/symex" xmlns:sl="http://schemas.openxmlformats.org/schemaLibrary/2006/main" mc:Ignorable="w14 w15 w16se">
+<w:settings xmlns:mc="http://schemas.openxmlformats.org/markup-compatibility/2006" xmlns:o="urn:schemas-microsoft-com:office:office" xmlns:r="http://schemas.openxmlformats.org/officeDocument/2006/relationships" xmlns:m="http://schemas.openxmlformats.org/officeDocument/2006/math" xmlns:v="urn:schemas-microsoft-com:vml" xmlns:w10="urn:schemas-microsoft-com:office:word" xmlns:w="http://schemas.openxmlformats.org/wordprocessingml/2006/main" xmlns:w14="http://schemas.microsoft.com/office/word/2010/wordml" xmlns:w15="http://schemas.microsoft.com/office/word/2012/wordml" xmlns:sl="http://schemas.openxmlformats.org/schemaLibrary/2006/main" mc:Ignorable="w14 w15">
   <w:view w:val="normal"/>
   <w:defaultTabStop w:val="708"/>
   <w:hyphenationZone w:val="425"/>
@@ -16806,10 +17091,12 @@
   </w:compat>
   <w:rsids>
     <w:rsidRoot w:val="00BB2C01"/>
+    <w:rsid w:val="003911FF"/>
     <w:rsid w:val="0074330A"/>
     <w:rsid w:val="00772AE8"/>
     <w:rsid w:val="007C4FA5"/>
     <w:rsid w:val="00BB2C01"/>
+    <w:rsid w:val="00CC3C0F"/>
     <w:rsid w:val="00F06F08"/>
     <w:rsid w:val="00FE0E7D"/>
   </w:rsids>
@@ -16835,7 +17122,7 @@
 </file>
 
 <file path=word/glossary/styles.xml><?xml version="1.0" encoding="utf-8"?>
-<w:styles xmlns:mc="http://schemas.openxmlformats.org/markup-compatibility/2006" xmlns:r="http://schemas.openxmlformats.org/officeDocument/2006/relationships" xmlns:w="http://schemas.openxmlformats.org/wordprocessingml/2006/main" xmlns:w14="http://schemas.microsoft.com/office/word/2010/wordml" xmlns:w15="http://schemas.microsoft.com/office/word/2012/wordml" xmlns:w16se="http://schemas.microsoft.com/office/word/2015/wordml/symex" mc:Ignorable="w14 w15 w16se">
+<w:styles xmlns:mc="http://schemas.openxmlformats.org/markup-compatibility/2006" xmlns:r="http://schemas.openxmlformats.org/officeDocument/2006/relationships" xmlns:w="http://schemas.openxmlformats.org/wordprocessingml/2006/main" xmlns:w14="http://schemas.microsoft.com/office/word/2010/wordml" xmlns:w15="http://schemas.microsoft.com/office/word/2012/wordml" mc:Ignorable="w14 w15">
   <w:docDefaults>
     <w:rPrDefault>
       <w:rPr>
@@ -16851,7 +17138,7 @@
       </w:pPr>
     </w:pPrDefault>
   </w:docDefaults>
-  <w:latentStyles w:defLockedState="0" w:defUIPriority="99" w:defSemiHidden="0" w:defUnhideWhenUsed="0" w:defQFormat="0" w:count="372">
+  <w:latentStyles w:defLockedState="0" w:defUIPriority="99" w:defSemiHidden="0" w:defUnhideWhenUsed="0" w:defQFormat="0" w:count="371">
     <w:lsdException w:name="Normal" w:uiPriority="0" w:qFormat="1"/>
     <w:lsdException w:name="heading 1" w:uiPriority="9" w:qFormat="1"/>
     <w:lsdException w:name="heading 2" w:semiHidden="1" w:uiPriority="9" w:unhideWhenUsed="1" w:qFormat="1"/>
@@ -17223,7 +17510,6 @@
     <w:lsdException w:name="List Table 5 Dark Accent 6" w:uiPriority="50"/>
     <w:lsdException w:name="List Table 6 Colorful Accent 6" w:uiPriority="51"/>
     <w:lsdException w:name="List Table 7 Colorful Accent 6" w:uiPriority="52"/>
-    <w:lsdException w:name="Mention" w:semiHidden="1" w:unhideWhenUsed="1"/>
   </w:latentStyles>
   <w:style w:type="paragraph" w:default="1" w:styleId="Normal">
     <w:name w:val="Normal"/>
@@ -17268,7 +17554,7 @@
 </file>
 
 <file path=word/glossary/webSettings.xml><?xml version="1.0" encoding="utf-8"?>
-<w:webSettings xmlns:mc="http://schemas.openxmlformats.org/markup-compatibility/2006" xmlns:r="http://schemas.openxmlformats.org/officeDocument/2006/relationships" xmlns:w="http://schemas.openxmlformats.org/wordprocessingml/2006/main" xmlns:w14="http://schemas.microsoft.com/office/word/2010/wordml" xmlns:w15="http://schemas.microsoft.com/office/word/2012/wordml" xmlns:w16se="http://schemas.microsoft.com/office/word/2015/wordml/symex" mc:Ignorable="w14 w15 w16se">
+<w:webSettings xmlns:mc="http://schemas.openxmlformats.org/markup-compatibility/2006" xmlns:r="http://schemas.openxmlformats.org/officeDocument/2006/relationships" xmlns:w="http://schemas.openxmlformats.org/wordprocessingml/2006/main" xmlns:w14="http://schemas.microsoft.com/office/word/2010/wordml" xmlns:w15="http://schemas.microsoft.com/office/word/2012/wordml" mc:Ignorable="w14 w15">
   <w:optimizeForBrowser/>
   <w:allowPNG/>
 </w:webSettings>
@@ -17559,7 +17845,7 @@
 </file>
 
 <file path=customXml/itemProps2.xml><?xml version="1.0" encoding="utf-8"?>
-<ds:datastoreItem xmlns:ds="http://schemas.openxmlformats.org/officeDocument/2006/customXml" ds:itemID="{896D3F59-F124-44CB-BC50-97A1CFDB55B3}">
+<ds:datastoreItem xmlns:ds="http://schemas.openxmlformats.org/officeDocument/2006/customXml" ds:itemID="{8C57226B-8071-43E3-840C-68378961A133}">
   <ds:schemaRefs>
     <ds:schemaRef ds:uri="http://schemas.openxmlformats.org/officeDocument/2006/bibliography"/>
   </ds:schemaRefs>

</xml_diff>